<commit_message>
Updated SLA printer SOP
</commit_message>
<xml_diff>
--- a/assets/sops/SLA3DPrinter/SOP_SLA3DPrinter.docx
+++ b/assets/sops/SLA3DPrinter/SOP_SLA3DPrinter.docx
@@ -1,8 +1,8 @@
 
 <file path=word/document.xml><?xml version="1.0" encoding="utf-8"?>
-<w:document xmlns:wpc="http://schemas.microsoft.com/office/word/2010/wordprocessingCanvas" xmlns:cx="http://schemas.microsoft.com/office/drawing/2014/chartex" xmlns:cx1="http://schemas.microsoft.com/office/drawing/2015/9/8/chartex" xmlns:mc="http://schemas.openxmlformats.org/markup-compatibility/2006" xmlns:o="urn:schemas-microsoft-com:office:office" xmlns:r="http://schemas.openxmlformats.org/officeDocument/2006/relationships" xmlns:m="http://schemas.openxmlformats.org/officeDocument/2006/math" xmlns:v="urn:schemas-microsoft-com:vml" xmlns:wp14="http://schemas.microsoft.com/office/word/2010/wordprocessingDrawing" xmlns:wp="http://schemas.openxmlformats.org/drawingml/2006/wordprocessingDrawing" xmlns:w10="urn:schemas-microsoft-com:office:word" xmlns:w="http://schemas.openxmlformats.org/wordprocessingml/2006/main" xmlns:w14="http://schemas.microsoft.com/office/word/2010/wordml" xmlns:w15="http://schemas.microsoft.com/office/word/2012/wordml" xmlns:w16se="http://schemas.microsoft.com/office/word/2015/wordml/symex" xmlns:wpg="http://schemas.microsoft.com/office/word/2010/wordprocessingGroup" xmlns:wpi="http://schemas.microsoft.com/office/word/2010/wordprocessingInk" xmlns:wne="http://schemas.microsoft.com/office/word/2006/wordml" xmlns:wps="http://schemas.microsoft.com/office/word/2010/wordprocessingShape" mc:Ignorable="w14 w15 w16se wp14">
+<w:document xmlns:wpc="http://schemas.microsoft.com/office/word/2010/wordprocessingCanvas" xmlns:cx="http://schemas.microsoft.com/office/drawing/2014/chartex" xmlns:cx1="http://schemas.microsoft.com/office/drawing/2015/9/8/chartex" xmlns:cx2="http://schemas.microsoft.com/office/drawing/2015/10/21/chartex" xmlns:cx3="http://schemas.microsoft.com/office/drawing/2016/5/9/chartex" xmlns:cx4="http://schemas.microsoft.com/office/drawing/2016/5/10/chartex" xmlns:cx5="http://schemas.microsoft.com/office/drawing/2016/5/11/chartex" xmlns:cx6="http://schemas.microsoft.com/office/drawing/2016/5/12/chartex" xmlns:cx7="http://schemas.microsoft.com/office/drawing/2016/5/13/chartex" xmlns:cx8="http://schemas.microsoft.com/office/drawing/2016/5/14/chartex" xmlns:mc="http://schemas.openxmlformats.org/markup-compatibility/2006" xmlns:aink="http://schemas.microsoft.com/office/drawing/2016/ink" xmlns:am3d="http://schemas.microsoft.com/office/drawing/2017/model3d" xmlns:o="urn:schemas-microsoft-com:office:office" xmlns:oel="http://schemas.microsoft.com/office/2019/extlst" xmlns:r="http://schemas.openxmlformats.org/officeDocument/2006/relationships" xmlns:m="http://schemas.openxmlformats.org/officeDocument/2006/math" xmlns:v="urn:schemas-microsoft-com:vml" xmlns:wp14="http://schemas.microsoft.com/office/word/2010/wordprocessingDrawing" xmlns:wp="http://schemas.openxmlformats.org/drawingml/2006/wordprocessingDrawing" xmlns:w10="urn:schemas-microsoft-com:office:word" xmlns:w="http://schemas.openxmlformats.org/wordprocessingml/2006/main" xmlns:w14="http://schemas.microsoft.com/office/word/2010/wordml" xmlns:w15="http://schemas.microsoft.com/office/word/2012/wordml" xmlns:w16cex="http://schemas.microsoft.com/office/word/2018/wordml/cex" xmlns:w16cid="http://schemas.microsoft.com/office/word/2016/wordml/cid" xmlns:w16="http://schemas.microsoft.com/office/word/2018/wordml" xmlns:w16sdtdh="http://schemas.microsoft.com/office/word/2020/wordml/sdtdatahash" xmlns:w16se="http://schemas.microsoft.com/office/word/2015/wordml/symex" xmlns:wpg="http://schemas.microsoft.com/office/word/2010/wordprocessingGroup" xmlns:wpi="http://schemas.microsoft.com/office/word/2010/wordprocessingInk" xmlns:wne="http://schemas.microsoft.com/office/word/2006/wordml" xmlns:wps="http://schemas.microsoft.com/office/word/2010/wordprocessingShape" mc:Ignorable="w14 w15 w16se w16cid w16 w16cex w16sdtdh wp14">
   <w:body>
-    <w:p xmlns:wp14="http://schemas.microsoft.com/office/word/2010/wordml" wp14:textId="77777777">
+    <w:p>
       <w:pPr>
         <w:pStyle w:val="Header"/>
         <w:tabs>
@@ -52,7 +52,7 @@
         <w:gridCol w:w="2340"/>
         <w:gridCol w:w="8460"/>
       </w:tblGrid>
-      <w:tr xmlns:wp14="http://schemas.microsoft.com/office/word/2010/wordml" wp14:textId="77777777">
+      <w:tr>
         <w:trPr>
           <w:trHeight w:val="576"/>
         </w:trPr>
@@ -61,21 +61,19 @@
             <w:tcW w:w="10800" w:type="dxa"/>
             <w:gridSpan w:val="2"/>
             <w:tcBorders>
-              <w:top w:val="double" w:color="auto" w:sz="4" w:space="0"/>
-              <w:left w:val="double" w:color="auto" w:sz="4" w:space="0"/>
-              <w:bottom w:val="single" w:color="000000" w:themeColor="text1" w:sz="7" w:space="0"/>
-              <w:right w:val="double" w:color="auto" w:sz="4" w:space="0"/>
+              <w:top w:val="double" w:sz="4" w:space="0" w:color="auto"/>
+              <w:left w:val="double" w:sz="4" w:space="0" w:color="auto"/>
+              <w:bottom w:val="single" w:sz="7" w:space="0" w:color="000000" w:themeColor="text1"/>
+              <w:right w:val="double" w:sz="4" w:space="0" w:color="auto"/>
             </w:tcBorders>
-            <w:tcMar/>
             <w:vAlign w:val="center"/>
           </w:tcPr>
-          <w:p wp14:textId="770841E8">
+          <w:p>
             <w:pPr>
               <w:spacing w:after="58"/>
               <w:rPr>
                 <w:rFonts w:cs="Arial"/>
                 <w:sz w:val="20"/>
-                <w:szCs w:val="20"/>
               </w:rPr>
             </w:pPr>
             <w:r>
@@ -121,7 +119,7 @@
           </w:p>
         </w:tc>
       </w:tr>
-      <w:tr xmlns:wp14="http://schemas.microsoft.com/office/word/2010/wordml" wp14:textId="77777777">
+      <w:tr>
         <w:trPr>
           <w:trHeight w:val="576"/>
         </w:trPr>
@@ -129,14 +127,13 @@
           <w:tcPr>
             <w:tcW w:w="2340" w:type="dxa"/>
             <w:tcBorders>
-              <w:top w:val="double" w:color="auto" w:sz="4" w:space="0"/>
-              <w:left w:val="double" w:color="auto" w:sz="4" w:space="0"/>
-              <w:bottom w:val="single" w:color="000000" w:themeColor="text1" w:sz="7" w:space="0"/>
-              <w:right w:val="single" w:color="000000" w:themeColor="text1" w:sz="8" w:space="0"/>
+              <w:top w:val="double" w:sz="4" w:space="0" w:color="auto"/>
+              <w:left w:val="double" w:sz="4" w:space="0" w:color="auto"/>
+              <w:bottom w:val="single" w:sz="7" w:space="0" w:color="000000" w:themeColor="text1"/>
+              <w:right w:val="single" w:sz="8" w:space="0" w:color="000000" w:themeColor="text1"/>
             </w:tcBorders>
-            <w:tcMar/>
           </w:tcPr>
-          <w:p wp14:textId="77777777">
+          <w:p>
             <w:pPr>
               <w:tabs>
                 <w:tab w:val="left" w:pos="0"/>
@@ -175,7 +172,7 @@
               <w:t xml:space="preserve">#1 Process </w:t>
             </w:r>
           </w:p>
-          <w:p wp14:textId="77777777">
+          <w:p>
             <w:pPr>
               <w:tabs>
                 <w:tab w:val="left" w:pos="0"/>
@@ -211,7 +208,23 @@
                 <w:rFonts w:ascii="Times New Roman" w:hAnsi="Times New Roman"/>
                 <w:sz w:val="20"/>
               </w:rPr>
-              <w:t>(if applicable)</w:t>
+              <w:t>(</w:t>
+            </w:r>
+            <w:proofErr w:type="gramStart"/>
+            <w:r>
+              <w:rPr>
+                <w:rFonts w:ascii="Times New Roman" w:hAnsi="Times New Roman"/>
+                <w:sz w:val="20"/>
+              </w:rPr>
+              <w:t>if</w:t>
+            </w:r>
+            <w:proofErr w:type="gramEnd"/>
+            <w:r>
+              <w:rPr>
+                <w:rFonts w:ascii="Times New Roman" w:hAnsi="Times New Roman"/>
+                <w:sz w:val="20"/>
+              </w:rPr>
+              <w:t xml:space="preserve"> applicable)</w:t>
             </w:r>
           </w:p>
         </w:tc>
@@ -219,15 +232,14 @@
           <w:tcPr>
             <w:tcW w:w="8460" w:type="dxa"/>
             <w:tcBorders>
-              <w:top w:val="double" w:color="auto" w:sz="4" w:space="0"/>
-              <w:left w:val="single" w:color="000000" w:themeColor="text1" w:sz="8" w:space="0"/>
-              <w:bottom w:val="single" w:color="000000" w:themeColor="text1" w:sz="7" w:space="0"/>
-              <w:right w:val="double" w:color="auto" w:sz="4" w:space="0"/>
+              <w:top w:val="double" w:sz="4" w:space="0" w:color="auto"/>
+              <w:left w:val="single" w:sz="8" w:space="0" w:color="000000" w:themeColor="text1"/>
+              <w:bottom w:val="single" w:sz="7" w:space="0" w:color="000000" w:themeColor="text1"/>
+              <w:right w:val="double" w:sz="4" w:space="0" w:color="auto"/>
             </w:tcBorders>
-            <w:tcMar/>
             <w:vAlign w:val="center"/>
           </w:tcPr>
-          <w:p wp14:textId="02BC56AC">
+          <w:p>
             <w:pPr>
               <w:tabs>
                 <w:tab w:val="left" w:pos="432"/>
@@ -237,21 +249,19 @@
               <w:rPr>
                 <w:rFonts w:ascii="Times New Roman" w:hAnsi="Times New Roman"/>
                 <w:sz w:val="20"/>
-                <w:szCs w:val="20"/>
               </w:rPr>
             </w:pPr>
             <w:r>
               <w:rPr>
                 <w:rFonts w:ascii="Times New Roman" w:hAnsi="Times New Roman"/>
                 <w:sz w:val="20"/>
-                <w:szCs w:val="20"/>
               </w:rPr>
               <w:t>Additive manufacturing of photo-curing resin</w:t>
             </w:r>
           </w:p>
         </w:tc>
       </w:tr>
-      <w:tr xmlns:wp14="http://schemas.microsoft.com/office/word/2010/wordml" wp14:textId="77777777">
+      <w:tr>
         <w:trPr>
           <w:trHeight w:val="576"/>
         </w:trPr>
@@ -259,15 +269,14 @@
           <w:tcPr>
             <w:tcW w:w="2340" w:type="dxa"/>
             <w:tcBorders>
-              <w:top w:val="single" w:color="000000" w:themeColor="text1" w:sz="7" w:space="0"/>
-              <w:left w:val="double" w:color="auto" w:sz="4" w:space="0"/>
-              <w:bottom w:val="single" w:color="000000" w:themeColor="text1" w:sz="7" w:space="0"/>
-              <w:right w:val="single" w:color="000000" w:themeColor="text1" w:sz="8" w:space="0"/>
+              <w:top w:val="single" w:sz="7" w:space="0" w:color="000000" w:themeColor="text1"/>
+              <w:left w:val="double" w:sz="4" w:space="0" w:color="auto"/>
+              <w:bottom w:val="single" w:sz="7" w:space="0" w:color="000000" w:themeColor="text1"/>
+              <w:right w:val="single" w:sz="8" w:space="0" w:color="000000" w:themeColor="text1"/>
             </w:tcBorders>
-            <w:tcMar/>
             <w:vAlign w:val="center"/>
           </w:tcPr>
-          <w:p wp14:textId="77777777">
+          <w:p>
             <w:pPr>
               <w:tabs>
                 <w:tab w:val="left" w:pos="0"/>
@@ -312,15 +321,14 @@
           <w:tcPr>
             <w:tcW w:w="8460" w:type="dxa"/>
             <w:tcBorders>
-              <w:top w:val="single" w:color="000000" w:themeColor="text1" w:sz="7" w:space="0"/>
-              <w:left w:val="single" w:color="000000" w:themeColor="text1" w:sz="8" w:space="0"/>
-              <w:bottom w:val="single" w:color="000000" w:themeColor="text1" w:sz="7" w:space="0"/>
-              <w:right w:val="double" w:color="auto" w:sz="4" w:space="0"/>
+              <w:top w:val="single" w:sz="7" w:space="0" w:color="000000" w:themeColor="text1"/>
+              <w:left w:val="single" w:sz="8" w:space="0" w:color="000000" w:themeColor="text1"/>
+              <w:bottom w:val="single" w:sz="7" w:space="0" w:color="000000" w:themeColor="text1"/>
+              <w:right w:val="double" w:sz="4" w:space="0" w:color="auto"/>
             </w:tcBorders>
-            <w:tcMar/>
             <w:vAlign w:val="center"/>
           </w:tcPr>
-          <w:p wp14:textId="54E96402">
+          <w:p>
             <w:pPr>
               <w:pStyle w:val="Header"/>
               <w:tabs>
@@ -333,29 +341,19 @@
               <w:rPr>
                 <w:rFonts w:ascii="Times New Roman" w:hAnsi="Times New Roman"/>
                 <w:sz w:val="20"/>
-                <w:szCs w:val="20"/>
               </w:rPr>
             </w:pPr>
             <w:r>
               <w:rPr>
                 <w:rFonts w:ascii="Times New Roman" w:hAnsi="Times New Roman"/>
                 <w:sz w:val="20"/>
-                <w:szCs w:val="20"/>
-              </w:rPr>
-              <w:t>SLA 3D Printers (Form2</w:t>
-            </w:r>
-            <w:r>
-              <w:rPr>
-                <w:rFonts w:ascii="Times New Roman" w:hAnsi="Times New Roman"/>
-                <w:sz w:val="20"/>
-                <w:szCs w:val="20"/>
-              </w:rPr>
-              <w:t>)</w:t>
+              </w:rPr>
+              <w:t>SLA 3D Printers (Form2)</w:t>
             </w:r>
           </w:p>
         </w:tc>
       </w:tr>
-      <w:tr xmlns:wp14="http://schemas.microsoft.com/office/word/2010/wordml" wp14:textId="77777777">
+      <w:tr>
         <w:trPr>
           <w:trHeight w:val="576"/>
         </w:trPr>
@@ -363,15 +361,14 @@
           <w:tcPr>
             <w:tcW w:w="2340" w:type="dxa"/>
             <w:tcBorders>
-              <w:top w:val="single" w:color="000000" w:themeColor="text1" w:sz="7" w:space="0"/>
-              <w:left w:val="double" w:color="auto" w:sz="4" w:space="0"/>
-              <w:bottom w:val="single" w:color="000000" w:themeColor="text1" w:sz="7" w:space="0"/>
-              <w:right w:val="single" w:color="000000" w:themeColor="text1" w:sz="8" w:space="0"/>
+              <w:top w:val="single" w:sz="7" w:space="0" w:color="000000" w:themeColor="text1"/>
+              <w:left w:val="double" w:sz="4" w:space="0" w:color="auto"/>
+              <w:bottom w:val="single" w:sz="7" w:space="0" w:color="000000" w:themeColor="text1"/>
+              <w:right w:val="single" w:sz="8" w:space="0" w:color="000000" w:themeColor="text1"/>
             </w:tcBorders>
-            <w:tcMar/>
             <w:vAlign w:val="center"/>
           </w:tcPr>
-          <w:p wp14:textId="77777777">
+          <w:p>
             <w:pPr>
               <w:tabs>
                 <w:tab w:val="left" w:pos="0"/>
@@ -415,20 +412,19 @@
           <w:tcPr>
             <w:tcW w:w="8460" w:type="dxa"/>
             <w:tcBorders>
-              <w:top w:val="single" w:color="000000" w:themeColor="text1" w:sz="7" w:space="0"/>
-              <w:left w:val="single" w:color="000000" w:themeColor="text1" w:sz="8" w:space="0"/>
-              <w:bottom w:val="single" w:color="000000" w:themeColor="text1" w:sz="7" w:space="0"/>
-              <w:right w:val="double" w:color="auto" w:sz="4" w:space="0"/>
+              <w:top w:val="single" w:sz="7" w:space="0" w:color="000000" w:themeColor="text1"/>
+              <w:left w:val="single" w:sz="8" w:space="0" w:color="000000" w:themeColor="text1"/>
+              <w:bottom w:val="single" w:sz="7" w:space="0" w:color="000000" w:themeColor="text1"/>
+              <w:right w:val="double" w:sz="4" w:space="0" w:color="auto"/>
             </w:tcBorders>
-            <w:tcMar/>
             <w:vAlign w:val="center"/>
           </w:tcPr>
-          <w:p wp14:textId="3B7DB7A5">
+          <w:p>
             <w:pPr>
               <w:pStyle w:val="Header"/>
               <w:numPr>
                 <w:ilvl w:val="0"/>
-                <w:numId w:val="17"/>
+                <w:numId w:val="4"/>
               </w:numPr>
               <w:tabs>
                 <w:tab w:val="clear" w:pos="4320"/>
@@ -438,16 +434,14 @@
               </w:tabs>
               <w:spacing w:after="58"/>
               <w:rPr>
-                <w:rFonts w:ascii="Times New Roman" w:hAnsi="Times New Roman" w:eastAsia="Times New Roman" w:cs="Times New Roman"/>
-                <w:sz w:val="20"/>
-                <w:szCs w:val="20"/>
+                <w:rFonts w:ascii="Times New Roman" w:hAnsi="Times New Roman"/>
+                <w:sz w:val="20"/>
               </w:rPr>
             </w:pPr>
             <w:r>
               <w:rPr>
                 <w:rFonts w:ascii="Times New Roman" w:hAnsi="Times New Roman"/>
                 <w:sz w:val="20"/>
-                <w:szCs w:val="20"/>
               </w:rPr>
               <w:t>Minimum</w:t>
             </w:r>
@@ -455,17 +449,16 @@
               <w:rPr>
                 <w:rFonts w:ascii="Times New Roman" w:hAnsi="Times New Roman"/>
                 <w:sz w:val="20"/>
-                <w:szCs w:val="20"/>
               </w:rPr>
               <w:t xml:space="preserve"> shop PPE</w:t>
             </w:r>
           </w:p>
-          <w:p wp14:textId="6B638D16">
+          <w:p>
             <w:pPr>
               <w:pStyle w:val="Header"/>
               <w:numPr>
                 <w:ilvl w:val="0"/>
-                <w:numId w:val="17"/>
+                <w:numId w:val="4"/>
               </w:numPr>
               <w:tabs>
                 <w:tab w:val="clear" w:pos="4320"/>
@@ -475,23 +468,21 @@
               </w:tabs>
               <w:spacing w:after="58"/>
               <w:rPr>
-                <w:rFonts w:ascii="Times New Roman" w:hAnsi="Times New Roman" w:eastAsia="Times New Roman" w:cs="Times New Roman"/>
-                <w:sz w:val="20"/>
-                <w:szCs w:val="20"/>
+                <w:rFonts w:ascii="Times New Roman" w:hAnsi="Times New Roman"/>
+                <w:sz w:val="20"/>
               </w:rPr>
             </w:pPr>
             <w:r>
               <w:rPr>
-                <w:rFonts w:ascii="Times New Roman" w:hAnsi="Times New Roman" w:eastAsia="Times New Roman" w:cs="Times New Roman"/>
-                <w:sz w:val="20"/>
-                <w:szCs w:val="20"/>
+                <w:rFonts w:ascii="Times New Roman" w:hAnsi="Times New Roman"/>
+                <w:sz w:val="20"/>
               </w:rPr>
               <w:t>Nitrile gloves</w:t>
             </w:r>
           </w:p>
         </w:tc>
       </w:tr>
-      <w:tr xmlns:wp14="http://schemas.microsoft.com/office/word/2010/wordml" wp14:textId="77777777">
+      <w:tr>
         <w:trPr>
           <w:trHeight w:val="576"/>
         </w:trPr>
@@ -499,15 +490,14 @@
           <w:tcPr>
             <w:tcW w:w="2340" w:type="dxa"/>
             <w:tcBorders>
-              <w:top w:val="single" w:color="000000" w:themeColor="text1" w:sz="7" w:space="0"/>
-              <w:left w:val="double" w:color="auto" w:sz="4" w:space="0"/>
-              <w:bottom w:val="single" w:color="000000" w:themeColor="text1" w:sz="7" w:space="0"/>
-              <w:right w:val="single" w:color="000000" w:themeColor="text1" w:sz="8" w:space="0"/>
+              <w:top w:val="single" w:sz="7" w:space="0" w:color="000000" w:themeColor="text1"/>
+              <w:left w:val="double" w:sz="4" w:space="0" w:color="auto"/>
+              <w:bottom w:val="single" w:sz="7" w:space="0" w:color="000000" w:themeColor="text1"/>
+              <w:right w:val="single" w:sz="8" w:space="0" w:color="000000" w:themeColor="text1"/>
             </w:tcBorders>
-            <w:tcMar/>
             <w:vAlign w:val="center"/>
           </w:tcPr>
-          <w:p wp14:textId="77777777">
+          <w:p>
             <w:pPr>
               <w:tabs>
                 <w:tab w:val="left" w:pos="0"/>
@@ -546,7 +536,7 @@
               <w:t>#4 Environmental /</w:t>
             </w:r>
           </w:p>
-          <w:p wp14:textId="77777777">
+          <w:p>
             <w:pPr>
               <w:tabs>
                 <w:tab w:val="left" w:pos="0"/>
@@ -591,20 +581,19 @@
           <w:tcPr>
             <w:tcW w:w="8460" w:type="dxa"/>
             <w:tcBorders>
-              <w:top w:val="single" w:color="000000" w:themeColor="text1" w:sz="7" w:space="0"/>
-              <w:left w:val="single" w:color="000000" w:themeColor="text1" w:sz="8" w:space="0"/>
-              <w:bottom w:val="single" w:color="000000" w:themeColor="text1" w:sz="7" w:space="0"/>
-              <w:right w:val="double" w:color="auto" w:sz="4" w:space="0"/>
+              <w:top w:val="single" w:sz="7" w:space="0" w:color="000000" w:themeColor="text1"/>
+              <w:left w:val="single" w:sz="8" w:space="0" w:color="000000" w:themeColor="text1"/>
+              <w:bottom w:val="single" w:sz="7" w:space="0" w:color="000000" w:themeColor="text1"/>
+              <w:right w:val="double" w:sz="4" w:space="0" w:color="auto"/>
             </w:tcBorders>
-            <w:tcMar/>
             <w:vAlign w:val="center"/>
           </w:tcPr>
-          <w:p wp14:textId="37F94805">
+          <w:p>
             <w:pPr>
               <w:pStyle w:val="Header"/>
               <w:numPr>
                 <w:ilvl w:val="0"/>
-                <w:numId w:val="18"/>
+                <w:numId w:val="3"/>
               </w:numPr>
               <w:tabs>
                 <w:tab w:val="clear" w:pos="4320"/>
@@ -614,16 +603,14 @@
               </w:tabs>
               <w:spacing w:after="58"/>
               <w:rPr>
-                <w:rFonts w:ascii="Times New Roman" w:hAnsi="Times New Roman" w:eastAsia="Times New Roman" w:cs="Times New Roman"/>
-                <w:sz w:val="20"/>
-                <w:szCs w:val="20"/>
+                <w:rFonts w:ascii="Times New Roman" w:hAnsi="Times New Roman"/>
+                <w:sz w:val="20"/>
               </w:rPr>
             </w:pPr>
             <w:r>
               <w:rPr>
                 <w:rFonts w:ascii="Times New Roman" w:hAnsi="Times New Roman"/>
                 <w:sz w:val="20"/>
-                <w:szCs w:val="20"/>
               </w:rPr>
               <w:t xml:space="preserve">Maintain the </w:t>
             </w:r>
@@ -631,7 +618,6 @@
               <w:rPr>
                 <w:rFonts w:ascii="Times New Roman" w:hAnsi="Times New Roman"/>
                 <w:sz w:val="20"/>
-                <w:szCs w:val="20"/>
               </w:rPr>
               <w:t>manufacturer’s</w:t>
             </w:r>
@@ -639,17 +625,16 @@
               <w:rPr>
                 <w:rFonts w:ascii="Times New Roman" w:hAnsi="Times New Roman"/>
                 <w:sz w:val="20"/>
-                <w:szCs w:val="20"/>
               </w:rPr>
               <w:t xml:space="preserve"> supplied controls and filter system.</w:t>
             </w:r>
           </w:p>
-          <w:p wp14:textId="4EE675C5">
+          <w:p>
             <w:pPr>
               <w:pStyle w:val="Header"/>
               <w:numPr>
                 <w:ilvl w:val="0"/>
-                <w:numId w:val="18"/>
+                <w:numId w:val="3"/>
               </w:numPr>
               <w:tabs>
                 <w:tab w:val="clear" w:pos="4320"/>
@@ -659,25 +644,21 @@
               </w:tabs>
               <w:spacing w:after="58"/>
               <w:rPr>
-                <w:rFonts w:ascii="Times New Roman" w:hAnsi="Times New Roman" w:eastAsia="Times New Roman" w:cs="Times New Roman"/>
-                <w:sz w:val="20"/>
-                <w:szCs w:val="20"/>
+                <w:rFonts w:ascii="Times New Roman" w:hAnsi="Times New Roman"/>
+                <w:sz w:val="20"/>
               </w:rPr>
             </w:pPr>
             <w:r>
               <w:rPr>
                 <w:rFonts w:ascii="Times New Roman" w:hAnsi="Times New Roman"/>
                 <w:sz w:val="20"/>
-                <w:szCs w:val="20"/>
               </w:rPr>
               <w:t>Use the printer in a large, open, well-ventilated place, or exhaust the printer directly outdoors.</w:t>
             </w:r>
-            <w:proofErr w:type="spellStart"/>
-            <w:proofErr w:type="spellEnd"/>
           </w:p>
         </w:tc>
       </w:tr>
-      <w:tr xmlns:wp14="http://schemas.microsoft.com/office/word/2010/wordml" wp14:textId="77777777">
+      <w:tr>
         <w:trPr>
           <w:trHeight w:val="576"/>
         </w:trPr>
@@ -685,15 +666,14 @@
           <w:tcPr>
             <w:tcW w:w="2340" w:type="dxa"/>
             <w:tcBorders>
-              <w:top w:val="single" w:color="000000" w:themeColor="text1" w:sz="7" w:space="0"/>
-              <w:left w:val="double" w:color="auto" w:sz="4" w:space="0"/>
-              <w:bottom w:val="single" w:color="000000" w:themeColor="text1" w:sz="7" w:space="0"/>
-              <w:right w:val="single" w:color="000000" w:themeColor="text1" w:sz="8" w:space="0"/>
+              <w:top w:val="single" w:sz="7" w:space="0" w:color="000000" w:themeColor="text1"/>
+              <w:left w:val="double" w:sz="4" w:space="0" w:color="auto"/>
+              <w:bottom w:val="single" w:sz="7" w:space="0" w:color="000000" w:themeColor="text1"/>
+              <w:right w:val="single" w:sz="8" w:space="0" w:color="000000" w:themeColor="text1"/>
             </w:tcBorders>
-            <w:tcMar/>
             <w:vAlign w:val="center"/>
           </w:tcPr>
-          <w:p wp14:textId="77777777">
+          <w:p>
             <w:pPr>
               <w:tabs>
                 <w:tab w:val="left" w:pos="0"/>
@@ -738,20 +718,19 @@
           <w:tcPr>
             <w:tcW w:w="8460" w:type="dxa"/>
             <w:tcBorders>
-              <w:top w:val="single" w:color="000000" w:themeColor="text1" w:sz="7" w:space="0"/>
-              <w:left w:val="single" w:color="000000" w:themeColor="text1" w:sz="8" w:space="0"/>
-              <w:bottom w:val="single" w:color="000000" w:themeColor="text1" w:sz="7" w:space="0"/>
-              <w:right w:val="double" w:color="auto" w:sz="4" w:space="0"/>
+              <w:top w:val="single" w:sz="7" w:space="0" w:color="000000" w:themeColor="text1"/>
+              <w:left w:val="single" w:sz="8" w:space="0" w:color="000000" w:themeColor="text1"/>
+              <w:bottom w:val="single" w:sz="7" w:space="0" w:color="000000" w:themeColor="text1"/>
+              <w:right w:val="double" w:sz="4" w:space="0" w:color="auto"/>
             </w:tcBorders>
-            <w:tcMar/>
             <w:vAlign w:val="center"/>
           </w:tcPr>
-          <w:p wp14:textId="51DDD920">
+          <w:p>
             <w:pPr>
               <w:pStyle w:val="Header"/>
               <w:numPr>
                 <w:ilvl w:val="0"/>
-                <w:numId w:val="19"/>
+                <w:numId w:val="2"/>
               </w:numPr>
               <w:tabs>
                 <w:tab w:val="clear" w:pos="4320"/>
@@ -761,18 +740,15 @@
                 <w:tab w:val="left" w:pos="720"/>
               </w:tabs>
               <w:spacing w:after="58"/>
-              <w:ind/>
-              <w:rPr>
-                <w:rFonts w:ascii="Times New Roman" w:hAnsi="Times New Roman" w:eastAsia="Times New Roman" w:cs="Times New Roman"/>
-                <w:sz w:val="20"/>
-                <w:szCs w:val="20"/>
+              <w:rPr>
+                <w:rFonts w:ascii="Times New Roman" w:hAnsi="Times New Roman"/>
+                <w:sz w:val="20"/>
               </w:rPr>
             </w:pPr>
             <w:r>
               <w:rPr>
                 <w:rFonts w:ascii="Times New Roman" w:hAnsi="Times New Roman"/>
                 <w:sz w:val="20"/>
-                <w:szCs w:val="20"/>
               </w:rPr>
               <w:t>SLA 3D printer</w:t>
             </w:r>
@@ -780,28 +756,24 @@
               <w:rPr>
                 <w:rFonts w:ascii="Times New Roman" w:hAnsi="Times New Roman"/>
                 <w:sz w:val="20"/>
-                <w:szCs w:val="20"/>
               </w:rPr>
               <w:t xml:space="preserve"> training</w:t>
             </w:r>
           </w:p>
-          <w:p wp14:textId="77777777">
+          <w:p>
             <w:pPr>
               <w:pStyle w:val="Header"/>
               <w:numPr>
                 <w:ilvl w:val="0"/>
-                <w:numId w:val="19"/>
+                <w:numId w:val="2"/>
               </w:numPr>
               <w:tabs>
-                <w:tab w:val="clear" w:pos="720"/>
                 <w:tab w:val="left" w:pos="351"/>
               </w:tabs>
               <w:spacing w:after="58"/>
-              <w:ind/>
-              <w:rPr>
-                <w:rFonts w:ascii="Times New Roman" w:hAnsi="Times New Roman" w:eastAsia="Times New Roman" w:cs="Times New Roman"/>
-                <w:sz w:val="20"/>
-                <w:szCs w:val="20"/>
+              <w:rPr>
+                <w:rFonts w:ascii="Times New Roman" w:hAnsi="Times New Roman"/>
+                <w:sz w:val="20"/>
                 <w:lang w:val="en"/>
               </w:rPr>
             </w:pPr>
@@ -809,29 +781,25 @@
               <w:rPr>
                 <w:rFonts w:ascii="Times New Roman" w:hAnsi="Times New Roman"/>
                 <w:sz w:val="20"/>
-                <w:szCs w:val="20"/>
                 <w:lang w:val="en"/>
               </w:rPr>
               <w:t>Review and observe general safety practices outlined in the Shop Equipment Safety Guidelines.</w:t>
             </w:r>
           </w:p>
-          <w:p wp14:textId="77777777">
+          <w:p>
             <w:pPr>
               <w:pStyle w:val="Header"/>
               <w:numPr>
                 <w:ilvl w:val="0"/>
-                <w:numId w:val="19"/>
+                <w:numId w:val="2"/>
               </w:numPr>
               <w:tabs>
-                <w:tab w:val="clear" w:pos="720"/>
                 <w:tab w:val="left" w:pos="351"/>
               </w:tabs>
               <w:spacing w:after="58"/>
-              <w:ind/>
-              <w:rPr>
-                <w:rFonts w:ascii="Times New Roman" w:hAnsi="Times New Roman" w:eastAsia="Times New Roman" w:cs="Times New Roman"/>
-                <w:sz w:val="20"/>
-                <w:szCs w:val="20"/>
+              <w:rPr>
+                <w:rFonts w:ascii="Times New Roman" w:hAnsi="Times New Roman"/>
+                <w:sz w:val="20"/>
                 <w:lang w:val="en"/>
               </w:rPr>
             </w:pPr>
@@ -839,7 +807,6 @@
               <w:rPr>
                 <w:rFonts w:ascii="Times New Roman" w:hAnsi="Times New Roman"/>
                 <w:sz w:val="20"/>
-                <w:szCs w:val="20"/>
                 <w:lang w:val="en"/>
               </w:rPr>
               <w:t>Refer to the manufacturer’s operating manual for all operating procedures.</w:t>
@@ -847,7 +814,7 @@
           </w:p>
         </w:tc>
       </w:tr>
-      <w:tr xmlns:wp14="http://schemas.microsoft.com/office/word/2010/wordml" wp14:textId="77777777">
+      <w:tr>
         <w:trPr>
           <w:trHeight w:val="576"/>
         </w:trPr>
@@ -855,15 +822,14 @@
           <w:tcPr>
             <w:tcW w:w="2340" w:type="dxa"/>
             <w:tcBorders>
-              <w:top w:val="single" w:color="000000" w:themeColor="text1" w:sz="7" w:space="0"/>
-              <w:left w:val="double" w:color="auto" w:sz="4" w:space="0"/>
-              <w:bottom w:val="single" w:color="000000" w:themeColor="text1" w:sz="7" w:space="0"/>
-              <w:right w:val="single" w:color="000000" w:themeColor="text1" w:sz="8" w:space="0"/>
+              <w:top w:val="single" w:sz="7" w:space="0" w:color="000000" w:themeColor="text1"/>
+              <w:left w:val="double" w:sz="4" w:space="0" w:color="auto"/>
+              <w:bottom w:val="single" w:sz="7" w:space="0" w:color="000000" w:themeColor="text1"/>
+              <w:right w:val="single" w:sz="8" w:space="0" w:color="000000" w:themeColor="text1"/>
             </w:tcBorders>
-            <w:tcMar/>
             <w:vAlign w:val="center"/>
           </w:tcPr>
-          <w:p wp14:textId="77777777">
+          <w:p>
             <w:pPr>
               <w:tabs>
                 <w:tab w:val="left" w:pos="0"/>
@@ -908,15 +874,14 @@
           <w:tcPr>
             <w:tcW w:w="8460" w:type="dxa"/>
             <w:tcBorders>
-              <w:top w:val="single" w:color="000000" w:themeColor="text1" w:sz="7" w:space="0"/>
-              <w:left w:val="single" w:color="000000" w:themeColor="text1" w:sz="8" w:space="0"/>
-              <w:bottom w:val="single" w:color="000000" w:themeColor="text1" w:sz="7" w:space="0"/>
-              <w:right w:val="double" w:color="auto" w:sz="4" w:space="0"/>
+              <w:top w:val="single" w:sz="7" w:space="0" w:color="000000" w:themeColor="text1"/>
+              <w:left w:val="single" w:sz="8" w:space="0" w:color="000000" w:themeColor="text1"/>
+              <w:bottom w:val="single" w:sz="7" w:space="0" w:color="000000" w:themeColor="text1"/>
+              <w:right w:val="double" w:sz="4" w:space="0" w:color="auto"/>
             </w:tcBorders>
-            <w:tcMar/>
             <w:vAlign w:val="center"/>
           </w:tcPr>
-          <w:p wp14:textId="77777777">
+          <w:p>
             <w:pPr>
               <w:pStyle w:val="Header"/>
               <w:tabs>
@@ -924,11 +889,9 @@
                 <w:tab w:val="left" w:pos="432"/>
               </w:tabs>
               <w:spacing w:after="58"/>
-              <w:ind w:left="0"/>
-              <w:rPr>
-                <w:rFonts w:ascii="Times New Roman" w:hAnsi="Times New Roman"/>
-                <w:sz w:val="20"/>
-                <w:szCs w:val="20"/>
+              <w:rPr>
+                <w:rFonts w:ascii="Times New Roman" w:hAnsi="Times New Roman"/>
+                <w:sz w:val="20"/>
                 <w:lang w:val="en"/>
               </w:rPr>
             </w:pPr>
@@ -936,7 +899,6 @@
               <w:rPr>
                 <w:rFonts w:ascii="Times New Roman" w:hAnsi="Times New Roman"/>
                 <w:sz w:val="20"/>
-                <w:szCs w:val="20"/>
                 <w:lang w:val="en"/>
               </w:rPr>
               <w:t>Inspect printer and power supply before use</w:t>
@@ -944,7 +906,7 @@
           </w:p>
         </w:tc>
       </w:tr>
-      <w:tr xmlns:wp14="http://schemas.microsoft.com/office/word/2010/wordml" wp14:textId="77777777">
+      <w:tr>
         <w:trPr>
           <w:trHeight w:val="576"/>
         </w:trPr>
@@ -952,15 +914,14 @@
           <w:tcPr>
             <w:tcW w:w="2340" w:type="dxa"/>
             <w:tcBorders>
-              <w:top w:val="single" w:color="000000" w:themeColor="text1" w:sz="7" w:space="0"/>
-              <w:left w:val="double" w:color="auto" w:sz="4" w:space="0"/>
-              <w:bottom w:val="single" w:color="000000" w:themeColor="text1" w:sz="7" w:space="0"/>
-              <w:right w:val="single" w:color="000000" w:themeColor="text1" w:sz="8" w:space="0"/>
+              <w:top w:val="single" w:sz="7" w:space="0" w:color="000000" w:themeColor="text1"/>
+              <w:left w:val="double" w:sz="4" w:space="0" w:color="auto"/>
+              <w:bottom w:val="single" w:sz="7" w:space="0" w:color="000000" w:themeColor="text1"/>
+              <w:right w:val="single" w:sz="8" w:space="0" w:color="000000" w:themeColor="text1"/>
             </w:tcBorders>
-            <w:tcMar/>
             <w:vAlign w:val="center"/>
           </w:tcPr>
-          <w:p wp14:textId="77777777">
+          <w:p>
             <w:pPr>
               <w:tabs>
                 <w:tab w:val="left" w:pos="0"/>
@@ -1005,296 +966,140 @@
           <w:tcPr>
             <w:tcW w:w="8460" w:type="dxa"/>
             <w:tcBorders>
-              <w:top w:val="single" w:color="000000" w:themeColor="text1" w:sz="7" w:space="0"/>
-              <w:left w:val="single" w:color="000000" w:themeColor="text1" w:sz="8" w:space="0"/>
-              <w:bottom w:val="single" w:color="000000" w:themeColor="text1" w:sz="7" w:space="0"/>
-              <w:right w:val="double" w:color="auto" w:sz="4" w:space="0"/>
+              <w:top w:val="single" w:sz="7" w:space="0" w:color="000000" w:themeColor="text1"/>
+              <w:left w:val="single" w:sz="8" w:space="0" w:color="000000" w:themeColor="text1"/>
+              <w:bottom w:val="single" w:sz="7" w:space="0" w:color="000000" w:themeColor="text1"/>
+              <w:right w:val="double" w:sz="4" w:space="0" w:color="auto"/>
             </w:tcBorders>
-            <w:tcMar/>
             <w:vAlign w:val="center"/>
           </w:tcPr>
-          <w:p wp14:textId="0E45D2DE">
+          <w:p>
             <w:pPr>
               <w:pStyle w:val="ListParagraph"/>
               <w:numPr>
                 <w:ilvl w:val="0"/>
-                <w:numId w:val="20"/>
+                <w:numId w:val="1"/>
               </w:numPr>
-              <w:bidi w:val="0"/>
-              <w:spacing w:before="0" w:beforeAutospacing="off" w:after="0" w:afterAutospacing="off" w:line="276" w:lineRule="auto"/>
-              <w:ind w:right="0"/>
-              <w:jc w:val="left"/>
-              <w:rPr>
-                <w:rFonts w:ascii="Times New Roman" w:hAnsi="Times New Roman" w:eastAsia="Times New Roman" w:cs="Times New Roman"/>
-                <w:b w:val="0"/>
-                <w:bCs w:val="0"/>
-                <w:i w:val="0"/>
-                <w:iCs w:val="0"/>
-                <w:caps w:val="0"/>
-                <w:smallCaps w:val="0"/>
-                <w:noProof w:val="0"/>
-                <w:color w:val="000000" w:themeColor="text1" w:themeTint="FF" w:themeShade="FF"/>
-                <w:sz w:val="20"/>
-                <w:szCs w:val="20"/>
-                <w:u w:val="none"/>
+              <w:spacing w:line="276" w:lineRule="auto"/>
+              <w:rPr>
+                <w:rFonts w:ascii="Times New Roman" w:hAnsi="Times New Roman"/>
+                <w:color w:val="000000" w:themeColor="text1"/>
+                <w:sz w:val="20"/>
                 <w:lang w:val="en"/>
               </w:rPr>
             </w:pPr>
             <w:r>
               <w:rPr>
-                <w:rFonts w:ascii="Times New Roman" w:hAnsi="Times New Roman" w:eastAsia="Times New Roman" w:cs="Times New Roman"/>
-                <w:b w:val="0"/>
-                <w:bCs w:val="0"/>
-                <w:i w:val="0"/>
-                <w:iCs w:val="0"/>
-                <w:caps w:val="0"/>
-                <w:smallCaps w:val="0"/>
-                <w:strike w:val="0"/>
-                <w:dstrike w:val="0"/>
-                <w:noProof w:val="0"/>
-                <w:color w:val="000000" w:themeColor="text1" w:themeTint="FF" w:themeShade="FF"/>
-                <w:sz w:val="20"/>
-                <w:szCs w:val="20"/>
-                <w:u w:val="none"/>
+                <w:rFonts w:ascii="Times New Roman" w:hAnsi="Times New Roman"/>
+                <w:color w:val="000000" w:themeColor="text1"/>
+                <w:sz w:val="20"/>
                 <w:lang w:val="en"/>
               </w:rPr>
               <w:t>Avoid skin contact with the photo-curing resin.</w:t>
             </w:r>
           </w:p>
-          <w:p wp14:textId="79F8DA42">
+          <w:p>
             <w:pPr>
               <w:pStyle w:val="ListParagraph"/>
               <w:numPr>
                 <w:ilvl w:val="0"/>
-                <w:numId w:val="20"/>
+                <w:numId w:val="1"/>
               </w:numPr>
-              <w:bidi w:val="0"/>
-              <w:spacing w:before="0" w:beforeAutospacing="off" w:after="0" w:afterAutospacing="off" w:line="276" w:lineRule="auto"/>
-              <w:ind w:right="0"/>
-              <w:jc w:val="left"/>
-              <w:rPr>
-                <w:rFonts w:ascii="Times New Roman" w:hAnsi="Times New Roman" w:eastAsia="Times New Roman" w:cs="Times New Roman"/>
-                <w:b w:val="0"/>
-                <w:bCs w:val="0"/>
-                <w:i w:val="0"/>
-                <w:iCs w:val="0"/>
-                <w:caps w:val="0"/>
-                <w:smallCaps w:val="0"/>
-                <w:noProof w:val="0"/>
-                <w:color w:val="000000" w:themeColor="text1" w:themeTint="FF" w:themeShade="FF"/>
-                <w:sz w:val="20"/>
-                <w:szCs w:val="20"/>
-                <w:u w:val="none"/>
+              <w:spacing w:line="276" w:lineRule="auto"/>
+              <w:rPr>
+                <w:rFonts w:ascii="Times New Roman" w:hAnsi="Times New Roman"/>
+                <w:color w:val="000000" w:themeColor="text1"/>
+                <w:sz w:val="20"/>
                 <w:lang w:val="en"/>
               </w:rPr>
             </w:pPr>
             <w:r>
               <w:rPr>
-                <w:rFonts w:ascii="Times New Roman" w:hAnsi="Times New Roman" w:eastAsia="Times New Roman" w:cs="Times New Roman"/>
-                <w:b w:val="0"/>
-                <w:bCs w:val="0"/>
-                <w:i w:val="0"/>
-                <w:iCs w:val="0"/>
-                <w:caps w:val="0"/>
-                <w:smallCaps w:val="0"/>
-                <w:strike w:val="0"/>
-                <w:dstrike w:val="0"/>
-                <w:noProof w:val="0"/>
-                <w:color w:val="000000" w:themeColor="text1" w:themeTint="FF" w:themeShade="FF"/>
-                <w:sz w:val="20"/>
-                <w:szCs w:val="20"/>
-                <w:u w:val="none"/>
+                <w:rFonts w:ascii="Times New Roman" w:hAnsi="Times New Roman"/>
+                <w:color w:val="000000" w:themeColor="text1"/>
+                <w:sz w:val="20"/>
                 <w:lang w:val="en"/>
               </w:rPr>
               <w:t>Only operate printer with the UV protective shield in place.</w:t>
             </w:r>
           </w:p>
-          <w:p wp14:textId="038C3FD7">
+          <w:p>
             <w:pPr>
               <w:pStyle w:val="ListParagraph"/>
               <w:numPr>
                 <w:ilvl w:val="0"/>
-                <w:numId w:val="20"/>
+                <w:numId w:val="1"/>
               </w:numPr>
-              <w:bidi w:val="0"/>
-              <w:spacing w:before="0" w:beforeAutospacing="off" w:after="0" w:afterAutospacing="off" w:line="276" w:lineRule="auto"/>
-              <w:ind w:right="0"/>
-              <w:jc w:val="left"/>
-              <w:rPr>
-                <w:rFonts w:ascii="Times New Roman" w:hAnsi="Times New Roman" w:eastAsia="Times New Roman" w:cs="Times New Roman"/>
-                <w:b w:val="0"/>
-                <w:bCs w:val="0"/>
-                <w:i w:val="0"/>
-                <w:iCs w:val="0"/>
-                <w:caps w:val="0"/>
-                <w:smallCaps w:val="0"/>
-                <w:noProof w:val="0"/>
-                <w:color w:val="000000" w:themeColor="text1" w:themeTint="FF" w:themeShade="FF"/>
-                <w:sz w:val="20"/>
-                <w:szCs w:val="20"/>
-                <w:u w:val="none"/>
+              <w:spacing w:line="276" w:lineRule="auto"/>
+              <w:rPr>
+                <w:rFonts w:ascii="Times New Roman" w:hAnsi="Times New Roman"/>
+                <w:color w:val="000000" w:themeColor="text1"/>
+                <w:sz w:val="20"/>
                 <w:lang w:val="en"/>
               </w:rPr>
             </w:pPr>
             <w:r>
               <w:rPr>
-                <w:rFonts w:ascii="Times New Roman" w:hAnsi="Times New Roman" w:eastAsia="Times New Roman" w:cs="Times New Roman"/>
-                <w:b w:val="0"/>
-                <w:bCs w:val="0"/>
-                <w:i w:val="0"/>
-                <w:iCs w:val="0"/>
-                <w:caps w:val="0"/>
-                <w:smallCaps w:val="0"/>
-                <w:strike w:val="0"/>
-                <w:dstrike w:val="0"/>
-                <w:noProof w:val="0"/>
-                <w:color w:val="000000" w:themeColor="text1" w:themeTint="FF" w:themeShade="FF"/>
-                <w:sz w:val="20"/>
-                <w:szCs w:val="20"/>
-                <w:u w:val="none"/>
+                <w:rFonts w:ascii="Times New Roman" w:hAnsi="Times New Roman"/>
+                <w:color w:val="000000" w:themeColor="text1"/>
+                <w:sz w:val="20"/>
                 <w:lang w:val="en"/>
               </w:rPr>
               <w:t>Do not disable any interlocks.</w:t>
             </w:r>
           </w:p>
-          <w:p wp14:textId="671B68D5">
+          <w:p>
             <w:pPr>
               <w:pStyle w:val="ListParagraph"/>
               <w:numPr>
                 <w:ilvl w:val="0"/>
-                <w:numId w:val="20"/>
+                <w:numId w:val="1"/>
               </w:numPr>
-              <w:bidi w:val="0"/>
-              <w:spacing w:before="0" w:beforeAutospacing="off" w:after="0" w:afterAutospacing="off" w:line="276" w:lineRule="auto"/>
-              <w:ind w:right="0"/>
-              <w:jc w:val="left"/>
-              <w:rPr>
-                <w:rFonts w:ascii="Times New Roman" w:hAnsi="Times New Roman" w:eastAsia="Times New Roman" w:cs="Times New Roman"/>
-                <w:b w:val="0"/>
-                <w:bCs w:val="0"/>
-                <w:i w:val="0"/>
-                <w:iCs w:val="0"/>
-                <w:caps w:val="0"/>
-                <w:smallCaps w:val="0"/>
-                <w:noProof w:val="0"/>
-                <w:color w:val="000000" w:themeColor="text1" w:themeTint="FF" w:themeShade="FF"/>
-                <w:sz w:val="20"/>
-                <w:szCs w:val="20"/>
-                <w:u w:val="none"/>
+              <w:spacing w:line="276" w:lineRule="auto"/>
+              <w:rPr>
+                <w:rFonts w:ascii="Times New Roman" w:hAnsi="Times New Roman"/>
+                <w:color w:val="000000" w:themeColor="text1"/>
+                <w:sz w:val="20"/>
                 <w:lang w:val="en"/>
               </w:rPr>
             </w:pPr>
             <w:r>
               <w:rPr>
-                <w:rFonts w:ascii="Times New Roman" w:hAnsi="Times New Roman" w:eastAsia="Times New Roman" w:cs="Times New Roman"/>
-                <w:b w:val="0"/>
-                <w:bCs w:val="0"/>
-                <w:i w:val="0"/>
-                <w:iCs w:val="0"/>
-                <w:caps w:val="0"/>
-                <w:smallCaps w:val="0"/>
-                <w:strike w:val="0"/>
-                <w:dstrike w:val="0"/>
-                <w:noProof w:val="0"/>
-                <w:color w:val="000000" w:themeColor="text1" w:themeTint="FF" w:themeShade="FF"/>
-                <w:sz w:val="20"/>
-                <w:szCs w:val="20"/>
-                <w:u w:val="none"/>
+                <w:rFonts w:ascii="Times New Roman" w:hAnsi="Times New Roman"/>
+                <w:color w:val="000000" w:themeColor="text1"/>
+                <w:sz w:val="20"/>
                 <w:lang w:val="en"/>
               </w:rPr>
               <w:t>Keep exposed flames away from part bath.</w:t>
             </w:r>
           </w:p>
-          <w:p wp14:textId="7DA4AF75">
+          <w:p>
             <w:pPr>
               <w:pStyle w:val="ListParagraph"/>
               <w:numPr>
                 <w:ilvl w:val="0"/>
-                <w:numId w:val="20"/>
+                <w:numId w:val="1"/>
               </w:numPr>
-              <w:bidi w:val="0"/>
-              <w:spacing w:before="0" w:beforeAutospacing="off" w:after="0" w:afterAutospacing="off" w:line="276" w:lineRule="auto"/>
-              <w:ind w:right="0"/>
-              <w:jc w:val="left"/>
-              <w:rPr>
-                <w:rFonts w:ascii="Times New Roman" w:hAnsi="Times New Roman" w:eastAsia="Times New Roman" w:cs="Times New Roman"/>
-                <w:b w:val="0"/>
-                <w:bCs w:val="0"/>
-                <w:i w:val="0"/>
-                <w:iCs w:val="0"/>
-                <w:caps w:val="0"/>
-                <w:smallCaps w:val="0"/>
-                <w:noProof w:val="0"/>
-                <w:sz w:val="20"/>
-                <w:szCs w:val="20"/>
-                <w:u w:val="none"/>
+              <w:spacing w:line="276" w:lineRule="auto"/>
+              <w:rPr>
+                <w:rFonts w:ascii="Times New Roman" w:hAnsi="Times New Roman"/>
+                <w:sz w:val="20"/>
                 <w:lang w:val="en"/>
               </w:rPr>
             </w:pPr>
             <w:r>
               <w:rPr>
-                <w:rFonts w:ascii="Times New Roman" w:hAnsi="Times New Roman" w:eastAsia="Times New Roman" w:cs="Times New Roman"/>
-                <w:b w:val="0"/>
-                <w:bCs w:val="0"/>
-                <w:i w:val="0"/>
-                <w:iCs w:val="0"/>
-                <w:caps w:val="0"/>
-                <w:smallCaps w:val="0"/>
-                <w:strike w:val="0"/>
-                <w:dstrike w:val="0"/>
-                <w:noProof w:val="0"/>
-                <w:color w:val="000000" w:themeColor="text1" w:themeTint="FF" w:themeShade="FF"/>
-                <w:sz w:val="20"/>
-                <w:szCs w:val="20"/>
-                <w:u w:val="none"/>
+                <w:rFonts w:ascii="Times New Roman" w:hAnsi="Times New Roman"/>
+                <w:color w:val="000000" w:themeColor="text1"/>
+                <w:sz w:val="20"/>
                 <w:lang w:val="en"/>
               </w:rPr>
-              <w:t>If there are any qu</w:t>
-            </w:r>
-            <w:r>
-              <w:rPr>
-                <w:rFonts w:ascii="Times New Roman" w:hAnsi="Times New Roman" w:eastAsia="Times New Roman" w:cs="Times New Roman"/>
-                <w:b w:val="0"/>
-                <w:bCs w:val="0"/>
-                <w:i w:val="0"/>
-                <w:iCs w:val="0"/>
-                <w:caps w:val="0"/>
-                <w:smallCaps w:val="0"/>
-                <w:strike w:val="0"/>
-                <w:dstrike w:val="0"/>
-                <w:noProof w:val="0"/>
-                <w:color w:val="000000" w:themeColor="text1" w:themeTint="FF" w:themeShade="FF"/>
-                <w:sz w:val="20"/>
-                <w:szCs w:val="20"/>
-                <w:u w:val="none"/>
-                <w:lang w:val="en"/>
-              </w:rPr>
-              <w:t>estio</w:t>
-            </w:r>
-            <w:r>
-              <w:rPr>
-                <w:rFonts w:ascii="Times New Roman" w:hAnsi="Times New Roman" w:eastAsia="Times New Roman" w:cs="Times New Roman"/>
-                <w:b w:val="0"/>
-                <w:bCs w:val="0"/>
-                <w:i w:val="0"/>
-                <w:iCs w:val="0"/>
-                <w:caps w:val="0"/>
-                <w:smallCaps w:val="0"/>
-                <w:strike w:val="0"/>
-                <w:dstrike w:val="0"/>
-                <w:noProof w:val="0"/>
-                <w:color w:val="000000" w:themeColor="text1" w:themeTint="FF" w:themeShade="FF"/>
-                <w:sz w:val="20"/>
-                <w:szCs w:val="20"/>
-                <w:u w:val="none"/>
-                <w:lang w:val="en"/>
-              </w:rPr>
-              <w:t>ns regarding safety, ask a staff member for help.</w:t>
+              <w:t>If there are any questions regarding safety, ask a staff member for help.</w:t>
             </w:r>
           </w:p>
         </w:tc>
       </w:tr>
-      <w:tr xmlns:wp14="http://schemas.microsoft.com/office/word/2010/wordml" wp14:textId="77777777">
+      <w:tr>
         <w:trPr>
           <w:trHeight w:val="576"/>
         </w:trPr>
@@ -1302,14 +1107,13 @@
           <w:tcPr>
             <w:tcW w:w="2340" w:type="dxa"/>
             <w:tcBorders>
-              <w:top w:val="single" w:color="000000" w:themeColor="text1" w:sz="7" w:space="0"/>
-              <w:left w:val="double" w:color="auto" w:sz="4" w:space="0"/>
-              <w:right w:val="single" w:color="000000" w:themeColor="text1" w:sz="8" w:space="0"/>
+              <w:top w:val="single" w:sz="7" w:space="0" w:color="000000" w:themeColor="text1"/>
+              <w:left w:val="double" w:sz="4" w:space="0" w:color="auto"/>
+              <w:right w:val="single" w:sz="8" w:space="0" w:color="000000" w:themeColor="text1"/>
             </w:tcBorders>
-            <w:tcMar/>
             <w:vAlign w:val="center"/>
           </w:tcPr>
-          <w:p wp14:textId="77777777">
+          <w:p>
             <w:pPr>
               <w:tabs>
                 <w:tab w:val="left" w:pos="0"/>
@@ -1354,14 +1158,13 @@
           <w:tcPr>
             <w:tcW w:w="8460" w:type="dxa"/>
             <w:tcBorders>
-              <w:top w:val="single" w:color="000000" w:themeColor="text1" w:sz="7" w:space="0"/>
-              <w:left w:val="single" w:color="000000" w:themeColor="text1" w:sz="8" w:space="0"/>
-              <w:right w:val="double" w:color="auto" w:sz="4" w:space="0"/>
+              <w:top w:val="single" w:sz="7" w:space="0" w:color="000000" w:themeColor="text1"/>
+              <w:left w:val="single" w:sz="8" w:space="0" w:color="000000" w:themeColor="text1"/>
+              <w:right w:val="double" w:sz="4" w:space="0" w:color="auto"/>
             </w:tcBorders>
-            <w:tcMar/>
             <w:vAlign w:val="center"/>
           </w:tcPr>
-          <w:p wp14:textId="195B8CA0">
+          <w:p>
             <w:pPr>
               <w:pStyle w:val="Header"/>
               <w:tabs>
@@ -1374,23 +1177,19 @@
               <w:rPr>
                 <w:rFonts w:ascii="Times New Roman" w:hAnsi="Times New Roman"/>
                 <w:sz w:val="20"/>
-                <w:szCs w:val="20"/>
               </w:rPr>
             </w:pPr>
             <w:r>
               <w:rPr>
                 <w:rFonts w:ascii="Times New Roman" w:hAnsi="Times New Roman"/>
                 <w:sz w:val="20"/>
-                <w:szCs w:val="20"/>
               </w:rPr>
               <w:t>Ask a staff member to dispose of waste isopropyl alcohol.</w:t>
             </w:r>
-            <w:bookmarkStart w:name="_GoBack" w:id="0"/>
-            <w:bookmarkEnd w:id="0"/>
           </w:p>
         </w:tc>
       </w:tr>
-      <w:tr xmlns:wp14="http://schemas.microsoft.com/office/word/2010/wordml" wp14:textId="77777777">
+      <w:tr>
         <w:trPr>
           <w:trHeight w:val="576"/>
         </w:trPr>
@@ -1399,14 +1198,13 @@
             <w:tcW w:w="10800" w:type="dxa"/>
             <w:gridSpan w:val="2"/>
             <w:tcBorders>
-              <w:top w:val="single" w:color="000000" w:themeColor="text1" w:sz="7" w:space="0"/>
-              <w:left w:val="double" w:color="auto" w:sz="4" w:space="0"/>
-              <w:bottom w:val="double" w:color="auto" w:sz="4" w:space="0"/>
-              <w:right w:val="double" w:color="auto" w:sz="4" w:space="0"/>
+              <w:top w:val="single" w:sz="7" w:space="0" w:color="000000" w:themeColor="text1"/>
+              <w:left w:val="double" w:sz="4" w:space="0" w:color="auto"/>
+              <w:bottom w:val="double" w:sz="4" w:space="0" w:color="auto"/>
+              <w:right w:val="double" w:sz="4" w:space="0" w:color="auto"/>
             </w:tcBorders>
-            <w:tcMar/>
           </w:tcPr>
-          <w:p wp14:textId="77777777">
+          <w:p>
             <w:pPr>
               <w:tabs>
                 <w:tab w:val="left" w:pos="6450"/>
@@ -1433,26 +1231,19 @@
                 <w:sz w:val="20"/>
               </w:rPr>
               <w:tab/>
-            </w:r>
-            <w:r>
-              <w:rPr>
-                <w:rFonts w:ascii="Times New Roman" w:hAnsi="Times New Roman"/>
-                <w:color w:val="000000"/>
-                <w:sz w:val="20"/>
-              </w:rPr>
               <w:t xml:space="preserve">Date:                                     </w:t>
             </w:r>
           </w:p>
         </w:tc>
       </w:tr>
     </w:tbl>
-    <w:p xmlns:wp14="http://schemas.microsoft.com/office/word/2010/wordml" wp14:textId="77777777"/>
+    <w:p/>
     <w:sectPr>
-      <w:headerReference w:type="default" r:id="rId7"/>
-      <w:footerReference w:type="default" r:id="rId8"/>
-      <w:headerReference w:type="first" r:id="rId9"/>
-      <w:footerReference w:type="first" r:id="rId10"/>
-      <w:pgSz w:w="12240" w:h="15840" w:orient="portrait" w:code="1"/>
+      <w:headerReference w:type="default" r:id="rId10"/>
+      <w:footerReference w:type="default" r:id="rId11"/>
+      <w:headerReference w:type="first" r:id="rId12"/>
+      <w:footerReference w:type="first" r:id="rId13"/>
+      <w:pgSz w:w="12240" w:h="15840" w:code="1"/>
       <w:pgMar w:top="1440" w:right="1440" w:bottom="1440" w:left="1440" w:header="576" w:footer="432" w:gutter="0"/>
       <w:cols w:space="720"/>
       <w:docGrid w:linePitch="360"/>
@@ -1462,16 +1253,16 @@
 </file>
 
 <file path=word/endnotes.xml><?xml version="1.0" encoding="utf-8"?>
-<w:endnotes xmlns:wpc="http://schemas.microsoft.com/office/word/2010/wordprocessingCanvas" xmlns:cx="http://schemas.microsoft.com/office/drawing/2014/chartex" xmlns:cx1="http://schemas.microsoft.com/office/drawing/2015/9/8/chartex" xmlns:mc="http://schemas.openxmlformats.org/markup-compatibility/2006" xmlns:o="urn:schemas-microsoft-com:office:office" xmlns:r="http://schemas.openxmlformats.org/officeDocument/2006/relationships" xmlns:m="http://schemas.openxmlformats.org/officeDocument/2006/math" xmlns:v="urn:schemas-microsoft-com:vml" xmlns:wp14="http://schemas.microsoft.com/office/word/2010/wordprocessingDrawing" xmlns:wp="http://schemas.openxmlformats.org/drawingml/2006/wordprocessingDrawing" xmlns:w10="urn:schemas-microsoft-com:office:word" xmlns:w="http://schemas.openxmlformats.org/wordprocessingml/2006/main" xmlns:w14="http://schemas.microsoft.com/office/word/2010/wordml" xmlns:w15="http://schemas.microsoft.com/office/word/2012/wordml" xmlns:w16se="http://schemas.microsoft.com/office/word/2015/wordml/symex" xmlns:wpg="http://schemas.microsoft.com/office/word/2010/wordprocessingGroup" xmlns:wpi="http://schemas.microsoft.com/office/word/2010/wordprocessingInk" xmlns:wne="http://schemas.microsoft.com/office/word/2006/wordml" xmlns:wps="http://schemas.microsoft.com/office/word/2010/wordprocessingShape" mc:Ignorable="w14 w15 w16se wp14">
+<w:endnotes xmlns:wpc="http://schemas.microsoft.com/office/word/2010/wordprocessingCanvas" xmlns:cx="http://schemas.microsoft.com/office/drawing/2014/chartex" xmlns:cx1="http://schemas.microsoft.com/office/drawing/2015/9/8/chartex" xmlns:cx2="http://schemas.microsoft.com/office/drawing/2015/10/21/chartex" xmlns:cx3="http://schemas.microsoft.com/office/drawing/2016/5/9/chartex" xmlns:cx4="http://schemas.microsoft.com/office/drawing/2016/5/10/chartex" xmlns:cx5="http://schemas.microsoft.com/office/drawing/2016/5/11/chartex" xmlns:cx6="http://schemas.microsoft.com/office/drawing/2016/5/12/chartex" xmlns:cx7="http://schemas.microsoft.com/office/drawing/2016/5/13/chartex" xmlns:cx8="http://schemas.microsoft.com/office/drawing/2016/5/14/chartex" xmlns:mc="http://schemas.openxmlformats.org/markup-compatibility/2006" xmlns:aink="http://schemas.microsoft.com/office/drawing/2016/ink" xmlns:am3d="http://schemas.microsoft.com/office/drawing/2017/model3d" xmlns:o="urn:schemas-microsoft-com:office:office" xmlns:oel="http://schemas.microsoft.com/office/2019/extlst" xmlns:r="http://schemas.openxmlformats.org/officeDocument/2006/relationships" xmlns:m="http://schemas.openxmlformats.org/officeDocument/2006/math" xmlns:v="urn:schemas-microsoft-com:vml" xmlns:wp14="http://schemas.microsoft.com/office/word/2010/wordprocessingDrawing" xmlns:wp="http://schemas.openxmlformats.org/drawingml/2006/wordprocessingDrawing" xmlns:w10="urn:schemas-microsoft-com:office:word" xmlns:w="http://schemas.openxmlformats.org/wordprocessingml/2006/main" xmlns:w14="http://schemas.microsoft.com/office/word/2010/wordml" xmlns:w15="http://schemas.microsoft.com/office/word/2012/wordml" xmlns:w16cex="http://schemas.microsoft.com/office/word/2018/wordml/cex" xmlns:w16cid="http://schemas.microsoft.com/office/word/2016/wordml/cid" xmlns:w16="http://schemas.microsoft.com/office/word/2018/wordml" xmlns:w16sdtdh="http://schemas.microsoft.com/office/word/2020/wordml/sdtdatahash" xmlns:w16se="http://schemas.microsoft.com/office/word/2015/wordml/symex" xmlns:wpg="http://schemas.microsoft.com/office/word/2010/wordprocessingGroup" xmlns:wpi="http://schemas.microsoft.com/office/word/2010/wordprocessingInk" xmlns:wne="http://schemas.microsoft.com/office/word/2006/wordml" xmlns:wps="http://schemas.microsoft.com/office/word/2010/wordprocessingShape" mc:Ignorable="w14 w15 w16se w16cid w16 w16cex w16sdtdh wp14">
   <w:endnote w:type="separator" w:id="-1">
-    <w:p xmlns:wp14="http://schemas.microsoft.com/office/word/2010/wordml" wp14:textId="77777777">
+    <w:p>
       <w:r>
         <w:separator/>
       </w:r>
     </w:p>
   </w:endnote>
   <w:endnote w:type="continuationSeparator" w:id="0">
-    <w:p xmlns:wp14="http://schemas.microsoft.com/office/word/2010/wordml" wp14:textId="77777777">
+    <w:p>
       <w:r>
         <w:continuationSeparator/>
       </w:r>
@@ -1481,8 +1272,8 @@
 </file>
 
 <file path=word/footer1.xml><?xml version="1.0" encoding="utf-8"?>
-<w:ftr xmlns:wpc="http://schemas.microsoft.com/office/word/2010/wordprocessingCanvas" xmlns:cx="http://schemas.microsoft.com/office/drawing/2014/chartex" xmlns:cx1="http://schemas.microsoft.com/office/drawing/2015/9/8/chartex" xmlns:mc="http://schemas.openxmlformats.org/markup-compatibility/2006" xmlns:o="urn:schemas-microsoft-com:office:office" xmlns:r="http://schemas.openxmlformats.org/officeDocument/2006/relationships" xmlns:m="http://schemas.openxmlformats.org/officeDocument/2006/math" xmlns:v="urn:schemas-microsoft-com:vml" xmlns:wp14="http://schemas.microsoft.com/office/word/2010/wordprocessingDrawing" xmlns:wp="http://schemas.openxmlformats.org/drawingml/2006/wordprocessingDrawing" xmlns:w10="urn:schemas-microsoft-com:office:word" xmlns:w="http://schemas.openxmlformats.org/wordprocessingml/2006/main" xmlns:w14="http://schemas.microsoft.com/office/word/2010/wordml" xmlns:w15="http://schemas.microsoft.com/office/word/2012/wordml" xmlns:w16se="http://schemas.microsoft.com/office/word/2015/wordml/symex" xmlns:wpg="http://schemas.microsoft.com/office/word/2010/wordprocessingGroup" xmlns:wpi="http://schemas.microsoft.com/office/word/2010/wordprocessingInk" xmlns:wne="http://schemas.microsoft.com/office/word/2006/wordml" xmlns:wps="http://schemas.microsoft.com/office/word/2010/wordprocessingShape" xmlns:a="http://schemas.openxmlformats.org/drawingml/2006/main" xmlns:pic="http://schemas.openxmlformats.org/drawingml/2006/picture" xmlns:a14="http://schemas.microsoft.com/office/drawing/2010/main" mc:Ignorable="w14 w15 w16se wp14">
-  <w:p xmlns:wp14="http://schemas.microsoft.com/office/word/2010/wordml" wp14:textId="77777777">
+<w:ftr xmlns:wpc="http://schemas.microsoft.com/office/word/2010/wordprocessingCanvas" xmlns:cx="http://schemas.microsoft.com/office/drawing/2014/chartex" xmlns:cx1="http://schemas.microsoft.com/office/drawing/2015/9/8/chartex" xmlns:cx2="http://schemas.microsoft.com/office/drawing/2015/10/21/chartex" xmlns:cx3="http://schemas.microsoft.com/office/drawing/2016/5/9/chartex" xmlns:cx4="http://schemas.microsoft.com/office/drawing/2016/5/10/chartex" xmlns:cx5="http://schemas.microsoft.com/office/drawing/2016/5/11/chartex" xmlns:cx6="http://schemas.microsoft.com/office/drawing/2016/5/12/chartex" xmlns:cx7="http://schemas.microsoft.com/office/drawing/2016/5/13/chartex" xmlns:cx8="http://schemas.microsoft.com/office/drawing/2016/5/14/chartex" xmlns:mc="http://schemas.openxmlformats.org/markup-compatibility/2006" xmlns:aink="http://schemas.microsoft.com/office/drawing/2016/ink" xmlns:am3d="http://schemas.microsoft.com/office/drawing/2017/model3d" xmlns:o="urn:schemas-microsoft-com:office:office" xmlns:oel="http://schemas.microsoft.com/office/2019/extlst" xmlns:r="http://schemas.openxmlformats.org/officeDocument/2006/relationships" xmlns:m="http://schemas.openxmlformats.org/officeDocument/2006/math" xmlns:v="urn:schemas-microsoft-com:vml" xmlns:wp14="http://schemas.microsoft.com/office/word/2010/wordprocessingDrawing" xmlns:wp="http://schemas.openxmlformats.org/drawingml/2006/wordprocessingDrawing" xmlns:w10="urn:schemas-microsoft-com:office:word" xmlns:w="http://schemas.openxmlformats.org/wordprocessingml/2006/main" xmlns:w14="http://schemas.microsoft.com/office/word/2010/wordml" xmlns:w15="http://schemas.microsoft.com/office/word/2012/wordml" xmlns:w16cex="http://schemas.microsoft.com/office/word/2018/wordml/cex" xmlns:w16cid="http://schemas.microsoft.com/office/word/2016/wordml/cid" xmlns:w16="http://schemas.microsoft.com/office/word/2018/wordml" xmlns:w16sdtdh="http://schemas.microsoft.com/office/word/2020/wordml/sdtdatahash" xmlns:w16se="http://schemas.microsoft.com/office/word/2015/wordml/symex" xmlns:wpg="http://schemas.microsoft.com/office/word/2010/wordprocessingGroup" xmlns:wpi="http://schemas.microsoft.com/office/word/2010/wordprocessingInk" xmlns:wne="http://schemas.microsoft.com/office/word/2006/wordml" xmlns:wps="http://schemas.microsoft.com/office/word/2010/wordprocessingShape" mc:Ignorable="w14 w15 w16se w16cid w16 w16cex w16sdtdh wp14">
+  <w:p>
     <w:pPr>
       <w:pStyle w:val="Footer"/>
       <w:ind w:left="-720"/>
@@ -1535,7 +1326,7 @@
         <w:noProof/>
       </w:rPr>
       <w:drawing>
-        <wp:inline xmlns:wp14="http://schemas.microsoft.com/office/word/2010/wordprocessingDrawing" distT="0" distB="0" distL="0" distR="0" wp14:anchorId="70DCA2A5" wp14:editId="5B588F92">
+        <wp:inline distT="0" distB="0" distL="0" distR="0" wp14:anchorId="70DCA2A5" wp14:editId="5B588F92">
           <wp:extent cx="1642745" cy="177800"/>
           <wp:effectExtent l="0" t="0" r="0" b="0"/>
           <wp:docPr id="2" name="Picture 2"/>
@@ -1584,7 +1375,7 @@
       </w:drawing>
     </w:r>
   </w:p>
-  <w:p xmlns:wp14="http://schemas.microsoft.com/office/word/2010/wordml" wp14:textId="77777777">
+  <w:p>
     <w:pPr>
       <w:pStyle w:val="Footer"/>
       <w:ind w:left="-720"/>
@@ -1594,8 +1385,8 @@
 </file>
 
 <file path=word/footer2.xml><?xml version="1.0" encoding="utf-8"?>
-<w:ftr xmlns:wpc="http://schemas.microsoft.com/office/word/2010/wordprocessingCanvas" xmlns:cx="http://schemas.microsoft.com/office/drawing/2014/chartex" xmlns:cx1="http://schemas.microsoft.com/office/drawing/2015/9/8/chartex" xmlns:mc="http://schemas.openxmlformats.org/markup-compatibility/2006" xmlns:o="urn:schemas-microsoft-com:office:office" xmlns:r="http://schemas.openxmlformats.org/officeDocument/2006/relationships" xmlns:m="http://schemas.openxmlformats.org/officeDocument/2006/math" xmlns:v="urn:schemas-microsoft-com:vml" xmlns:wp14="http://schemas.microsoft.com/office/word/2010/wordprocessingDrawing" xmlns:wp="http://schemas.openxmlformats.org/drawingml/2006/wordprocessingDrawing" xmlns:w10="urn:schemas-microsoft-com:office:word" xmlns:w="http://schemas.openxmlformats.org/wordprocessingml/2006/main" xmlns:w14="http://schemas.microsoft.com/office/word/2010/wordml" xmlns:w15="http://schemas.microsoft.com/office/word/2012/wordml" xmlns:w16se="http://schemas.microsoft.com/office/word/2015/wordml/symex" xmlns:wpg="http://schemas.microsoft.com/office/word/2010/wordprocessingGroup" xmlns:wpi="http://schemas.microsoft.com/office/word/2010/wordprocessingInk" xmlns:wne="http://schemas.microsoft.com/office/word/2006/wordml" xmlns:wps="http://schemas.microsoft.com/office/word/2010/wordprocessingShape" xmlns:a="http://schemas.openxmlformats.org/drawingml/2006/main" xmlns:pic="http://schemas.openxmlformats.org/drawingml/2006/picture" xmlns:a14="http://schemas.microsoft.com/office/drawing/2010/main" mc:Ignorable="w14 w15 w16se wp14">
-  <w:p xmlns:wp14="http://schemas.microsoft.com/office/word/2010/wordml" wp14:textId="77777777">
+<w:ftr xmlns:wpc="http://schemas.microsoft.com/office/word/2010/wordprocessingCanvas" xmlns:cx="http://schemas.microsoft.com/office/drawing/2014/chartex" xmlns:cx1="http://schemas.microsoft.com/office/drawing/2015/9/8/chartex" xmlns:cx2="http://schemas.microsoft.com/office/drawing/2015/10/21/chartex" xmlns:cx3="http://schemas.microsoft.com/office/drawing/2016/5/9/chartex" xmlns:cx4="http://schemas.microsoft.com/office/drawing/2016/5/10/chartex" xmlns:cx5="http://schemas.microsoft.com/office/drawing/2016/5/11/chartex" xmlns:cx6="http://schemas.microsoft.com/office/drawing/2016/5/12/chartex" xmlns:cx7="http://schemas.microsoft.com/office/drawing/2016/5/13/chartex" xmlns:cx8="http://schemas.microsoft.com/office/drawing/2016/5/14/chartex" xmlns:mc="http://schemas.openxmlformats.org/markup-compatibility/2006" xmlns:aink="http://schemas.microsoft.com/office/drawing/2016/ink" xmlns:am3d="http://schemas.microsoft.com/office/drawing/2017/model3d" xmlns:o="urn:schemas-microsoft-com:office:office" xmlns:oel="http://schemas.microsoft.com/office/2019/extlst" xmlns:r="http://schemas.openxmlformats.org/officeDocument/2006/relationships" xmlns:m="http://schemas.openxmlformats.org/officeDocument/2006/math" xmlns:v="urn:schemas-microsoft-com:vml" xmlns:wp14="http://schemas.microsoft.com/office/word/2010/wordprocessingDrawing" xmlns:wp="http://schemas.openxmlformats.org/drawingml/2006/wordprocessingDrawing" xmlns:w10="urn:schemas-microsoft-com:office:word" xmlns:w="http://schemas.openxmlformats.org/wordprocessingml/2006/main" xmlns:w14="http://schemas.microsoft.com/office/word/2010/wordml" xmlns:w15="http://schemas.microsoft.com/office/word/2012/wordml" xmlns:w16cex="http://schemas.microsoft.com/office/word/2018/wordml/cex" xmlns:w16cid="http://schemas.microsoft.com/office/word/2016/wordml/cid" xmlns:w16="http://schemas.microsoft.com/office/word/2018/wordml" xmlns:w16sdtdh="http://schemas.microsoft.com/office/word/2020/wordml/sdtdatahash" xmlns:w16se="http://schemas.microsoft.com/office/word/2015/wordml/symex" xmlns:wpg="http://schemas.microsoft.com/office/word/2010/wordprocessingGroup" xmlns:wpi="http://schemas.microsoft.com/office/word/2010/wordprocessingInk" xmlns:wne="http://schemas.microsoft.com/office/word/2006/wordml" xmlns:wps="http://schemas.microsoft.com/office/word/2010/wordprocessingShape" mc:Ignorable="w14 w15 w16se w16cid w16 w16cex w16sdtdh wp14">
+  <w:p>
     <w:pPr>
       <w:pStyle w:val="Footer"/>
       <w:ind w:left="-720"/>
@@ -1655,7 +1446,7 @@
         <w:noProof/>
       </w:rPr>
       <w:drawing>
-        <wp:inline xmlns:wp14="http://schemas.microsoft.com/office/word/2010/wordprocessingDrawing" distT="0" distB="0" distL="0" distR="0" wp14:anchorId="3EC6253B" wp14:editId="7777777">
+        <wp:inline distT="0" distB="0" distL="0" distR="0" wp14:anchorId="3EC6253B" wp14:editId="07777777">
           <wp:extent cx="1642745" cy="177800"/>
           <wp:effectExtent l="0" t="0" r="0" b="0"/>
           <wp:docPr id="1" name="Picture 1"/>
@@ -1704,7 +1495,7 @@
       </w:drawing>
     </w:r>
   </w:p>
-  <w:p xmlns:wp14="http://schemas.microsoft.com/office/word/2010/wordml" wp14:textId="77777777">
+  <w:p>
     <w:pPr>
       <w:pStyle w:val="Footer"/>
     </w:pPr>
@@ -1713,16 +1504,16 @@
 </file>
 
 <file path=word/footnotes.xml><?xml version="1.0" encoding="utf-8"?>
-<w:footnotes xmlns:wpc="http://schemas.microsoft.com/office/word/2010/wordprocessingCanvas" xmlns:cx="http://schemas.microsoft.com/office/drawing/2014/chartex" xmlns:cx1="http://schemas.microsoft.com/office/drawing/2015/9/8/chartex" xmlns:mc="http://schemas.openxmlformats.org/markup-compatibility/2006" xmlns:o="urn:schemas-microsoft-com:office:office" xmlns:r="http://schemas.openxmlformats.org/officeDocument/2006/relationships" xmlns:m="http://schemas.openxmlformats.org/officeDocument/2006/math" xmlns:v="urn:schemas-microsoft-com:vml" xmlns:wp14="http://schemas.microsoft.com/office/word/2010/wordprocessingDrawing" xmlns:wp="http://schemas.openxmlformats.org/drawingml/2006/wordprocessingDrawing" xmlns:w10="urn:schemas-microsoft-com:office:word" xmlns:w="http://schemas.openxmlformats.org/wordprocessingml/2006/main" xmlns:w14="http://schemas.microsoft.com/office/word/2010/wordml" xmlns:w15="http://schemas.microsoft.com/office/word/2012/wordml" xmlns:w16se="http://schemas.microsoft.com/office/word/2015/wordml/symex" xmlns:wpg="http://schemas.microsoft.com/office/word/2010/wordprocessingGroup" xmlns:wpi="http://schemas.microsoft.com/office/word/2010/wordprocessingInk" xmlns:wne="http://schemas.microsoft.com/office/word/2006/wordml" xmlns:wps="http://schemas.microsoft.com/office/word/2010/wordprocessingShape" mc:Ignorable="w14 w15 w16se wp14">
+<w:footnotes xmlns:wpc="http://schemas.microsoft.com/office/word/2010/wordprocessingCanvas" xmlns:cx="http://schemas.microsoft.com/office/drawing/2014/chartex" xmlns:cx1="http://schemas.microsoft.com/office/drawing/2015/9/8/chartex" xmlns:cx2="http://schemas.microsoft.com/office/drawing/2015/10/21/chartex" xmlns:cx3="http://schemas.microsoft.com/office/drawing/2016/5/9/chartex" xmlns:cx4="http://schemas.microsoft.com/office/drawing/2016/5/10/chartex" xmlns:cx5="http://schemas.microsoft.com/office/drawing/2016/5/11/chartex" xmlns:cx6="http://schemas.microsoft.com/office/drawing/2016/5/12/chartex" xmlns:cx7="http://schemas.microsoft.com/office/drawing/2016/5/13/chartex" xmlns:cx8="http://schemas.microsoft.com/office/drawing/2016/5/14/chartex" xmlns:mc="http://schemas.openxmlformats.org/markup-compatibility/2006" xmlns:aink="http://schemas.microsoft.com/office/drawing/2016/ink" xmlns:am3d="http://schemas.microsoft.com/office/drawing/2017/model3d" xmlns:o="urn:schemas-microsoft-com:office:office" xmlns:oel="http://schemas.microsoft.com/office/2019/extlst" xmlns:r="http://schemas.openxmlformats.org/officeDocument/2006/relationships" xmlns:m="http://schemas.openxmlformats.org/officeDocument/2006/math" xmlns:v="urn:schemas-microsoft-com:vml" xmlns:wp14="http://schemas.microsoft.com/office/word/2010/wordprocessingDrawing" xmlns:wp="http://schemas.openxmlformats.org/drawingml/2006/wordprocessingDrawing" xmlns:w10="urn:schemas-microsoft-com:office:word" xmlns:w="http://schemas.openxmlformats.org/wordprocessingml/2006/main" xmlns:w14="http://schemas.microsoft.com/office/word/2010/wordml" xmlns:w15="http://schemas.microsoft.com/office/word/2012/wordml" xmlns:w16cex="http://schemas.microsoft.com/office/word/2018/wordml/cex" xmlns:w16cid="http://schemas.microsoft.com/office/word/2016/wordml/cid" xmlns:w16="http://schemas.microsoft.com/office/word/2018/wordml" xmlns:w16sdtdh="http://schemas.microsoft.com/office/word/2020/wordml/sdtdatahash" xmlns:w16se="http://schemas.microsoft.com/office/word/2015/wordml/symex" xmlns:wpg="http://schemas.microsoft.com/office/word/2010/wordprocessingGroup" xmlns:wpi="http://schemas.microsoft.com/office/word/2010/wordprocessingInk" xmlns:wne="http://schemas.microsoft.com/office/word/2006/wordml" xmlns:wps="http://schemas.microsoft.com/office/word/2010/wordprocessingShape" mc:Ignorable="w14 w15 w16se w16cid w16 w16cex w16sdtdh wp14">
   <w:footnote w:type="separator" w:id="-1">
-    <w:p xmlns:wp14="http://schemas.microsoft.com/office/word/2010/wordml" wp14:textId="77777777">
+    <w:p>
       <w:r>
         <w:separator/>
       </w:r>
     </w:p>
   </w:footnote>
   <w:footnote w:type="continuationSeparator" w:id="0">
-    <w:p xmlns:wp14="http://schemas.microsoft.com/office/word/2010/wordml" wp14:textId="77777777">
+    <w:p>
       <w:r>
         <w:continuationSeparator/>
       </w:r>
@@ -1732,8 +1523,8 @@
 </file>
 
 <file path=word/header1.xml><?xml version="1.0" encoding="utf-8"?>
-<w:hdr xmlns:wpc="http://schemas.microsoft.com/office/word/2010/wordprocessingCanvas" xmlns:cx="http://schemas.microsoft.com/office/drawing/2014/chartex" xmlns:cx1="http://schemas.microsoft.com/office/drawing/2015/9/8/chartex" xmlns:mc="http://schemas.openxmlformats.org/markup-compatibility/2006" xmlns:o="urn:schemas-microsoft-com:office:office" xmlns:r="http://schemas.openxmlformats.org/officeDocument/2006/relationships" xmlns:m="http://schemas.openxmlformats.org/officeDocument/2006/math" xmlns:v="urn:schemas-microsoft-com:vml" xmlns:wp14="http://schemas.microsoft.com/office/word/2010/wordprocessingDrawing" xmlns:wp="http://schemas.openxmlformats.org/drawingml/2006/wordprocessingDrawing" xmlns:w10="urn:schemas-microsoft-com:office:word" xmlns:w="http://schemas.openxmlformats.org/wordprocessingml/2006/main" xmlns:w14="http://schemas.microsoft.com/office/word/2010/wordml" xmlns:w15="http://schemas.microsoft.com/office/word/2012/wordml" xmlns:w16se="http://schemas.microsoft.com/office/word/2015/wordml/symex" xmlns:wpg="http://schemas.microsoft.com/office/word/2010/wordprocessingGroup" xmlns:wpi="http://schemas.microsoft.com/office/word/2010/wordprocessingInk" xmlns:wne="http://schemas.microsoft.com/office/word/2006/wordml" xmlns:wps="http://schemas.microsoft.com/office/word/2010/wordprocessingShape" mc:Ignorable="w14 w15 w16se wp14">
-  <w:p xmlns:wp14="http://schemas.microsoft.com/office/word/2010/wordml" wp14:textId="77777777">
+<w:hdr xmlns:wpc="http://schemas.microsoft.com/office/word/2010/wordprocessingCanvas" xmlns:cx="http://schemas.microsoft.com/office/drawing/2014/chartex" xmlns:cx1="http://schemas.microsoft.com/office/drawing/2015/9/8/chartex" xmlns:cx2="http://schemas.microsoft.com/office/drawing/2015/10/21/chartex" xmlns:cx3="http://schemas.microsoft.com/office/drawing/2016/5/9/chartex" xmlns:cx4="http://schemas.microsoft.com/office/drawing/2016/5/10/chartex" xmlns:cx5="http://schemas.microsoft.com/office/drawing/2016/5/11/chartex" xmlns:cx6="http://schemas.microsoft.com/office/drawing/2016/5/12/chartex" xmlns:cx7="http://schemas.microsoft.com/office/drawing/2016/5/13/chartex" xmlns:cx8="http://schemas.microsoft.com/office/drawing/2016/5/14/chartex" xmlns:mc="http://schemas.openxmlformats.org/markup-compatibility/2006" xmlns:aink="http://schemas.microsoft.com/office/drawing/2016/ink" xmlns:am3d="http://schemas.microsoft.com/office/drawing/2017/model3d" xmlns:o="urn:schemas-microsoft-com:office:office" xmlns:oel="http://schemas.microsoft.com/office/2019/extlst" xmlns:r="http://schemas.openxmlformats.org/officeDocument/2006/relationships" xmlns:m="http://schemas.openxmlformats.org/officeDocument/2006/math" xmlns:v="urn:schemas-microsoft-com:vml" xmlns:wp14="http://schemas.microsoft.com/office/word/2010/wordprocessingDrawing" xmlns:wp="http://schemas.openxmlformats.org/drawingml/2006/wordprocessingDrawing" xmlns:w10="urn:schemas-microsoft-com:office:word" xmlns:w="http://schemas.openxmlformats.org/wordprocessingml/2006/main" xmlns:w14="http://schemas.microsoft.com/office/word/2010/wordml" xmlns:w15="http://schemas.microsoft.com/office/word/2012/wordml" xmlns:w16cex="http://schemas.microsoft.com/office/word/2018/wordml/cex" xmlns:w16cid="http://schemas.microsoft.com/office/word/2016/wordml/cid" xmlns:w16="http://schemas.microsoft.com/office/word/2018/wordml" xmlns:w16sdtdh="http://schemas.microsoft.com/office/word/2020/wordml/sdtdatahash" xmlns:w16se="http://schemas.microsoft.com/office/word/2015/wordml/symex" xmlns:wpg="http://schemas.microsoft.com/office/word/2010/wordprocessingGroup" xmlns:wpi="http://schemas.microsoft.com/office/word/2010/wordprocessingInk" xmlns:wne="http://schemas.microsoft.com/office/word/2006/wordml" xmlns:wps="http://schemas.microsoft.com/office/word/2010/wordprocessingShape" mc:Ignorable="w14 w15 w16se w16cid w16 w16cex w16sdtdh wp14">
+  <w:p>
     <w:pPr>
       <w:pStyle w:val="Header"/>
       <w:jc w:val="center"/>
@@ -1754,10 +1545,17 @@
         <w:b/>
         <w:sz w:val="32"/>
       </w:rPr>
+      <w:t xml:space="preserve">SLA </w:t>
+    </w:r>
+    <w:r>
+      <w:rPr>
+        <w:b/>
+        <w:sz w:val="32"/>
+      </w:rPr>
       <w:t>3D Printers</w:t>
     </w:r>
   </w:p>
-  <w:p xmlns:wp14="http://schemas.microsoft.com/office/word/2010/wordml" wp14:textId="77777777">
+  <w:p>
     <w:pPr>
       <w:pStyle w:val="Header"/>
       <w:jc w:val="center"/>
@@ -1778,10 +1576,24 @@
         <w:b/>
         <w:sz w:val="32"/>
       </w:rPr>
-      <w:t>CoMotion Labs @ Fluke 215</w:t>
+      <w:t>Prototyping Labs</w:t>
+    </w:r>
+    <w:r>
+      <w:rPr>
+        <w:b/>
+        <w:sz w:val="32"/>
+      </w:rPr>
+      <w:t xml:space="preserve"> </w:t>
+    </w:r>
+    <w:r>
+      <w:rPr>
+        <w:b/>
+        <w:sz w:val="32"/>
+      </w:rPr>
+      <w:t>at GIX</w:t>
     </w:r>
   </w:p>
-  <w:p xmlns:wp14="http://schemas.microsoft.com/office/word/2010/wordml" wp14:textId="77777777">
+  <w:p>
     <w:pPr>
       <w:pStyle w:val="Header"/>
     </w:pPr>
@@ -1790,8 +1602,8 @@
 </file>
 
 <file path=word/header2.xml><?xml version="1.0" encoding="utf-8"?>
-<w:hdr xmlns:wpc="http://schemas.microsoft.com/office/word/2010/wordprocessingCanvas" xmlns:cx="http://schemas.microsoft.com/office/drawing/2014/chartex" xmlns:cx1="http://schemas.microsoft.com/office/drawing/2015/9/8/chartex" xmlns:mc="http://schemas.openxmlformats.org/markup-compatibility/2006" xmlns:o="urn:schemas-microsoft-com:office:office" xmlns:r="http://schemas.openxmlformats.org/officeDocument/2006/relationships" xmlns:m="http://schemas.openxmlformats.org/officeDocument/2006/math" xmlns:v="urn:schemas-microsoft-com:vml" xmlns:wp14="http://schemas.microsoft.com/office/word/2010/wordprocessingDrawing" xmlns:wp="http://schemas.openxmlformats.org/drawingml/2006/wordprocessingDrawing" xmlns:w10="urn:schemas-microsoft-com:office:word" xmlns:w="http://schemas.openxmlformats.org/wordprocessingml/2006/main" xmlns:w14="http://schemas.microsoft.com/office/word/2010/wordml" xmlns:w15="http://schemas.microsoft.com/office/word/2012/wordml" xmlns:w16se="http://schemas.microsoft.com/office/word/2015/wordml/symex" xmlns:wpg="http://schemas.microsoft.com/office/word/2010/wordprocessingGroup" xmlns:wpi="http://schemas.microsoft.com/office/word/2010/wordprocessingInk" xmlns:wne="http://schemas.microsoft.com/office/word/2006/wordml" xmlns:wps="http://schemas.microsoft.com/office/word/2010/wordprocessingShape" mc:Ignorable="w14 w15 w16se wp14">
-  <w:p xmlns:wp14="http://schemas.microsoft.com/office/word/2010/wordml" wp14:textId="77777777">
+<w:hdr xmlns:wpc="http://schemas.microsoft.com/office/word/2010/wordprocessingCanvas" xmlns:cx="http://schemas.microsoft.com/office/drawing/2014/chartex" xmlns:cx1="http://schemas.microsoft.com/office/drawing/2015/9/8/chartex" xmlns:cx2="http://schemas.microsoft.com/office/drawing/2015/10/21/chartex" xmlns:cx3="http://schemas.microsoft.com/office/drawing/2016/5/9/chartex" xmlns:cx4="http://schemas.microsoft.com/office/drawing/2016/5/10/chartex" xmlns:cx5="http://schemas.microsoft.com/office/drawing/2016/5/11/chartex" xmlns:cx6="http://schemas.microsoft.com/office/drawing/2016/5/12/chartex" xmlns:cx7="http://schemas.microsoft.com/office/drawing/2016/5/13/chartex" xmlns:cx8="http://schemas.microsoft.com/office/drawing/2016/5/14/chartex" xmlns:mc="http://schemas.openxmlformats.org/markup-compatibility/2006" xmlns:aink="http://schemas.microsoft.com/office/drawing/2016/ink" xmlns:am3d="http://schemas.microsoft.com/office/drawing/2017/model3d" xmlns:o="urn:schemas-microsoft-com:office:office" xmlns:oel="http://schemas.microsoft.com/office/2019/extlst" xmlns:r="http://schemas.openxmlformats.org/officeDocument/2006/relationships" xmlns:m="http://schemas.openxmlformats.org/officeDocument/2006/math" xmlns:v="urn:schemas-microsoft-com:vml" xmlns:wp14="http://schemas.microsoft.com/office/word/2010/wordprocessingDrawing" xmlns:wp="http://schemas.openxmlformats.org/drawingml/2006/wordprocessingDrawing" xmlns:w10="urn:schemas-microsoft-com:office:word" xmlns:w="http://schemas.openxmlformats.org/wordprocessingml/2006/main" xmlns:w14="http://schemas.microsoft.com/office/word/2010/wordml" xmlns:w15="http://schemas.microsoft.com/office/word/2012/wordml" xmlns:w16cex="http://schemas.microsoft.com/office/word/2018/wordml/cex" xmlns:w16cid="http://schemas.microsoft.com/office/word/2016/wordml/cid" xmlns:w16="http://schemas.microsoft.com/office/word/2018/wordml" xmlns:w16sdtdh="http://schemas.microsoft.com/office/word/2020/wordml/sdtdatahash" xmlns:w16se="http://schemas.microsoft.com/office/word/2015/wordml/symex" xmlns:wpg="http://schemas.microsoft.com/office/word/2010/wordprocessingGroup" xmlns:wpi="http://schemas.microsoft.com/office/word/2010/wordprocessingInk" xmlns:wne="http://schemas.microsoft.com/office/word/2006/wordml" xmlns:wps="http://schemas.microsoft.com/office/word/2010/wordprocessingShape" mc:Ignorable="w14 w15 w16se w16cid w16 w16cex w16sdtdh wp14">
+  <w:p>
     <w:pPr>
       <w:pStyle w:val="Header"/>
       <w:jc w:val="center"/>
@@ -1826,451 +1638,7 @@
 </file>
 
 <file path=word/numbering.xml><?xml version="1.0" encoding="utf-8"?>
-<w:numbering xmlns:wpc="http://schemas.microsoft.com/office/word/2010/wordprocessingCanvas" xmlns:cx="http://schemas.microsoft.com/office/drawing/2014/chartex" xmlns:cx1="http://schemas.microsoft.com/office/drawing/2015/9/8/chartex" xmlns:mc="http://schemas.openxmlformats.org/markup-compatibility/2006" xmlns:o="urn:schemas-microsoft-com:office:office" xmlns:r="http://schemas.openxmlformats.org/officeDocument/2006/relationships" xmlns:m="http://schemas.openxmlformats.org/officeDocument/2006/math" xmlns:v="urn:schemas-microsoft-com:vml" xmlns:wp14="http://schemas.microsoft.com/office/word/2010/wordprocessingDrawing" xmlns:wp="http://schemas.openxmlformats.org/drawingml/2006/wordprocessingDrawing" xmlns:w10="urn:schemas-microsoft-com:office:word" xmlns:w="http://schemas.openxmlformats.org/wordprocessingml/2006/main" xmlns:w14="http://schemas.microsoft.com/office/word/2010/wordml" xmlns:w15="http://schemas.microsoft.com/office/word/2012/wordml" xmlns:w16se="http://schemas.microsoft.com/office/word/2015/wordml/symex" xmlns:wpg="http://schemas.microsoft.com/office/word/2010/wordprocessingGroup" xmlns:wpi="http://schemas.microsoft.com/office/word/2010/wordprocessingInk" xmlns:wne="http://schemas.microsoft.com/office/word/2006/wordml" xmlns:wps="http://schemas.microsoft.com/office/word/2010/wordprocessingShape" mc:Ignorable="w14 w15 w16se wp14">
-  <w:abstractNum xmlns:w="http://schemas.openxmlformats.org/wordprocessingml/2006/main" w:abstractNumId="19">
-    <w:multiLevelType xmlns:w="http://schemas.openxmlformats.org/wordprocessingml/2006/main" w:val="hybridMultilevel"/>
-    <w:lvl xmlns:w="http://schemas.openxmlformats.org/wordprocessingml/2006/main" w:ilvl="0">
-      <w:start w:val="1"/>
-      <w:numFmt w:val="bullet"/>
-      <w:lvlText w:val=""/>
-      <w:lvlJc w:val="left"/>
-      <w:pPr>
-        <w:ind w:left="720" w:hanging="360"/>
-      </w:pPr>
-      <w:rPr>
-        <w:rFonts w:hint="default" w:ascii="Symbol" w:hAnsi="Symbol"/>
-      </w:rPr>
-    </w:lvl>
-    <w:lvl xmlns:w="http://schemas.openxmlformats.org/wordprocessingml/2006/main" w:ilvl="1">
-      <w:start w:val="1"/>
-      <w:numFmt w:val="bullet"/>
-      <w:lvlText w:val="o"/>
-      <w:lvlJc w:val="left"/>
-      <w:pPr>
-        <w:ind w:left="1440" w:hanging="360"/>
-      </w:pPr>
-      <w:rPr>
-        <w:rFonts w:hint="default" w:ascii="Courier New" w:hAnsi="Courier New"/>
-      </w:rPr>
-    </w:lvl>
-    <w:lvl xmlns:w="http://schemas.openxmlformats.org/wordprocessingml/2006/main" w:ilvl="2">
-      <w:start w:val="1"/>
-      <w:numFmt w:val="bullet"/>
-      <w:lvlText w:val=""/>
-      <w:lvlJc w:val="left"/>
-      <w:pPr>
-        <w:ind w:left="2160" w:hanging="360"/>
-      </w:pPr>
-      <w:rPr>
-        <w:rFonts w:hint="default" w:ascii="Wingdings" w:hAnsi="Wingdings"/>
-      </w:rPr>
-    </w:lvl>
-    <w:lvl xmlns:w="http://schemas.openxmlformats.org/wordprocessingml/2006/main" w:ilvl="3">
-      <w:start w:val="1"/>
-      <w:numFmt w:val="bullet"/>
-      <w:lvlText w:val=""/>
-      <w:lvlJc w:val="left"/>
-      <w:pPr>
-        <w:ind w:left="2880" w:hanging="360"/>
-      </w:pPr>
-      <w:rPr>
-        <w:rFonts w:hint="default" w:ascii="Symbol" w:hAnsi="Symbol"/>
-      </w:rPr>
-    </w:lvl>
-    <w:lvl xmlns:w="http://schemas.openxmlformats.org/wordprocessingml/2006/main" w:ilvl="4">
-      <w:start w:val="1"/>
-      <w:numFmt w:val="bullet"/>
-      <w:lvlText w:val="o"/>
-      <w:lvlJc w:val="left"/>
-      <w:pPr>
-        <w:ind w:left="3600" w:hanging="360"/>
-      </w:pPr>
-      <w:rPr>
-        <w:rFonts w:hint="default" w:ascii="Courier New" w:hAnsi="Courier New"/>
-      </w:rPr>
-    </w:lvl>
-    <w:lvl xmlns:w="http://schemas.openxmlformats.org/wordprocessingml/2006/main" w:ilvl="5">
-      <w:start w:val="1"/>
-      <w:numFmt w:val="bullet"/>
-      <w:lvlText w:val=""/>
-      <w:lvlJc w:val="left"/>
-      <w:pPr>
-        <w:ind w:left="4320" w:hanging="360"/>
-      </w:pPr>
-      <w:rPr>
-        <w:rFonts w:hint="default" w:ascii="Wingdings" w:hAnsi="Wingdings"/>
-      </w:rPr>
-    </w:lvl>
-    <w:lvl xmlns:w="http://schemas.openxmlformats.org/wordprocessingml/2006/main" w:ilvl="6">
-      <w:start w:val="1"/>
-      <w:numFmt w:val="bullet"/>
-      <w:lvlText w:val=""/>
-      <w:lvlJc w:val="left"/>
-      <w:pPr>
-        <w:ind w:left="5040" w:hanging="360"/>
-      </w:pPr>
-      <w:rPr>
-        <w:rFonts w:hint="default" w:ascii="Symbol" w:hAnsi="Symbol"/>
-      </w:rPr>
-    </w:lvl>
-    <w:lvl xmlns:w="http://schemas.openxmlformats.org/wordprocessingml/2006/main" w:ilvl="7">
-      <w:start w:val="1"/>
-      <w:numFmt w:val="bullet"/>
-      <w:lvlText w:val="o"/>
-      <w:lvlJc w:val="left"/>
-      <w:pPr>
-        <w:ind w:left="5760" w:hanging="360"/>
-      </w:pPr>
-      <w:rPr>
-        <w:rFonts w:hint="default" w:ascii="Courier New" w:hAnsi="Courier New"/>
-      </w:rPr>
-    </w:lvl>
-    <w:lvl xmlns:w="http://schemas.openxmlformats.org/wordprocessingml/2006/main" w:ilvl="8">
-      <w:start w:val="1"/>
-      <w:numFmt w:val="bullet"/>
-      <w:lvlText w:val=""/>
-      <w:lvlJc w:val="left"/>
-      <w:pPr>
-        <w:ind w:left="6480" w:hanging="360"/>
-      </w:pPr>
-      <w:rPr>
-        <w:rFonts w:hint="default" w:ascii="Wingdings" w:hAnsi="Wingdings"/>
-      </w:rPr>
-    </w:lvl>
-  </w:abstractNum>
-  <w:abstractNum xmlns:w="http://schemas.openxmlformats.org/wordprocessingml/2006/main" w:abstractNumId="18">
-    <w:multiLevelType xmlns:w="http://schemas.openxmlformats.org/wordprocessingml/2006/main" w:val="hybridMultilevel"/>
-    <w:lvl xmlns:w="http://schemas.openxmlformats.org/wordprocessingml/2006/main" w:ilvl="0">
-      <w:start w:val="1"/>
-      <w:numFmt w:val="bullet"/>
-      <w:lvlText w:val=""/>
-      <w:lvlJc w:val="left"/>
-      <w:pPr>
-        <w:ind w:left="720" w:hanging="360"/>
-      </w:pPr>
-      <w:rPr>
-        <w:rFonts w:hint="default" w:ascii="Symbol" w:hAnsi="Symbol"/>
-      </w:rPr>
-    </w:lvl>
-    <w:lvl xmlns:w="http://schemas.openxmlformats.org/wordprocessingml/2006/main" w:ilvl="1">
-      <w:start w:val="1"/>
-      <w:numFmt w:val="bullet"/>
-      <w:lvlText w:val="o"/>
-      <w:lvlJc w:val="left"/>
-      <w:pPr>
-        <w:ind w:left="1440" w:hanging="360"/>
-      </w:pPr>
-      <w:rPr>
-        <w:rFonts w:hint="default" w:ascii="Courier New" w:hAnsi="Courier New"/>
-      </w:rPr>
-    </w:lvl>
-    <w:lvl xmlns:w="http://schemas.openxmlformats.org/wordprocessingml/2006/main" w:ilvl="2">
-      <w:start w:val="1"/>
-      <w:numFmt w:val="bullet"/>
-      <w:lvlText w:val=""/>
-      <w:lvlJc w:val="left"/>
-      <w:pPr>
-        <w:ind w:left="2160" w:hanging="360"/>
-      </w:pPr>
-      <w:rPr>
-        <w:rFonts w:hint="default" w:ascii="Wingdings" w:hAnsi="Wingdings"/>
-      </w:rPr>
-    </w:lvl>
-    <w:lvl xmlns:w="http://schemas.openxmlformats.org/wordprocessingml/2006/main" w:ilvl="3">
-      <w:start w:val="1"/>
-      <w:numFmt w:val="bullet"/>
-      <w:lvlText w:val=""/>
-      <w:lvlJc w:val="left"/>
-      <w:pPr>
-        <w:ind w:left="2880" w:hanging="360"/>
-      </w:pPr>
-      <w:rPr>
-        <w:rFonts w:hint="default" w:ascii="Symbol" w:hAnsi="Symbol"/>
-      </w:rPr>
-    </w:lvl>
-    <w:lvl xmlns:w="http://schemas.openxmlformats.org/wordprocessingml/2006/main" w:ilvl="4">
-      <w:start w:val="1"/>
-      <w:numFmt w:val="bullet"/>
-      <w:lvlText w:val="o"/>
-      <w:lvlJc w:val="left"/>
-      <w:pPr>
-        <w:ind w:left="3600" w:hanging="360"/>
-      </w:pPr>
-      <w:rPr>
-        <w:rFonts w:hint="default" w:ascii="Courier New" w:hAnsi="Courier New"/>
-      </w:rPr>
-    </w:lvl>
-    <w:lvl xmlns:w="http://schemas.openxmlformats.org/wordprocessingml/2006/main" w:ilvl="5">
-      <w:start w:val="1"/>
-      <w:numFmt w:val="bullet"/>
-      <w:lvlText w:val=""/>
-      <w:lvlJc w:val="left"/>
-      <w:pPr>
-        <w:ind w:left="4320" w:hanging="360"/>
-      </w:pPr>
-      <w:rPr>
-        <w:rFonts w:hint="default" w:ascii="Wingdings" w:hAnsi="Wingdings"/>
-      </w:rPr>
-    </w:lvl>
-    <w:lvl xmlns:w="http://schemas.openxmlformats.org/wordprocessingml/2006/main" w:ilvl="6">
-      <w:start w:val="1"/>
-      <w:numFmt w:val="bullet"/>
-      <w:lvlText w:val=""/>
-      <w:lvlJc w:val="left"/>
-      <w:pPr>
-        <w:ind w:left="5040" w:hanging="360"/>
-      </w:pPr>
-      <w:rPr>
-        <w:rFonts w:hint="default" w:ascii="Symbol" w:hAnsi="Symbol"/>
-      </w:rPr>
-    </w:lvl>
-    <w:lvl xmlns:w="http://schemas.openxmlformats.org/wordprocessingml/2006/main" w:ilvl="7">
-      <w:start w:val="1"/>
-      <w:numFmt w:val="bullet"/>
-      <w:lvlText w:val="o"/>
-      <w:lvlJc w:val="left"/>
-      <w:pPr>
-        <w:ind w:left="5760" w:hanging="360"/>
-      </w:pPr>
-      <w:rPr>
-        <w:rFonts w:hint="default" w:ascii="Courier New" w:hAnsi="Courier New"/>
-      </w:rPr>
-    </w:lvl>
-    <w:lvl xmlns:w="http://schemas.openxmlformats.org/wordprocessingml/2006/main" w:ilvl="8">
-      <w:start w:val="1"/>
-      <w:numFmt w:val="bullet"/>
-      <w:lvlText w:val=""/>
-      <w:lvlJc w:val="left"/>
-      <w:pPr>
-        <w:ind w:left="6480" w:hanging="360"/>
-      </w:pPr>
-      <w:rPr>
-        <w:rFonts w:hint="default" w:ascii="Wingdings" w:hAnsi="Wingdings"/>
-      </w:rPr>
-    </w:lvl>
-  </w:abstractNum>
-  <w:abstractNum xmlns:w="http://schemas.openxmlformats.org/wordprocessingml/2006/main" w:abstractNumId="17">
-    <w:multiLevelType xmlns:w="http://schemas.openxmlformats.org/wordprocessingml/2006/main" w:val="hybridMultilevel"/>
-    <w:lvl xmlns:w="http://schemas.openxmlformats.org/wordprocessingml/2006/main" w:ilvl="0">
-      <w:start w:val="1"/>
-      <w:numFmt w:val="bullet"/>
-      <w:lvlText w:val=""/>
-      <w:lvlJc w:val="left"/>
-      <w:pPr>
-        <w:ind w:left="720" w:hanging="360"/>
-      </w:pPr>
-      <w:rPr>
-        <w:rFonts w:hint="default" w:ascii="Symbol" w:hAnsi="Symbol"/>
-      </w:rPr>
-    </w:lvl>
-    <w:lvl xmlns:w="http://schemas.openxmlformats.org/wordprocessingml/2006/main" w:ilvl="1">
-      <w:start w:val="1"/>
-      <w:numFmt w:val="bullet"/>
-      <w:lvlText w:val="o"/>
-      <w:lvlJc w:val="left"/>
-      <w:pPr>
-        <w:ind w:left="1440" w:hanging="360"/>
-      </w:pPr>
-      <w:rPr>
-        <w:rFonts w:hint="default" w:ascii="Courier New" w:hAnsi="Courier New"/>
-      </w:rPr>
-    </w:lvl>
-    <w:lvl xmlns:w="http://schemas.openxmlformats.org/wordprocessingml/2006/main" w:ilvl="2">
-      <w:start w:val="1"/>
-      <w:numFmt w:val="bullet"/>
-      <w:lvlText w:val=""/>
-      <w:lvlJc w:val="left"/>
-      <w:pPr>
-        <w:ind w:left="2160" w:hanging="360"/>
-      </w:pPr>
-      <w:rPr>
-        <w:rFonts w:hint="default" w:ascii="Wingdings" w:hAnsi="Wingdings"/>
-      </w:rPr>
-    </w:lvl>
-    <w:lvl xmlns:w="http://schemas.openxmlformats.org/wordprocessingml/2006/main" w:ilvl="3">
-      <w:start w:val="1"/>
-      <w:numFmt w:val="bullet"/>
-      <w:lvlText w:val=""/>
-      <w:lvlJc w:val="left"/>
-      <w:pPr>
-        <w:ind w:left="2880" w:hanging="360"/>
-      </w:pPr>
-      <w:rPr>
-        <w:rFonts w:hint="default" w:ascii="Symbol" w:hAnsi="Symbol"/>
-      </w:rPr>
-    </w:lvl>
-    <w:lvl xmlns:w="http://schemas.openxmlformats.org/wordprocessingml/2006/main" w:ilvl="4">
-      <w:start w:val="1"/>
-      <w:numFmt w:val="bullet"/>
-      <w:lvlText w:val="o"/>
-      <w:lvlJc w:val="left"/>
-      <w:pPr>
-        <w:ind w:left="3600" w:hanging="360"/>
-      </w:pPr>
-      <w:rPr>
-        <w:rFonts w:hint="default" w:ascii="Courier New" w:hAnsi="Courier New"/>
-      </w:rPr>
-    </w:lvl>
-    <w:lvl xmlns:w="http://schemas.openxmlformats.org/wordprocessingml/2006/main" w:ilvl="5">
-      <w:start w:val="1"/>
-      <w:numFmt w:val="bullet"/>
-      <w:lvlText w:val=""/>
-      <w:lvlJc w:val="left"/>
-      <w:pPr>
-        <w:ind w:left="4320" w:hanging="360"/>
-      </w:pPr>
-      <w:rPr>
-        <w:rFonts w:hint="default" w:ascii="Wingdings" w:hAnsi="Wingdings"/>
-      </w:rPr>
-    </w:lvl>
-    <w:lvl xmlns:w="http://schemas.openxmlformats.org/wordprocessingml/2006/main" w:ilvl="6">
-      <w:start w:val="1"/>
-      <w:numFmt w:val="bullet"/>
-      <w:lvlText w:val=""/>
-      <w:lvlJc w:val="left"/>
-      <w:pPr>
-        <w:ind w:left="5040" w:hanging="360"/>
-      </w:pPr>
-      <w:rPr>
-        <w:rFonts w:hint="default" w:ascii="Symbol" w:hAnsi="Symbol"/>
-      </w:rPr>
-    </w:lvl>
-    <w:lvl xmlns:w="http://schemas.openxmlformats.org/wordprocessingml/2006/main" w:ilvl="7">
-      <w:start w:val="1"/>
-      <w:numFmt w:val="bullet"/>
-      <w:lvlText w:val="o"/>
-      <w:lvlJc w:val="left"/>
-      <w:pPr>
-        <w:ind w:left="5760" w:hanging="360"/>
-      </w:pPr>
-      <w:rPr>
-        <w:rFonts w:hint="default" w:ascii="Courier New" w:hAnsi="Courier New"/>
-      </w:rPr>
-    </w:lvl>
-    <w:lvl xmlns:w="http://schemas.openxmlformats.org/wordprocessingml/2006/main" w:ilvl="8">
-      <w:start w:val="1"/>
-      <w:numFmt w:val="bullet"/>
-      <w:lvlText w:val=""/>
-      <w:lvlJc w:val="left"/>
-      <w:pPr>
-        <w:ind w:left="6480" w:hanging="360"/>
-      </w:pPr>
-      <w:rPr>
-        <w:rFonts w:hint="default" w:ascii="Wingdings" w:hAnsi="Wingdings"/>
-      </w:rPr>
-    </w:lvl>
-  </w:abstractNum>
-  <w:abstractNum xmlns:w="http://schemas.openxmlformats.org/wordprocessingml/2006/main" w:abstractNumId="16">
-    <w:multiLevelType xmlns:w="http://schemas.openxmlformats.org/wordprocessingml/2006/main" w:val="hybridMultilevel"/>
-    <w:lvl xmlns:w="http://schemas.openxmlformats.org/wordprocessingml/2006/main" w:ilvl="0">
-      <w:start w:val="1"/>
-      <w:numFmt w:val="bullet"/>
-      <w:lvlText w:val=""/>
-      <w:lvlJc w:val="left"/>
-      <w:pPr>
-        <w:ind w:left="720" w:hanging="360"/>
-      </w:pPr>
-      <w:rPr>
-        <w:rFonts w:hint="default" w:ascii="Symbol" w:hAnsi="Symbol"/>
-      </w:rPr>
-    </w:lvl>
-    <w:lvl xmlns:w="http://schemas.openxmlformats.org/wordprocessingml/2006/main" w:ilvl="1">
-      <w:start w:val="1"/>
-      <w:numFmt w:val="bullet"/>
-      <w:lvlText w:val="o"/>
-      <w:lvlJc w:val="left"/>
-      <w:pPr>
-        <w:ind w:left="1440" w:hanging="360"/>
-      </w:pPr>
-      <w:rPr>
-        <w:rFonts w:hint="default" w:ascii="Courier New" w:hAnsi="Courier New"/>
-      </w:rPr>
-    </w:lvl>
-    <w:lvl xmlns:w="http://schemas.openxmlformats.org/wordprocessingml/2006/main" w:ilvl="2">
-      <w:start w:val="1"/>
-      <w:numFmt w:val="bullet"/>
-      <w:lvlText w:val=""/>
-      <w:lvlJc w:val="left"/>
-      <w:pPr>
-        <w:ind w:left="2160" w:hanging="360"/>
-      </w:pPr>
-      <w:rPr>
-        <w:rFonts w:hint="default" w:ascii="Wingdings" w:hAnsi="Wingdings"/>
-      </w:rPr>
-    </w:lvl>
-    <w:lvl xmlns:w="http://schemas.openxmlformats.org/wordprocessingml/2006/main" w:ilvl="3">
-      <w:start w:val="1"/>
-      <w:numFmt w:val="bullet"/>
-      <w:lvlText w:val=""/>
-      <w:lvlJc w:val="left"/>
-      <w:pPr>
-        <w:ind w:left="2880" w:hanging="360"/>
-      </w:pPr>
-      <w:rPr>
-        <w:rFonts w:hint="default" w:ascii="Symbol" w:hAnsi="Symbol"/>
-      </w:rPr>
-    </w:lvl>
-    <w:lvl xmlns:w="http://schemas.openxmlformats.org/wordprocessingml/2006/main" w:ilvl="4">
-      <w:start w:val="1"/>
-      <w:numFmt w:val="bullet"/>
-      <w:lvlText w:val="o"/>
-      <w:lvlJc w:val="left"/>
-      <w:pPr>
-        <w:ind w:left="3600" w:hanging="360"/>
-      </w:pPr>
-      <w:rPr>
-        <w:rFonts w:hint="default" w:ascii="Courier New" w:hAnsi="Courier New"/>
-      </w:rPr>
-    </w:lvl>
-    <w:lvl xmlns:w="http://schemas.openxmlformats.org/wordprocessingml/2006/main" w:ilvl="5">
-      <w:start w:val="1"/>
-      <w:numFmt w:val="bullet"/>
-      <w:lvlText w:val=""/>
-      <w:lvlJc w:val="left"/>
-      <w:pPr>
-        <w:ind w:left="4320" w:hanging="360"/>
-      </w:pPr>
-      <w:rPr>
-        <w:rFonts w:hint="default" w:ascii="Wingdings" w:hAnsi="Wingdings"/>
-      </w:rPr>
-    </w:lvl>
-    <w:lvl xmlns:w="http://schemas.openxmlformats.org/wordprocessingml/2006/main" w:ilvl="6">
-      <w:start w:val="1"/>
-      <w:numFmt w:val="bullet"/>
-      <w:lvlText w:val=""/>
-      <w:lvlJc w:val="left"/>
-      <w:pPr>
-        <w:ind w:left="5040" w:hanging="360"/>
-      </w:pPr>
-      <w:rPr>
-        <w:rFonts w:hint="default" w:ascii="Symbol" w:hAnsi="Symbol"/>
-      </w:rPr>
-    </w:lvl>
-    <w:lvl xmlns:w="http://schemas.openxmlformats.org/wordprocessingml/2006/main" w:ilvl="7">
-      <w:start w:val="1"/>
-      <w:numFmt w:val="bullet"/>
-      <w:lvlText w:val="o"/>
-      <w:lvlJc w:val="left"/>
-      <w:pPr>
-        <w:ind w:left="5760" w:hanging="360"/>
-      </w:pPr>
-      <w:rPr>
-        <w:rFonts w:hint="default" w:ascii="Courier New" w:hAnsi="Courier New"/>
-      </w:rPr>
-    </w:lvl>
-    <w:lvl xmlns:w="http://schemas.openxmlformats.org/wordprocessingml/2006/main" w:ilvl="8">
-      <w:start w:val="1"/>
-      <w:numFmt w:val="bullet"/>
-      <w:lvlText w:val=""/>
-      <w:lvlJc w:val="left"/>
-      <w:pPr>
-        <w:ind w:left="6480" w:hanging="360"/>
-      </w:pPr>
-      <w:rPr>
-        <w:rFonts w:hint="default" w:ascii="Wingdings" w:hAnsi="Wingdings"/>
-      </w:rPr>
-    </w:lvl>
-  </w:abstractNum>
+<w:numbering xmlns:wpc="http://schemas.microsoft.com/office/word/2010/wordprocessingCanvas" xmlns:cx="http://schemas.microsoft.com/office/drawing/2014/chartex" xmlns:cx1="http://schemas.microsoft.com/office/drawing/2015/9/8/chartex" xmlns:cx2="http://schemas.microsoft.com/office/drawing/2015/10/21/chartex" xmlns:cx3="http://schemas.microsoft.com/office/drawing/2016/5/9/chartex" xmlns:cx4="http://schemas.microsoft.com/office/drawing/2016/5/10/chartex" xmlns:cx5="http://schemas.microsoft.com/office/drawing/2016/5/11/chartex" xmlns:cx6="http://schemas.microsoft.com/office/drawing/2016/5/12/chartex" xmlns:cx7="http://schemas.microsoft.com/office/drawing/2016/5/13/chartex" xmlns:cx8="http://schemas.microsoft.com/office/drawing/2016/5/14/chartex" xmlns:mc="http://schemas.openxmlformats.org/markup-compatibility/2006" xmlns:aink="http://schemas.microsoft.com/office/drawing/2016/ink" xmlns:am3d="http://schemas.microsoft.com/office/drawing/2017/model3d" xmlns:o="urn:schemas-microsoft-com:office:office" xmlns:oel="http://schemas.microsoft.com/office/2019/extlst" xmlns:r="http://schemas.openxmlformats.org/officeDocument/2006/relationships" xmlns:m="http://schemas.openxmlformats.org/officeDocument/2006/math" xmlns:v="urn:schemas-microsoft-com:vml" xmlns:wp14="http://schemas.microsoft.com/office/word/2010/wordprocessingDrawing" xmlns:wp="http://schemas.openxmlformats.org/drawingml/2006/wordprocessingDrawing" xmlns:w10="urn:schemas-microsoft-com:office:word" xmlns:w="http://schemas.openxmlformats.org/wordprocessingml/2006/main" xmlns:w14="http://schemas.microsoft.com/office/word/2010/wordml" xmlns:w15="http://schemas.microsoft.com/office/word/2012/wordml" xmlns:w16cex="http://schemas.microsoft.com/office/word/2018/wordml/cex" xmlns:w16cid="http://schemas.microsoft.com/office/word/2016/wordml/cid" xmlns:w16="http://schemas.microsoft.com/office/word/2018/wordml" xmlns:w16sdtdh="http://schemas.microsoft.com/office/word/2020/wordml/sdtdatahash" xmlns:w16se="http://schemas.microsoft.com/office/word/2015/wordml/symex" xmlns:wpg="http://schemas.microsoft.com/office/word/2010/wordprocessingGroup" xmlns:wpi="http://schemas.microsoft.com/office/word/2010/wordprocessingInk" xmlns:wne="http://schemas.microsoft.com/office/word/2006/wordml" xmlns:wps="http://schemas.microsoft.com/office/word/2010/wordprocessingShape" mc:Ignorable="w14 w15 w16se w16cid w16 w16cex w16sdtdh wp14">
   <w:abstractNum w:abstractNumId="0" w15:restartNumberingAfterBreak="0">
     <w:nsid w:val="07C422D4"/>
     <w:multiLevelType w:val="multilevel"/>
@@ -2287,7 +1655,7 @@
         <w:ind w:left="720" w:hanging="360"/>
       </w:pPr>
       <w:rPr>
-        <w:rFonts w:hint="default" w:ascii="Symbol" w:hAnsi="Symbol"/>
+        <w:rFonts w:ascii="Symbol" w:hAnsi="Symbol" w:hint="default"/>
         <w:sz w:val="20"/>
       </w:rPr>
     </w:lvl>
@@ -2303,7 +1671,7 @@
         <w:ind w:left="1440" w:hanging="360"/>
       </w:pPr>
       <w:rPr>
-        <w:rFonts w:hint="default" w:ascii="Courier New" w:hAnsi="Courier New"/>
+        <w:rFonts w:ascii="Courier New" w:hAnsi="Courier New" w:hint="default"/>
         <w:sz w:val="20"/>
       </w:rPr>
     </w:lvl>
@@ -2319,7 +1687,7 @@
         <w:ind w:left="2160" w:hanging="360"/>
       </w:pPr>
       <w:rPr>
-        <w:rFonts w:hint="default" w:ascii="Wingdings" w:hAnsi="Wingdings"/>
+        <w:rFonts w:ascii="Wingdings" w:hAnsi="Wingdings" w:hint="default"/>
         <w:sz w:val="20"/>
       </w:rPr>
     </w:lvl>
@@ -2335,7 +1703,7 @@
         <w:ind w:left="2880" w:hanging="360"/>
       </w:pPr>
       <w:rPr>
-        <w:rFonts w:hint="default" w:ascii="Wingdings" w:hAnsi="Wingdings"/>
+        <w:rFonts w:ascii="Wingdings" w:hAnsi="Wingdings" w:hint="default"/>
         <w:sz w:val="20"/>
       </w:rPr>
     </w:lvl>
@@ -2351,7 +1719,7 @@
         <w:ind w:left="3600" w:hanging="360"/>
       </w:pPr>
       <w:rPr>
-        <w:rFonts w:hint="default" w:ascii="Wingdings" w:hAnsi="Wingdings"/>
+        <w:rFonts w:ascii="Wingdings" w:hAnsi="Wingdings" w:hint="default"/>
         <w:sz w:val="20"/>
       </w:rPr>
     </w:lvl>
@@ -2367,7 +1735,7 @@
         <w:ind w:left="4320" w:hanging="360"/>
       </w:pPr>
       <w:rPr>
-        <w:rFonts w:hint="default" w:ascii="Wingdings" w:hAnsi="Wingdings"/>
+        <w:rFonts w:ascii="Wingdings" w:hAnsi="Wingdings" w:hint="default"/>
         <w:sz w:val="20"/>
       </w:rPr>
     </w:lvl>
@@ -2383,7 +1751,7 @@
         <w:ind w:left="5040" w:hanging="360"/>
       </w:pPr>
       <w:rPr>
-        <w:rFonts w:hint="default" w:ascii="Wingdings" w:hAnsi="Wingdings"/>
+        <w:rFonts w:ascii="Wingdings" w:hAnsi="Wingdings" w:hint="default"/>
         <w:sz w:val="20"/>
       </w:rPr>
     </w:lvl>
@@ -2399,7 +1767,7 @@
         <w:ind w:left="5760" w:hanging="360"/>
       </w:pPr>
       <w:rPr>
-        <w:rFonts w:hint="default" w:ascii="Wingdings" w:hAnsi="Wingdings"/>
+        <w:rFonts w:ascii="Wingdings" w:hAnsi="Wingdings" w:hint="default"/>
         <w:sz w:val="20"/>
       </w:rPr>
     </w:lvl>
@@ -2415,7 +1783,7 @@
         <w:ind w:left="6480" w:hanging="360"/>
       </w:pPr>
       <w:rPr>
-        <w:rFonts w:hint="default" w:ascii="Wingdings" w:hAnsi="Wingdings"/>
+        <w:rFonts w:ascii="Wingdings" w:hAnsi="Wingdings" w:hint="default"/>
         <w:sz w:val="20"/>
       </w:rPr>
     </w:lvl>
@@ -2436,7 +1804,7 @@
         <w:ind w:left="720" w:hanging="360"/>
       </w:pPr>
       <w:rPr>
-        <w:rFonts w:hint="default" w:ascii="Symbol" w:hAnsi="Symbol"/>
+        <w:rFonts w:ascii="Symbol" w:hAnsi="Symbol" w:hint="default"/>
         <w:sz w:val="20"/>
       </w:rPr>
     </w:lvl>
@@ -2452,7 +1820,7 @@
         <w:ind w:left="1440" w:hanging="360"/>
       </w:pPr>
       <w:rPr>
-        <w:rFonts w:hint="default" w:ascii="Courier New" w:hAnsi="Courier New"/>
+        <w:rFonts w:ascii="Courier New" w:hAnsi="Courier New" w:hint="default"/>
         <w:sz w:val="20"/>
       </w:rPr>
     </w:lvl>
@@ -2468,7 +1836,7 @@
         <w:ind w:left="2160" w:hanging="360"/>
       </w:pPr>
       <w:rPr>
-        <w:rFonts w:hint="default" w:ascii="Wingdings" w:hAnsi="Wingdings"/>
+        <w:rFonts w:ascii="Wingdings" w:hAnsi="Wingdings" w:hint="default"/>
         <w:sz w:val="20"/>
       </w:rPr>
     </w:lvl>
@@ -2484,7 +1852,7 @@
         <w:ind w:left="2880" w:hanging="360"/>
       </w:pPr>
       <w:rPr>
-        <w:rFonts w:hint="default" w:ascii="Wingdings" w:hAnsi="Wingdings"/>
+        <w:rFonts w:ascii="Wingdings" w:hAnsi="Wingdings" w:hint="default"/>
         <w:sz w:val="20"/>
       </w:rPr>
     </w:lvl>
@@ -2500,7 +1868,7 @@
         <w:ind w:left="3600" w:hanging="360"/>
       </w:pPr>
       <w:rPr>
-        <w:rFonts w:hint="default" w:ascii="Wingdings" w:hAnsi="Wingdings"/>
+        <w:rFonts w:ascii="Wingdings" w:hAnsi="Wingdings" w:hint="default"/>
         <w:sz w:val="20"/>
       </w:rPr>
     </w:lvl>
@@ -2516,7 +1884,7 @@
         <w:ind w:left="4320" w:hanging="360"/>
       </w:pPr>
       <w:rPr>
-        <w:rFonts w:hint="default" w:ascii="Wingdings" w:hAnsi="Wingdings"/>
+        <w:rFonts w:ascii="Wingdings" w:hAnsi="Wingdings" w:hint="default"/>
         <w:sz w:val="20"/>
       </w:rPr>
     </w:lvl>
@@ -2532,7 +1900,7 @@
         <w:ind w:left="5040" w:hanging="360"/>
       </w:pPr>
       <w:rPr>
-        <w:rFonts w:hint="default" w:ascii="Wingdings" w:hAnsi="Wingdings"/>
+        <w:rFonts w:ascii="Wingdings" w:hAnsi="Wingdings" w:hint="default"/>
         <w:sz w:val="20"/>
       </w:rPr>
     </w:lvl>
@@ -2548,7 +1916,7 @@
         <w:ind w:left="5760" w:hanging="360"/>
       </w:pPr>
       <w:rPr>
-        <w:rFonts w:hint="default" w:ascii="Wingdings" w:hAnsi="Wingdings"/>
+        <w:rFonts w:ascii="Wingdings" w:hAnsi="Wingdings" w:hint="default"/>
         <w:sz w:val="20"/>
       </w:rPr>
     </w:lvl>
@@ -2564,7 +1932,7 @@
         <w:ind w:left="6480" w:hanging="360"/>
       </w:pPr>
       <w:rPr>
-        <w:rFonts w:hint="default" w:ascii="Wingdings" w:hAnsi="Wingdings"/>
+        <w:rFonts w:ascii="Wingdings" w:hAnsi="Wingdings" w:hint="default"/>
         <w:sz w:val="20"/>
       </w:rPr>
     </w:lvl>
@@ -2585,7 +1953,7 @@
         <w:ind w:left="720" w:hanging="360"/>
       </w:pPr>
       <w:rPr>
-        <w:rFonts w:hint="default" w:ascii="Symbol" w:hAnsi="Symbol"/>
+        <w:rFonts w:ascii="Symbol" w:hAnsi="Symbol" w:hint="default"/>
         <w:sz w:val="20"/>
       </w:rPr>
     </w:lvl>
@@ -2601,7 +1969,7 @@
         <w:ind w:left="1440" w:hanging="360"/>
       </w:pPr>
       <w:rPr>
-        <w:rFonts w:hint="default" w:ascii="Courier New" w:hAnsi="Courier New"/>
+        <w:rFonts w:ascii="Courier New" w:hAnsi="Courier New" w:hint="default"/>
         <w:sz w:val="20"/>
       </w:rPr>
     </w:lvl>
@@ -2617,7 +1985,7 @@
         <w:ind w:left="2160" w:hanging="360"/>
       </w:pPr>
       <w:rPr>
-        <w:rFonts w:hint="default" w:ascii="Wingdings" w:hAnsi="Wingdings"/>
+        <w:rFonts w:ascii="Wingdings" w:hAnsi="Wingdings" w:hint="default"/>
         <w:sz w:val="20"/>
       </w:rPr>
     </w:lvl>
@@ -2633,7 +2001,7 @@
         <w:ind w:left="2880" w:hanging="360"/>
       </w:pPr>
       <w:rPr>
-        <w:rFonts w:hint="default" w:ascii="Wingdings" w:hAnsi="Wingdings"/>
+        <w:rFonts w:ascii="Wingdings" w:hAnsi="Wingdings" w:hint="default"/>
         <w:sz w:val="20"/>
       </w:rPr>
     </w:lvl>
@@ -2649,7 +2017,7 @@
         <w:ind w:left="3600" w:hanging="360"/>
       </w:pPr>
       <w:rPr>
-        <w:rFonts w:hint="default" w:ascii="Wingdings" w:hAnsi="Wingdings"/>
+        <w:rFonts w:ascii="Wingdings" w:hAnsi="Wingdings" w:hint="default"/>
         <w:sz w:val="20"/>
       </w:rPr>
     </w:lvl>
@@ -2665,7 +2033,7 @@
         <w:ind w:left="4320" w:hanging="360"/>
       </w:pPr>
       <w:rPr>
-        <w:rFonts w:hint="default" w:ascii="Wingdings" w:hAnsi="Wingdings"/>
+        <w:rFonts w:ascii="Wingdings" w:hAnsi="Wingdings" w:hint="default"/>
         <w:sz w:val="20"/>
       </w:rPr>
     </w:lvl>
@@ -2681,7 +2049,7 @@
         <w:ind w:left="5040" w:hanging="360"/>
       </w:pPr>
       <w:rPr>
-        <w:rFonts w:hint="default" w:ascii="Wingdings" w:hAnsi="Wingdings"/>
+        <w:rFonts w:ascii="Wingdings" w:hAnsi="Wingdings" w:hint="default"/>
         <w:sz w:val="20"/>
       </w:rPr>
     </w:lvl>
@@ -2697,7 +2065,7 @@
         <w:ind w:left="5760" w:hanging="360"/>
       </w:pPr>
       <w:rPr>
-        <w:rFonts w:hint="default" w:ascii="Wingdings" w:hAnsi="Wingdings"/>
+        <w:rFonts w:ascii="Wingdings" w:hAnsi="Wingdings" w:hint="default"/>
         <w:sz w:val="20"/>
       </w:rPr>
     </w:lvl>
@@ -2713,12 +2081,125 @@
         <w:ind w:left="6480" w:hanging="360"/>
       </w:pPr>
       <w:rPr>
-        <w:rFonts w:hint="default" w:ascii="Wingdings" w:hAnsi="Wingdings"/>
+        <w:rFonts w:ascii="Wingdings" w:hAnsi="Wingdings" w:hint="default"/>
         <w:sz w:val="20"/>
       </w:rPr>
     </w:lvl>
   </w:abstractNum>
   <w:abstractNum w:abstractNumId="3" w15:restartNumberingAfterBreak="0">
+    <w:nsid w:val="102E60CB"/>
+    <w:multiLevelType w:val="hybridMultilevel"/>
+    <w:tmpl w:val="2F1474E2"/>
+    <w:lvl w:ilvl="0" w:tplc="73086EC4">
+      <w:start w:val="1"/>
+      <w:numFmt w:val="bullet"/>
+      <w:lvlText w:val=""/>
+      <w:lvlJc w:val="left"/>
+      <w:pPr>
+        <w:ind w:left="720" w:hanging="360"/>
+      </w:pPr>
+      <w:rPr>
+        <w:rFonts w:ascii="Symbol" w:hAnsi="Symbol" w:hint="default"/>
+      </w:rPr>
+    </w:lvl>
+    <w:lvl w:ilvl="1" w:tplc="F16EAA14">
+      <w:start w:val="1"/>
+      <w:numFmt w:val="bullet"/>
+      <w:lvlText w:val="o"/>
+      <w:lvlJc w:val="left"/>
+      <w:pPr>
+        <w:ind w:left="1440" w:hanging="360"/>
+      </w:pPr>
+      <w:rPr>
+        <w:rFonts w:ascii="Courier New" w:hAnsi="Courier New" w:hint="default"/>
+      </w:rPr>
+    </w:lvl>
+    <w:lvl w:ilvl="2" w:tplc="739EEE54">
+      <w:start w:val="1"/>
+      <w:numFmt w:val="bullet"/>
+      <w:lvlText w:val=""/>
+      <w:lvlJc w:val="left"/>
+      <w:pPr>
+        <w:ind w:left="2160" w:hanging="360"/>
+      </w:pPr>
+      <w:rPr>
+        <w:rFonts w:ascii="Wingdings" w:hAnsi="Wingdings" w:hint="default"/>
+      </w:rPr>
+    </w:lvl>
+    <w:lvl w:ilvl="3" w:tplc="97926418">
+      <w:start w:val="1"/>
+      <w:numFmt w:val="bullet"/>
+      <w:lvlText w:val=""/>
+      <w:lvlJc w:val="left"/>
+      <w:pPr>
+        <w:ind w:left="2880" w:hanging="360"/>
+      </w:pPr>
+      <w:rPr>
+        <w:rFonts w:ascii="Symbol" w:hAnsi="Symbol" w:hint="default"/>
+      </w:rPr>
+    </w:lvl>
+    <w:lvl w:ilvl="4" w:tplc="4F0E3BBA">
+      <w:start w:val="1"/>
+      <w:numFmt w:val="bullet"/>
+      <w:lvlText w:val="o"/>
+      <w:lvlJc w:val="left"/>
+      <w:pPr>
+        <w:ind w:left="3600" w:hanging="360"/>
+      </w:pPr>
+      <w:rPr>
+        <w:rFonts w:ascii="Courier New" w:hAnsi="Courier New" w:hint="default"/>
+      </w:rPr>
+    </w:lvl>
+    <w:lvl w:ilvl="5" w:tplc="C67C269C">
+      <w:start w:val="1"/>
+      <w:numFmt w:val="bullet"/>
+      <w:lvlText w:val=""/>
+      <w:lvlJc w:val="left"/>
+      <w:pPr>
+        <w:ind w:left="4320" w:hanging="360"/>
+      </w:pPr>
+      <w:rPr>
+        <w:rFonts w:ascii="Wingdings" w:hAnsi="Wingdings" w:hint="default"/>
+      </w:rPr>
+    </w:lvl>
+    <w:lvl w:ilvl="6" w:tplc="77406A4C">
+      <w:start w:val="1"/>
+      <w:numFmt w:val="bullet"/>
+      <w:lvlText w:val=""/>
+      <w:lvlJc w:val="left"/>
+      <w:pPr>
+        <w:ind w:left="5040" w:hanging="360"/>
+      </w:pPr>
+      <w:rPr>
+        <w:rFonts w:ascii="Symbol" w:hAnsi="Symbol" w:hint="default"/>
+      </w:rPr>
+    </w:lvl>
+    <w:lvl w:ilvl="7" w:tplc="6CB00AA6">
+      <w:start w:val="1"/>
+      <w:numFmt w:val="bullet"/>
+      <w:lvlText w:val="o"/>
+      <w:lvlJc w:val="left"/>
+      <w:pPr>
+        <w:ind w:left="5760" w:hanging="360"/>
+      </w:pPr>
+      <w:rPr>
+        <w:rFonts w:ascii="Courier New" w:hAnsi="Courier New" w:hint="default"/>
+      </w:rPr>
+    </w:lvl>
+    <w:lvl w:ilvl="8" w:tplc="F3B28720">
+      <w:start w:val="1"/>
+      <w:numFmt w:val="bullet"/>
+      <w:lvlText w:val=""/>
+      <w:lvlJc w:val="left"/>
+      <w:pPr>
+        <w:ind w:left="6480" w:hanging="360"/>
+      </w:pPr>
+      <w:rPr>
+        <w:rFonts w:ascii="Wingdings" w:hAnsi="Wingdings" w:hint="default"/>
+      </w:rPr>
+    </w:lvl>
+  </w:abstractNum>
+  <w:abstractNum w:abstractNumId="4" w15:restartNumberingAfterBreak="0">
     <w:nsid w:val="15FE55BF"/>
     <w:multiLevelType w:val="multilevel"/>
     <w:tmpl w:val="A9DCED32"/>
@@ -2734,7 +2215,7 @@
         <w:ind w:left="720" w:hanging="360"/>
       </w:pPr>
       <w:rPr>
-        <w:rFonts w:hint="default" w:ascii="Symbol" w:hAnsi="Symbol"/>
+        <w:rFonts w:ascii="Symbol" w:hAnsi="Symbol" w:hint="default"/>
         <w:sz w:val="20"/>
       </w:rPr>
     </w:lvl>
@@ -2750,7 +2231,7 @@
         <w:ind w:left="1440" w:hanging="360"/>
       </w:pPr>
       <w:rPr>
-        <w:rFonts w:hint="default" w:ascii="Courier New" w:hAnsi="Courier New"/>
+        <w:rFonts w:ascii="Courier New" w:hAnsi="Courier New" w:hint="default"/>
         <w:sz w:val="20"/>
       </w:rPr>
     </w:lvl>
@@ -2766,7 +2247,7 @@
         <w:ind w:left="2160" w:hanging="360"/>
       </w:pPr>
       <w:rPr>
-        <w:rFonts w:hint="default" w:ascii="Wingdings" w:hAnsi="Wingdings"/>
+        <w:rFonts w:ascii="Wingdings" w:hAnsi="Wingdings" w:hint="default"/>
         <w:sz w:val="20"/>
       </w:rPr>
     </w:lvl>
@@ -2782,7 +2263,7 @@
         <w:ind w:left="2880" w:hanging="360"/>
       </w:pPr>
       <w:rPr>
-        <w:rFonts w:hint="default" w:ascii="Wingdings" w:hAnsi="Wingdings"/>
+        <w:rFonts w:ascii="Wingdings" w:hAnsi="Wingdings" w:hint="default"/>
         <w:sz w:val="20"/>
       </w:rPr>
     </w:lvl>
@@ -2798,7 +2279,7 @@
         <w:ind w:left="3600" w:hanging="360"/>
       </w:pPr>
       <w:rPr>
-        <w:rFonts w:hint="default" w:ascii="Wingdings" w:hAnsi="Wingdings"/>
+        <w:rFonts w:ascii="Wingdings" w:hAnsi="Wingdings" w:hint="default"/>
         <w:sz w:val="20"/>
       </w:rPr>
     </w:lvl>
@@ -2814,7 +2295,7 @@
         <w:ind w:left="4320" w:hanging="360"/>
       </w:pPr>
       <w:rPr>
-        <w:rFonts w:hint="default" w:ascii="Wingdings" w:hAnsi="Wingdings"/>
+        <w:rFonts w:ascii="Wingdings" w:hAnsi="Wingdings" w:hint="default"/>
         <w:sz w:val="20"/>
       </w:rPr>
     </w:lvl>
@@ -2830,7 +2311,7 @@
         <w:ind w:left="5040" w:hanging="360"/>
       </w:pPr>
       <w:rPr>
-        <w:rFonts w:hint="default" w:ascii="Wingdings" w:hAnsi="Wingdings"/>
+        <w:rFonts w:ascii="Wingdings" w:hAnsi="Wingdings" w:hint="default"/>
         <w:sz w:val="20"/>
       </w:rPr>
     </w:lvl>
@@ -2846,7 +2327,7 @@
         <w:ind w:left="5760" w:hanging="360"/>
       </w:pPr>
       <w:rPr>
-        <w:rFonts w:hint="default" w:ascii="Wingdings" w:hAnsi="Wingdings"/>
+        <w:rFonts w:ascii="Wingdings" w:hAnsi="Wingdings" w:hint="default"/>
         <w:sz w:val="20"/>
       </w:rPr>
     </w:lvl>
@@ -2862,12 +2343,12 @@
         <w:ind w:left="6480" w:hanging="360"/>
       </w:pPr>
       <w:rPr>
-        <w:rFonts w:hint="default" w:ascii="Wingdings" w:hAnsi="Wingdings"/>
+        <w:rFonts w:ascii="Wingdings" w:hAnsi="Wingdings" w:hint="default"/>
         <w:sz w:val="20"/>
       </w:rPr>
     </w:lvl>
   </w:abstractNum>
-  <w:abstractNum w:abstractNumId="4" w15:restartNumberingAfterBreak="0">
+  <w:abstractNum w:abstractNumId="5" w15:restartNumberingAfterBreak="0">
     <w:nsid w:val="16F90FDE"/>
     <w:multiLevelType w:val="multilevel"/>
     <w:tmpl w:val="BDFC0548"/>
@@ -2883,7 +2364,7 @@
         <w:ind w:left="720" w:hanging="360"/>
       </w:pPr>
       <w:rPr>
-        <w:rFonts w:hint="default" w:ascii="Symbol" w:hAnsi="Symbol"/>
+        <w:rFonts w:ascii="Symbol" w:hAnsi="Symbol" w:hint="default"/>
         <w:sz w:val="20"/>
       </w:rPr>
     </w:lvl>
@@ -2899,7 +2380,7 @@
         <w:ind w:left="1440" w:hanging="360"/>
       </w:pPr>
       <w:rPr>
-        <w:rFonts w:hint="default" w:ascii="Courier New" w:hAnsi="Courier New"/>
+        <w:rFonts w:ascii="Courier New" w:hAnsi="Courier New" w:hint="default"/>
         <w:sz w:val="20"/>
       </w:rPr>
     </w:lvl>
@@ -2915,7 +2396,7 @@
         <w:ind w:left="2160" w:hanging="360"/>
       </w:pPr>
       <w:rPr>
-        <w:rFonts w:hint="default" w:ascii="Wingdings" w:hAnsi="Wingdings"/>
+        <w:rFonts w:ascii="Wingdings" w:hAnsi="Wingdings" w:hint="default"/>
         <w:sz w:val="20"/>
       </w:rPr>
     </w:lvl>
@@ -2931,7 +2412,7 @@
         <w:ind w:left="2880" w:hanging="360"/>
       </w:pPr>
       <w:rPr>
-        <w:rFonts w:hint="default" w:ascii="Wingdings" w:hAnsi="Wingdings"/>
+        <w:rFonts w:ascii="Wingdings" w:hAnsi="Wingdings" w:hint="default"/>
         <w:sz w:val="20"/>
       </w:rPr>
     </w:lvl>
@@ -2947,7 +2428,7 @@
         <w:ind w:left="3600" w:hanging="360"/>
       </w:pPr>
       <w:rPr>
-        <w:rFonts w:hint="default" w:ascii="Wingdings" w:hAnsi="Wingdings"/>
+        <w:rFonts w:ascii="Wingdings" w:hAnsi="Wingdings" w:hint="default"/>
         <w:sz w:val="20"/>
       </w:rPr>
     </w:lvl>
@@ -2963,7 +2444,7 @@
         <w:ind w:left="4320" w:hanging="360"/>
       </w:pPr>
       <w:rPr>
-        <w:rFonts w:hint="default" w:ascii="Wingdings" w:hAnsi="Wingdings"/>
+        <w:rFonts w:ascii="Wingdings" w:hAnsi="Wingdings" w:hint="default"/>
         <w:sz w:val="20"/>
       </w:rPr>
     </w:lvl>
@@ -2979,7 +2460,7 @@
         <w:ind w:left="5040" w:hanging="360"/>
       </w:pPr>
       <w:rPr>
-        <w:rFonts w:hint="default" w:ascii="Wingdings" w:hAnsi="Wingdings"/>
+        <w:rFonts w:ascii="Wingdings" w:hAnsi="Wingdings" w:hint="default"/>
         <w:sz w:val="20"/>
       </w:rPr>
     </w:lvl>
@@ -2995,7 +2476,7 @@
         <w:ind w:left="5760" w:hanging="360"/>
       </w:pPr>
       <w:rPr>
-        <w:rFonts w:hint="default" w:ascii="Wingdings" w:hAnsi="Wingdings"/>
+        <w:rFonts w:ascii="Wingdings" w:hAnsi="Wingdings" w:hint="default"/>
         <w:sz w:val="20"/>
       </w:rPr>
     </w:lvl>
@@ -3011,16 +2492,16 @@
         <w:ind w:left="6480" w:hanging="360"/>
       </w:pPr>
       <w:rPr>
-        <w:rFonts w:hint="default" w:ascii="Wingdings" w:hAnsi="Wingdings"/>
+        <w:rFonts w:ascii="Wingdings" w:hAnsi="Wingdings" w:hint="default"/>
         <w:sz w:val="20"/>
       </w:rPr>
     </w:lvl>
   </w:abstractNum>
-  <w:abstractNum w:abstractNumId="5" w15:restartNumberingAfterBreak="0">
+  <w:abstractNum w:abstractNumId="6" w15:restartNumberingAfterBreak="0">
     <w:nsid w:val="17095909"/>
     <w:multiLevelType w:val="hybridMultilevel"/>
     <w:tmpl w:val="1206E554"/>
-    <w:lvl w:ilvl="0">
+    <w:lvl w:ilvl="0" w:tplc="E77E8AB6">
       <w:start w:val="1"/>
       <w:numFmt w:val="bullet"/>
       <w:lvlText w:val=""/>
@@ -3029,11 +2510,11 @@
         <w:ind w:left="360" w:hanging="360"/>
       </w:pPr>
       <w:rPr>
-        <w:rFonts w:hint="default" w:ascii="Symbol" w:hAnsi="Symbol"/>
+        <w:rFonts w:ascii="Symbol" w:hAnsi="Symbol" w:hint="default"/>
         <w:u w:val="none"/>
       </w:rPr>
     </w:lvl>
-    <w:lvl w:ilvl="1">
+    <w:lvl w:ilvl="1" w:tplc="D72C3212">
       <w:start w:val="1"/>
       <w:numFmt w:val="bullet"/>
       <w:lvlText w:val="○"/>
@@ -3042,11 +2523,11 @@
         <w:ind w:left="1080" w:hanging="360"/>
       </w:pPr>
       <w:rPr>
-        <w:rFonts w:hint="default" w:ascii="Arial" w:hAnsi="Arial"/>
+        <w:rFonts w:ascii="Arial" w:hAnsi="Arial" w:hint="default"/>
         <w:u w:val="none"/>
       </w:rPr>
     </w:lvl>
-    <w:lvl w:ilvl="2">
+    <w:lvl w:ilvl="2" w:tplc="365278FC">
       <w:start w:val="1"/>
       <w:numFmt w:val="bullet"/>
       <w:lvlText w:val="■"/>
@@ -3055,11 +2536,11 @@
         <w:ind w:left="1800" w:hanging="360"/>
       </w:pPr>
       <w:rPr>
-        <w:rFonts w:hint="default" w:ascii="Arial" w:hAnsi="Arial"/>
+        <w:rFonts w:ascii="Arial" w:hAnsi="Arial" w:hint="default"/>
         <w:u w:val="none"/>
       </w:rPr>
     </w:lvl>
-    <w:lvl w:ilvl="3">
+    <w:lvl w:ilvl="3" w:tplc="005ABDB2">
       <w:start w:val="1"/>
       <w:numFmt w:val="bullet"/>
       <w:lvlText w:val="●"/>
@@ -3068,11 +2549,11 @@
         <w:ind w:left="2520" w:hanging="360"/>
       </w:pPr>
       <w:rPr>
-        <w:rFonts w:hint="default" w:ascii="Arial" w:hAnsi="Arial"/>
+        <w:rFonts w:ascii="Arial" w:hAnsi="Arial" w:hint="default"/>
         <w:u w:val="none"/>
       </w:rPr>
     </w:lvl>
-    <w:lvl w:ilvl="4">
+    <w:lvl w:ilvl="4" w:tplc="ECBA480E">
       <w:start w:val="1"/>
       <w:numFmt w:val="bullet"/>
       <w:lvlText w:val="○"/>
@@ -3081,11 +2562,11 @@
         <w:ind w:left="3240" w:hanging="360"/>
       </w:pPr>
       <w:rPr>
-        <w:rFonts w:hint="default" w:ascii="Arial" w:hAnsi="Arial"/>
+        <w:rFonts w:ascii="Arial" w:hAnsi="Arial" w:hint="default"/>
         <w:u w:val="none"/>
       </w:rPr>
     </w:lvl>
-    <w:lvl w:ilvl="5">
+    <w:lvl w:ilvl="5" w:tplc="AB347168">
       <w:start w:val="1"/>
       <w:numFmt w:val="bullet"/>
       <w:lvlText w:val="■"/>
@@ -3094,11 +2575,11 @@
         <w:ind w:left="3960" w:hanging="360"/>
       </w:pPr>
       <w:rPr>
-        <w:rFonts w:hint="default" w:ascii="Arial" w:hAnsi="Arial"/>
+        <w:rFonts w:ascii="Arial" w:hAnsi="Arial" w:hint="default"/>
         <w:u w:val="none"/>
       </w:rPr>
     </w:lvl>
-    <w:lvl w:ilvl="6">
+    <w:lvl w:ilvl="6" w:tplc="0744F942">
       <w:start w:val="1"/>
       <w:numFmt w:val="bullet"/>
       <w:lvlText w:val="●"/>
@@ -3107,11 +2588,11 @@
         <w:ind w:left="4680" w:hanging="360"/>
       </w:pPr>
       <w:rPr>
-        <w:rFonts w:hint="default" w:ascii="Arial" w:hAnsi="Arial"/>
+        <w:rFonts w:ascii="Arial" w:hAnsi="Arial" w:hint="default"/>
         <w:u w:val="none"/>
       </w:rPr>
     </w:lvl>
-    <w:lvl w:ilvl="7">
+    <w:lvl w:ilvl="7" w:tplc="FF26F3C8">
       <w:start w:val="1"/>
       <w:numFmt w:val="bullet"/>
       <w:lvlText w:val="○"/>
@@ -3120,11 +2601,11 @@
         <w:ind w:left="5400" w:hanging="360"/>
       </w:pPr>
       <w:rPr>
-        <w:rFonts w:hint="default" w:ascii="Arial" w:hAnsi="Arial"/>
+        <w:rFonts w:ascii="Arial" w:hAnsi="Arial" w:hint="default"/>
         <w:u w:val="none"/>
       </w:rPr>
     </w:lvl>
-    <w:lvl w:ilvl="8">
+    <w:lvl w:ilvl="8" w:tplc="03C4B862">
       <w:start w:val="1"/>
       <w:numFmt w:val="bullet"/>
       <w:lvlText w:val="■"/>
@@ -3133,12 +2614,125 @@
         <w:ind w:left="6120" w:hanging="360"/>
       </w:pPr>
       <w:rPr>
-        <w:rFonts w:hint="default" w:ascii="Arial" w:hAnsi="Arial"/>
+        <w:rFonts w:ascii="Arial" w:hAnsi="Arial" w:hint="default"/>
         <w:u w:val="none"/>
       </w:rPr>
     </w:lvl>
   </w:abstractNum>
-  <w:abstractNum w:abstractNumId="6" w15:restartNumberingAfterBreak="0">
+  <w:abstractNum w:abstractNumId="7" w15:restartNumberingAfterBreak="0">
+    <w:nsid w:val="17E44C51"/>
+    <w:multiLevelType w:val="hybridMultilevel"/>
+    <w:tmpl w:val="0540CD6A"/>
+    <w:lvl w:ilvl="0" w:tplc="19B819CC">
+      <w:start w:val="1"/>
+      <w:numFmt w:val="bullet"/>
+      <w:lvlText w:val=""/>
+      <w:lvlJc w:val="left"/>
+      <w:pPr>
+        <w:ind w:left="720" w:hanging="360"/>
+      </w:pPr>
+      <w:rPr>
+        <w:rFonts w:ascii="Symbol" w:hAnsi="Symbol" w:hint="default"/>
+      </w:rPr>
+    </w:lvl>
+    <w:lvl w:ilvl="1" w:tplc="1BCEFF22">
+      <w:start w:val="1"/>
+      <w:numFmt w:val="bullet"/>
+      <w:lvlText w:val="o"/>
+      <w:lvlJc w:val="left"/>
+      <w:pPr>
+        <w:ind w:left="1440" w:hanging="360"/>
+      </w:pPr>
+      <w:rPr>
+        <w:rFonts w:ascii="Courier New" w:hAnsi="Courier New" w:hint="default"/>
+      </w:rPr>
+    </w:lvl>
+    <w:lvl w:ilvl="2" w:tplc="872ACA22">
+      <w:start w:val="1"/>
+      <w:numFmt w:val="bullet"/>
+      <w:lvlText w:val=""/>
+      <w:lvlJc w:val="left"/>
+      <w:pPr>
+        <w:ind w:left="2160" w:hanging="360"/>
+      </w:pPr>
+      <w:rPr>
+        <w:rFonts w:ascii="Wingdings" w:hAnsi="Wingdings" w:hint="default"/>
+      </w:rPr>
+    </w:lvl>
+    <w:lvl w:ilvl="3" w:tplc="1804A17E">
+      <w:start w:val="1"/>
+      <w:numFmt w:val="bullet"/>
+      <w:lvlText w:val=""/>
+      <w:lvlJc w:val="left"/>
+      <w:pPr>
+        <w:ind w:left="2880" w:hanging="360"/>
+      </w:pPr>
+      <w:rPr>
+        <w:rFonts w:ascii="Symbol" w:hAnsi="Symbol" w:hint="default"/>
+      </w:rPr>
+    </w:lvl>
+    <w:lvl w:ilvl="4" w:tplc="FD3C79C8">
+      <w:start w:val="1"/>
+      <w:numFmt w:val="bullet"/>
+      <w:lvlText w:val="o"/>
+      <w:lvlJc w:val="left"/>
+      <w:pPr>
+        <w:ind w:left="3600" w:hanging="360"/>
+      </w:pPr>
+      <w:rPr>
+        <w:rFonts w:ascii="Courier New" w:hAnsi="Courier New" w:hint="default"/>
+      </w:rPr>
+    </w:lvl>
+    <w:lvl w:ilvl="5" w:tplc="4E2C87DC">
+      <w:start w:val="1"/>
+      <w:numFmt w:val="bullet"/>
+      <w:lvlText w:val=""/>
+      <w:lvlJc w:val="left"/>
+      <w:pPr>
+        <w:ind w:left="4320" w:hanging="360"/>
+      </w:pPr>
+      <w:rPr>
+        <w:rFonts w:ascii="Wingdings" w:hAnsi="Wingdings" w:hint="default"/>
+      </w:rPr>
+    </w:lvl>
+    <w:lvl w:ilvl="6" w:tplc="A77854EA">
+      <w:start w:val="1"/>
+      <w:numFmt w:val="bullet"/>
+      <w:lvlText w:val=""/>
+      <w:lvlJc w:val="left"/>
+      <w:pPr>
+        <w:ind w:left="5040" w:hanging="360"/>
+      </w:pPr>
+      <w:rPr>
+        <w:rFonts w:ascii="Symbol" w:hAnsi="Symbol" w:hint="default"/>
+      </w:rPr>
+    </w:lvl>
+    <w:lvl w:ilvl="7" w:tplc="059EDF20">
+      <w:start w:val="1"/>
+      <w:numFmt w:val="bullet"/>
+      <w:lvlText w:val="o"/>
+      <w:lvlJc w:val="left"/>
+      <w:pPr>
+        <w:ind w:left="5760" w:hanging="360"/>
+      </w:pPr>
+      <w:rPr>
+        <w:rFonts w:ascii="Courier New" w:hAnsi="Courier New" w:hint="default"/>
+      </w:rPr>
+    </w:lvl>
+    <w:lvl w:ilvl="8" w:tplc="85385078">
+      <w:start w:val="1"/>
+      <w:numFmt w:val="bullet"/>
+      <w:lvlText w:val=""/>
+      <w:lvlJc w:val="left"/>
+      <w:pPr>
+        <w:ind w:left="6480" w:hanging="360"/>
+      </w:pPr>
+      <w:rPr>
+        <w:rFonts w:ascii="Wingdings" w:hAnsi="Wingdings" w:hint="default"/>
+      </w:rPr>
+    </w:lvl>
+  </w:abstractNum>
+  <w:abstractNum w:abstractNumId="8" w15:restartNumberingAfterBreak="0">
     <w:nsid w:val="19B7284D"/>
     <w:multiLevelType w:val="multilevel"/>
     <w:tmpl w:val="A5F65954"/>
@@ -3154,7 +2748,7 @@
         <w:ind w:left="720" w:hanging="360"/>
       </w:pPr>
       <w:rPr>
-        <w:rFonts w:hint="default" w:ascii="Symbol" w:hAnsi="Symbol"/>
+        <w:rFonts w:ascii="Symbol" w:hAnsi="Symbol" w:hint="default"/>
         <w:sz w:val="20"/>
       </w:rPr>
     </w:lvl>
@@ -3170,7 +2764,7 @@
         <w:ind w:left="1440" w:hanging="360"/>
       </w:pPr>
       <w:rPr>
-        <w:rFonts w:hint="default" w:ascii="Courier New" w:hAnsi="Courier New"/>
+        <w:rFonts w:ascii="Courier New" w:hAnsi="Courier New" w:hint="default"/>
         <w:sz w:val="20"/>
       </w:rPr>
     </w:lvl>
@@ -3186,7 +2780,7 @@
         <w:ind w:left="2160" w:hanging="360"/>
       </w:pPr>
       <w:rPr>
-        <w:rFonts w:hint="default" w:ascii="Wingdings" w:hAnsi="Wingdings"/>
+        <w:rFonts w:ascii="Wingdings" w:hAnsi="Wingdings" w:hint="default"/>
         <w:sz w:val="20"/>
       </w:rPr>
     </w:lvl>
@@ -3202,7 +2796,7 @@
         <w:ind w:left="2880" w:hanging="360"/>
       </w:pPr>
       <w:rPr>
-        <w:rFonts w:hint="default" w:ascii="Wingdings" w:hAnsi="Wingdings"/>
+        <w:rFonts w:ascii="Wingdings" w:hAnsi="Wingdings" w:hint="default"/>
         <w:sz w:val="20"/>
       </w:rPr>
     </w:lvl>
@@ -3218,7 +2812,7 @@
         <w:ind w:left="3600" w:hanging="360"/>
       </w:pPr>
       <w:rPr>
-        <w:rFonts w:hint="default" w:ascii="Wingdings" w:hAnsi="Wingdings"/>
+        <w:rFonts w:ascii="Wingdings" w:hAnsi="Wingdings" w:hint="default"/>
         <w:sz w:val="20"/>
       </w:rPr>
     </w:lvl>
@@ -3234,7 +2828,7 @@
         <w:ind w:left="4320" w:hanging="360"/>
       </w:pPr>
       <w:rPr>
-        <w:rFonts w:hint="default" w:ascii="Wingdings" w:hAnsi="Wingdings"/>
+        <w:rFonts w:ascii="Wingdings" w:hAnsi="Wingdings" w:hint="default"/>
         <w:sz w:val="20"/>
       </w:rPr>
     </w:lvl>
@@ -3250,7 +2844,7 @@
         <w:ind w:left="5040" w:hanging="360"/>
       </w:pPr>
       <w:rPr>
-        <w:rFonts w:hint="default" w:ascii="Wingdings" w:hAnsi="Wingdings"/>
+        <w:rFonts w:ascii="Wingdings" w:hAnsi="Wingdings" w:hint="default"/>
         <w:sz w:val="20"/>
       </w:rPr>
     </w:lvl>
@@ -3266,7 +2860,7 @@
         <w:ind w:left="5760" w:hanging="360"/>
       </w:pPr>
       <w:rPr>
-        <w:rFonts w:hint="default" w:ascii="Wingdings" w:hAnsi="Wingdings"/>
+        <w:rFonts w:ascii="Wingdings" w:hAnsi="Wingdings" w:hint="default"/>
         <w:sz w:val="20"/>
       </w:rPr>
     </w:lvl>
@@ -3282,12 +2876,12 @@
         <w:ind w:left="6480" w:hanging="360"/>
       </w:pPr>
       <w:rPr>
-        <w:rFonts w:hint="default" w:ascii="Wingdings" w:hAnsi="Wingdings"/>
+        <w:rFonts w:ascii="Wingdings" w:hAnsi="Wingdings" w:hint="default"/>
         <w:sz w:val="20"/>
       </w:rPr>
     </w:lvl>
   </w:abstractNum>
-  <w:abstractNum w:abstractNumId="7" w15:restartNumberingAfterBreak="0">
+  <w:abstractNum w:abstractNumId="9" w15:restartNumberingAfterBreak="0">
     <w:nsid w:val="2406221E"/>
     <w:multiLevelType w:val="hybridMultilevel"/>
     <w:tmpl w:val="13389126"/>
@@ -3300,7 +2894,7 @@
         <w:ind w:left="360" w:hanging="360"/>
       </w:pPr>
       <w:rPr>
-        <w:rFonts w:hint="default" w:ascii="Symbol" w:hAnsi="Symbol"/>
+        <w:rFonts w:ascii="Symbol" w:hAnsi="Symbol" w:hint="default"/>
       </w:rPr>
     </w:lvl>
     <w:lvl w:ilvl="1" w:tplc="04090003" w:tentative="1">
@@ -3312,7 +2906,7 @@
         <w:ind w:left="1080" w:hanging="360"/>
       </w:pPr>
       <w:rPr>
-        <w:rFonts w:hint="default" w:ascii="Courier New" w:hAnsi="Courier New" w:cs="Courier New"/>
+        <w:rFonts w:ascii="Courier New" w:hAnsi="Courier New" w:cs="Courier New" w:hint="default"/>
       </w:rPr>
     </w:lvl>
     <w:lvl w:ilvl="2" w:tplc="04090005" w:tentative="1">
@@ -3324,7 +2918,7 @@
         <w:ind w:left="1800" w:hanging="360"/>
       </w:pPr>
       <w:rPr>
-        <w:rFonts w:hint="default" w:ascii="Wingdings" w:hAnsi="Wingdings"/>
+        <w:rFonts w:ascii="Wingdings" w:hAnsi="Wingdings" w:hint="default"/>
       </w:rPr>
     </w:lvl>
     <w:lvl w:ilvl="3" w:tplc="04090001" w:tentative="1">
@@ -3336,7 +2930,7 @@
         <w:ind w:left="2520" w:hanging="360"/>
       </w:pPr>
       <w:rPr>
-        <w:rFonts w:hint="default" w:ascii="Symbol" w:hAnsi="Symbol"/>
+        <w:rFonts w:ascii="Symbol" w:hAnsi="Symbol" w:hint="default"/>
       </w:rPr>
     </w:lvl>
     <w:lvl w:ilvl="4" w:tplc="04090003" w:tentative="1">
@@ -3348,7 +2942,7 @@
         <w:ind w:left="3240" w:hanging="360"/>
       </w:pPr>
       <w:rPr>
-        <w:rFonts w:hint="default" w:ascii="Courier New" w:hAnsi="Courier New" w:cs="Courier New"/>
+        <w:rFonts w:ascii="Courier New" w:hAnsi="Courier New" w:cs="Courier New" w:hint="default"/>
       </w:rPr>
     </w:lvl>
     <w:lvl w:ilvl="5" w:tplc="04090005" w:tentative="1">
@@ -3360,7 +2954,7 @@
         <w:ind w:left="3960" w:hanging="360"/>
       </w:pPr>
       <w:rPr>
-        <w:rFonts w:hint="default" w:ascii="Wingdings" w:hAnsi="Wingdings"/>
+        <w:rFonts w:ascii="Wingdings" w:hAnsi="Wingdings" w:hint="default"/>
       </w:rPr>
     </w:lvl>
     <w:lvl w:ilvl="6" w:tplc="04090001" w:tentative="1">
@@ -3372,7 +2966,7 @@
         <w:ind w:left="4680" w:hanging="360"/>
       </w:pPr>
       <w:rPr>
-        <w:rFonts w:hint="default" w:ascii="Symbol" w:hAnsi="Symbol"/>
+        <w:rFonts w:ascii="Symbol" w:hAnsi="Symbol" w:hint="default"/>
       </w:rPr>
     </w:lvl>
     <w:lvl w:ilvl="7" w:tplc="04090003" w:tentative="1">
@@ -3384,7 +2978,7 @@
         <w:ind w:left="5400" w:hanging="360"/>
       </w:pPr>
       <w:rPr>
-        <w:rFonts w:hint="default" w:ascii="Courier New" w:hAnsi="Courier New" w:cs="Courier New"/>
+        <w:rFonts w:ascii="Courier New" w:hAnsi="Courier New" w:cs="Courier New" w:hint="default"/>
       </w:rPr>
     </w:lvl>
     <w:lvl w:ilvl="8" w:tplc="04090005" w:tentative="1">
@@ -3396,11 +2990,11 @@
         <w:ind w:left="6120" w:hanging="360"/>
       </w:pPr>
       <w:rPr>
-        <w:rFonts w:hint="default" w:ascii="Wingdings" w:hAnsi="Wingdings"/>
+        <w:rFonts w:ascii="Wingdings" w:hAnsi="Wingdings" w:hint="default"/>
       </w:rPr>
     </w:lvl>
   </w:abstractNum>
-  <w:abstractNum w:abstractNumId="8" w15:restartNumberingAfterBreak="0">
+  <w:abstractNum w:abstractNumId="10" w15:restartNumberingAfterBreak="0">
     <w:nsid w:val="2CA57617"/>
     <w:multiLevelType w:val="multilevel"/>
     <w:tmpl w:val="4B348A2C"/>
@@ -3416,7 +3010,7 @@
         <w:ind w:left="720" w:hanging="360"/>
       </w:pPr>
       <w:rPr>
-        <w:rFonts w:hint="default" w:ascii="Symbol" w:hAnsi="Symbol"/>
+        <w:rFonts w:ascii="Symbol" w:hAnsi="Symbol" w:hint="default"/>
         <w:sz w:val="20"/>
       </w:rPr>
     </w:lvl>
@@ -3432,7 +3026,7 @@
         <w:ind w:left="1440" w:hanging="360"/>
       </w:pPr>
       <w:rPr>
-        <w:rFonts w:hint="default" w:ascii="Courier New" w:hAnsi="Courier New"/>
+        <w:rFonts w:ascii="Courier New" w:hAnsi="Courier New" w:hint="default"/>
         <w:sz w:val="20"/>
       </w:rPr>
     </w:lvl>
@@ -3448,7 +3042,7 @@
         <w:ind w:left="2160" w:hanging="360"/>
       </w:pPr>
       <w:rPr>
-        <w:rFonts w:hint="default" w:ascii="Wingdings" w:hAnsi="Wingdings"/>
+        <w:rFonts w:ascii="Wingdings" w:hAnsi="Wingdings" w:hint="default"/>
         <w:sz w:val="20"/>
       </w:rPr>
     </w:lvl>
@@ -3464,7 +3058,7 @@
         <w:ind w:left="2880" w:hanging="360"/>
       </w:pPr>
       <w:rPr>
-        <w:rFonts w:hint="default" w:ascii="Wingdings" w:hAnsi="Wingdings"/>
+        <w:rFonts w:ascii="Wingdings" w:hAnsi="Wingdings" w:hint="default"/>
         <w:sz w:val="20"/>
       </w:rPr>
     </w:lvl>
@@ -3480,7 +3074,7 @@
         <w:ind w:left="3600" w:hanging="360"/>
       </w:pPr>
       <w:rPr>
-        <w:rFonts w:hint="default" w:ascii="Wingdings" w:hAnsi="Wingdings"/>
+        <w:rFonts w:ascii="Wingdings" w:hAnsi="Wingdings" w:hint="default"/>
         <w:sz w:val="20"/>
       </w:rPr>
     </w:lvl>
@@ -3496,7 +3090,7 @@
         <w:ind w:left="4320" w:hanging="360"/>
       </w:pPr>
       <w:rPr>
-        <w:rFonts w:hint="default" w:ascii="Wingdings" w:hAnsi="Wingdings"/>
+        <w:rFonts w:ascii="Wingdings" w:hAnsi="Wingdings" w:hint="default"/>
         <w:sz w:val="20"/>
       </w:rPr>
     </w:lvl>
@@ -3512,7 +3106,7 @@
         <w:ind w:left="5040" w:hanging="360"/>
       </w:pPr>
       <w:rPr>
-        <w:rFonts w:hint="default" w:ascii="Wingdings" w:hAnsi="Wingdings"/>
+        <w:rFonts w:ascii="Wingdings" w:hAnsi="Wingdings" w:hint="default"/>
         <w:sz w:val="20"/>
       </w:rPr>
     </w:lvl>
@@ -3528,7 +3122,7 @@
         <w:ind w:left="5760" w:hanging="360"/>
       </w:pPr>
       <w:rPr>
-        <w:rFonts w:hint="default" w:ascii="Wingdings" w:hAnsi="Wingdings"/>
+        <w:rFonts w:ascii="Wingdings" w:hAnsi="Wingdings" w:hint="default"/>
         <w:sz w:val="20"/>
       </w:rPr>
     </w:lvl>
@@ -3544,12 +3138,12 @@
         <w:ind w:left="6480" w:hanging="360"/>
       </w:pPr>
       <w:rPr>
-        <w:rFonts w:hint="default" w:ascii="Wingdings" w:hAnsi="Wingdings"/>
+        <w:rFonts w:ascii="Wingdings" w:hAnsi="Wingdings" w:hint="default"/>
         <w:sz w:val="20"/>
       </w:rPr>
     </w:lvl>
   </w:abstractNum>
-  <w:abstractNum w:abstractNumId="9" w15:restartNumberingAfterBreak="0">
+  <w:abstractNum w:abstractNumId="11" w15:restartNumberingAfterBreak="0">
     <w:nsid w:val="2F935C13"/>
     <w:multiLevelType w:val="multilevel"/>
     <w:tmpl w:val="0ED6A48A"/>
@@ -3565,7 +3159,7 @@
         <w:ind w:left="720" w:hanging="360"/>
       </w:pPr>
       <w:rPr>
-        <w:rFonts w:hint="default" w:ascii="Symbol" w:hAnsi="Symbol"/>
+        <w:rFonts w:ascii="Symbol" w:hAnsi="Symbol" w:hint="default"/>
         <w:sz w:val="20"/>
       </w:rPr>
     </w:lvl>
@@ -3581,7 +3175,7 @@
         <w:ind w:left="1440" w:hanging="360"/>
       </w:pPr>
       <w:rPr>
-        <w:rFonts w:hint="default" w:ascii="Courier New" w:hAnsi="Courier New"/>
+        <w:rFonts w:ascii="Courier New" w:hAnsi="Courier New" w:hint="default"/>
         <w:sz w:val="20"/>
       </w:rPr>
     </w:lvl>
@@ -3597,7 +3191,7 @@
         <w:ind w:left="2160" w:hanging="360"/>
       </w:pPr>
       <w:rPr>
-        <w:rFonts w:hint="default" w:ascii="Wingdings" w:hAnsi="Wingdings"/>
+        <w:rFonts w:ascii="Wingdings" w:hAnsi="Wingdings" w:hint="default"/>
         <w:sz w:val="20"/>
       </w:rPr>
     </w:lvl>
@@ -3613,7 +3207,7 @@
         <w:ind w:left="2880" w:hanging="360"/>
       </w:pPr>
       <w:rPr>
-        <w:rFonts w:hint="default" w:ascii="Wingdings" w:hAnsi="Wingdings"/>
+        <w:rFonts w:ascii="Wingdings" w:hAnsi="Wingdings" w:hint="default"/>
         <w:sz w:val="20"/>
       </w:rPr>
     </w:lvl>
@@ -3629,7 +3223,7 @@
         <w:ind w:left="3600" w:hanging="360"/>
       </w:pPr>
       <w:rPr>
-        <w:rFonts w:hint="default" w:ascii="Wingdings" w:hAnsi="Wingdings"/>
+        <w:rFonts w:ascii="Wingdings" w:hAnsi="Wingdings" w:hint="default"/>
         <w:sz w:val="20"/>
       </w:rPr>
     </w:lvl>
@@ -3645,7 +3239,7 @@
         <w:ind w:left="4320" w:hanging="360"/>
       </w:pPr>
       <w:rPr>
-        <w:rFonts w:hint="default" w:ascii="Wingdings" w:hAnsi="Wingdings"/>
+        <w:rFonts w:ascii="Wingdings" w:hAnsi="Wingdings" w:hint="default"/>
         <w:sz w:val="20"/>
       </w:rPr>
     </w:lvl>
@@ -3661,7 +3255,7 @@
         <w:ind w:left="5040" w:hanging="360"/>
       </w:pPr>
       <w:rPr>
-        <w:rFonts w:hint="default" w:ascii="Wingdings" w:hAnsi="Wingdings"/>
+        <w:rFonts w:ascii="Wingdings" w:hAnsi="Wingdings" w:hint="default"/>
         <w:sz w:val="20"/>
       </w:rPr>
     </w:lvl>
@@ -3677,7 +3271,7 @@
         <w:ind w:left="5760" w:hanging="360"/>
       </w:pPr>
       <w:rPr>
-        <w:rFonts w:hint="default" w:ascii="Wingdings" w:hAnsi="Wingdings"/>
+        <w:rFonts w:ascii="Wingdings" w:hAnsi="Wingdings" w:hint="default"/>
         <w:sz w:val="20"/>
       </w:rPr>
     </w:lvl>
@@ -3693,12 +3287,12 @@
         <w:ind w:left="6480" w:hanging="360"/>
       </w:pPr>
       <w:rPr>
-        <w:rFonts w:hint="default" w:ascii="Wingdings" w:hAnsi="Wingdings"/>
+        <w:rFonts w:ascii="Wingdings" w:hAnsi="Wingdings" w:hint="default"/>
         <w:sz w:val="20"/>
       </w:rPr>
     </w:lvl>
   </w:abstractNum>
-  <w:abstractNum w:abstractNumId="10" w15:restartNumberingAfterBreak="0">
+  <w:abstractNum w:abstractNumId="12" w15:restartNumberingAfterBreak="0">
     <w:nsid w:val="3588537E"/>
     <w:multiLevelType w:val="multilevel"/>
     <w:tmpl w:val="97643BCC"/>
@@ -3714,7 +3308,7 @@
         <w:ind w:left="720" w:hanging="360"/>
       </w:pPr>
       <w:rPr>
-        <w:rFonts w:hint="default" w:ascii="Symbol" w:hAnsi="Symbol"/>
+        <w:rFonts w:ascii="Symbol" w:hAnsi="Symbol" w:hint="default"/>
         <w:sz w:val="20"/>
       </w:rPr>
     </w:lvl>
@@ -3730,7 +3324,7 @@
         <w:ind w:left="1440" w:hanging="360"/>
       </w:pPr>
       <w:rPr>
-        <w:rFonts w:hint="default" w:ascii="Courier New" w:hAnsi="Courier New"/>
+        <w:rFonts w:ascii="Courier New" w:hAnsi="Courier New" w:hint="default"/>
         <w:sz w:val="20"/>
       </w:rPr>
     </w:lvl>
@@ -3746,7 +3340,7 @@
         <w:ind w:left="2160" w:hanging="360"/>
       </w:pPr>
       <w:rPr>
-        <w:rFonts w:hint="default" w:ascii="Wingdings" w:hAnsi="Wingdings"/>
+        <w:rFonts w:ascii="Wingdings" w:hAnsi="Wingdings" w:hint="default"/>
         <w:sz w:val="20"/>
       </w:rPr>
     </w:lvl>
@@ -3762,7 +3356,7 @@
         <w:ind w:left="2880" w:hanging="360"/>
       </w:pPr>
       <w:rPr>
-        <w:rFonts w:hint="default" w:ascii="Wingdings" w:hAnsi="Wingdings"/>
+        <w:rFonts w:ascii="Wingdings" w:hAnsi="Wingdings" w:hint="default"/>
         <w:sz w:val="20"/>
       </w:rPr>
     </w:lvl>
@@ -3778,7 +3372,7 @@
         <w:ind w:left="3600" w:hanging="360"/>
       </w:pPr>
       <w:rPr>
-        <w:rFonts w:hint="default" w:ascii="Wingdings" w:hAnsi="Wingdings"/>
+        <w:rFonts w:ascii="Wingdings" w:hAnsi="Wingdings" w:hint="default"/>
         <w:sz w:val="20"/>
       </w:rPr>
     </w:lvl>
@@ -3794,7 +3388,7 @@
         <w:ind w:left="4320" w:hanging="360"/>
       </w:pPr>
       <w:rPr>
-        <w:rFonts w:hint="default" w:ascii="Wingdings" w:hAnsi="Wingdings"/>
+        <w:rFonts w:ascii="Wingdings" w:hAnsi="Wingdings" w:hint="default"/>
         <w:sz w:val="20"/>
       </w:rPr>
     </w:lvl>
@@ -3810,7 +3404,7 @@
         <w:ind w:left="5040" w:hanging="360"/>
       </w:pPr>
       <w:rPr>
-        <w:rFonts w:hint="default" w:ascii="Wingdings" w:hAnsi="Wingdings"/>
+        <w:rFonts w:ascii="Wingdings" w:hAnsi="Wingdings" w:hint="default"/>
         <w:sz w:val="20"/>
       </w:rPr>
     </w:lvl>
@@ -3826,7 +3420,7 @@
         <w:ind w:left="5760" w:hanging="360"/>
       </w:pPr>
       <w:rPr>
-        <w:rFonts w:hint="default" w:ascii="Wingdings" w:hAnsi="Wingdings"/>
+        <w:rFonts w:ascii="Wingdings" w:hAnsi="Wingdings" w:hint="default"/>
         <w:sz w:val="20"/>
       </w:rPr>
     </w:lvl>
@@ -3842,12 +3436,12 @@
         <w:ind w:left="6480" w:hanging="360"/>
       </w:pPr>
       <w:rPr>
-        <w:rFonts w:hint="default" w:ascii="Wingdings" w:hAnsi="Wingdings"/>
+        <w:rFonts w:ascii="Wingdings" w:hAnsi="Wingdings" w:hint="default"/>
         <w:sz w:val="20"/>
       </w:rPr>
     </w:lvl>
   </w:abstractNum>
-  <w:abstractNum w:abstractNumId="11" w15:restartNumberingAfterBreak="0">
+  <w:abstractNum w:abstractNumId="13" w15:restartNumberingAfterBreak="0">
     <w:nsid w:val="39703BC3"/>
     <w:multiLevelType w:val="multilevel"/>
     <w:tmpl w:val="DCDC70B4"/>
@@ -3863,7 +3457,7 @@
         <w:ind w:left="720" w:hanging="360"/>
       </w:pPr>
       <w:rPr>
-        <w:rFonts w:hint="default" w:ascii="Symbol" w:hAnsi="Symbol"/>
+        <w:rFonts w:ascii="Symbol" w:hAnsi="Symbol" w:hint="default"/>
         <w:sz w:val="20"/>
       </w:rPr>
     </w:lvl>
@@ -3879,7 +3473,7 @@
         <w:ind w:left="1440" w:hanging="360"/>
       </w:pPr>
       <w:rPr>
-        <w:rFonts w:hint="default" w:ascii="Courier New" w:hAnsi="Courier New"/>
+        <w:rFonts w:ascii="Courier New" w:hAnsi="Courier New" w:hint="default"/>
         <w:sz w:val="20"/>
       </w:rPr>
     </w:lvl>
@@ -3895,7 +3489,7 @@
         <w:ind w:left="2160" w:hanging="360"/>
       </w:pPr>
       <w:rPr>
-        <w:rFonts w:hint="default" w:ascii="Wingdings" w:hAnsi="Wingdings"/>
+        <w:rFonts w:ascii="Wingdings" w:hAnsi="Wingdings" w:hint="default"/>
         <w:sz w:val="20"/>
       </w:rPr>
     </w:lvl>
@@ -3911,7 +3505,7 @@
         <w:ind w:left="2880" w:hanging="360"/>
       </w:pPr>
       <w:rPr>
-        <w:rFonts w:hint="default" w:ascii="Wingdings" w:hAnsi="Wingdings"/>
+        <w:rFonts w:ascii="Wingdings" w:hAnsi="Wingdings" w:hint="default"/>
         <w:sz w:val="20"/>
       </w:rPr>
     </w:lvl>
@@ -3927,7 +3521,7 @@
         <w:ind w:left="3600" w:hanging="360"/>
       </w:pPr>
       <w:rPr>
-        <w:rFonts w:hint="default" w:ascii="Wingdings" w:hAnsi="Wingdings"/>
+        <w:rFonts w:ascii="Wingdings" w:hAnsi="Wingdings" w:hint="default"/>
         <w:sz w:val="20"/>
       </w:rPr>
     </w:lvl>
@@ -3943,7 +3537,7 @@
         <w:ind w:left="4320" w:hanging="360"/>
       </w:pPr>
       <w:rPr>
-        <w:rFonts w:hint="default" w:ascii="Wingdings" w:hAnsi="Wingdings"/>
+        <w:rFonts w:ascii="Wingdings" w:hAnsi="Wingdings" w:hint="default"/>
         <w:sz w:val="20"/>
       </w:rPr>
     </w:lvl>
@@ -3959,7 +3553,7 @@
         <w:ind w:left="5040" w:hanging="360"/>
       </w:pPr>
       <w:rPr>
-        <w:rFonts w:hint="default" w:ascii="Wingdings" w:hAnsi="Wingdings"/>
+        <w:rFonts w:ascii="Wingdings" w:hAnsi="Wingdings" w:hint="default"/>
         <w:sz w:val="20"/>
       </w:rPr>
     </w:lvl>
@@ -3975,7 +3569,7 @@
         <w:ind w:left="5760" w:hanging="360"/>
       </w:pPr>
       <w:rPr>
-        <w:rFonts w:hint="default" w:ascii="Wingdings" w:hAnsi="Wingdings"/>
+        <w:rFonts w:ascii="Wingdings" w:hAnsi="Wingdings" w:hint="default"/>
         <w:sz w:val="20"/>
       </w:rPr>
     </w:lvl>
@@ -3991,12 +3585,12 @@
         <w:ind w:left="6480" w:hanging="360"/>
       </w:pPr>
       <w:rPr>
-        <w:rFonts w:hint="default" w:ascii="Wingdings" w:hAnsi="Wingdings"/>
+        <w:rFonts w:ascii="Wingdings" w:hAnsi="Wingdings" w:hint="default"/>
         <w:sz w:val="20"/>
       </w:rPr>
     </w:lvl>
   </w:abstractNum>
-  <w:abstractNum w:abstractNumId="12" w15:restartNumberingAfterBreak="0">
+  <w:abstractNum w:abstractNumId="14" w15:restartNumberingAfterBreak="0">
     <w:nsid w:val="3BD40714"/>
     <w:multiLevelType w:val="multilevel"/>
     <w:tmpl w:val="1206E554"/>
@@ -4009,7 +3603,7 @@
         <w:ind w:left="360" w:hanging="360"/>
       </w:pPr>
       <w:rPr>
-        <w:rFonts w:hint="default" w:ascii="Symbol" w:hAnsi="Symbol"/>
+        <w:rFonts w:ascii="Symbol" w:hAnsi="Symbol" w:hint="default"/>
         <w:u w:val="none"/>
       </w:rPr>
     </w:lvl>
@@ -4022,7 +3616,7 @@
         <w:ind w:left="1080" w:hanging="360"/>
       </w:pPr>
       <w:rPr>
-        <w:rFonts w:ascii="Arial" w:hAnsi="Arial" w:eastAsia="Arial" w:cs="Arial"/>
+        <w:rFonts w:ascii="Arial" w:eastAsia="Arial" w:hAnsi="Arial" w:cs="Arial"/>
         <w:u w:val="none"/>
       </w:rPr>
     </w:lvl>
@@ -4035,7 +3629,7 @@
         <w:ind w:left="1800" w:hanging="360"/>
       </w:pPr>
       <w:rPr>
-        <w:rFonts w:ascii="Arial" w:hAnsi="Arial" w:eastAsia="Arial" w:cs="Arial"/>
+        <w:rFonts w:ascii="Arial" w:eastAsia="Arial" w:hAnsi="Arial" w:cs="Arial"/>
         <w:u w:val="none"/>
       </w:rPr>
     </w:lvl>
@@ -4048,7 +3642,7 @@
         <w:ind w:left="2520" w:hanging="360"/>
       </w:pPr>
       <w:rPr>
-        <w:rFonts w:ascii="Arial" w:hAnsi="Arial" w:eastAsia="Arial" w:cs="Arial"/>
+        <w:rFonts w:ascii="Arial" w:eastAsia="Arial" w:hAnsi="Arial" w:cs="Arial"/>
         <w:u w:val="none"/>
       </w:rPr>
     </w:lvl>
@@ -4061,7 +3655,7 @@
         <w:ind w:left="3240" w:hanging="360"/>
       </w:pPr>
       <w:rPr>
-        <w:rFonts w:ascii="Arial" w:hAnsi="Arial" w:eastAsia="Arial" w:cs="Arial"/>
+        <w:rFonts w:ascii="Arial" w:eastAsia="Arial" w:hAnsi="Arial" w:cs="Arial"/>
         <w:u w:val="none"/>
       </w:rPr>
     </w:lvl>
@@ -4074,7 +3668,7 @@
         <w:ind w:left="3960" w:hanging="360"/>
       </w:pPr>
       <w:rPr>
-        <w:rFonts w:ascii="Arial" w:hAnsi="Arial" w:eastAsia="Arial" w:cs="Arial"/>
+        <w:rFonts w:ascii="Arial" w:eastAsia="Arial" w:hAnsi="Arial" w:cs="Arial"/>
         <w:u w:val="none"/>
       </w:rPr>
     </w:lvl>
@@ -4087,7 +3681,7 @@
         <w:ind w:left="4680" w:hanging="360"/>
       </w:pPr>
       <w:rPr>
-        <w:rFonts w:ascii="Arial" w:hAnsi="Arial" w:eastAsia="Arial" w:cs="Arial"/>
+        <w:rFonts w:ascii="Arial" w:eastAsia="Arial" w:hAnsi="Arial" w:cs="Arial"/>
         <w:u w:val="none"/>
       </w:rPr>
     </w:lvl>
@@ -4100,7 +3694,7 @@
         <w:ind w:left="5400" w:hanging="360"/>
       </w:pPr>
       <w:rPr>
-        <w:rFonts w:ascii="Arial" w:hAnsi="Arial" w:eastAsia="Arial" w:cs="Arial"/>
+        <w:rFonts w:ascii="Arial" w:eastAsia="Arial" w:hAnsi="Arial" w:cs="Arial"/>
         <w:u w:val="none"/>
       </w:rPr>
     </w:lvl>
@@ -4113,12 +3707,12 @@
         <w:ind w:left="6120" w:hanging="360"/>
       </w:pPr>
       <w:rPr>
-        <w:rFonts w:ascii="Arial" w:hAnsi="Arial" w:eastAsia="Arial" w:cs="Arial"/>
+        <w:rFonts w:ascii="Arial" w:eastAsia="Arial" w:hAnsi="Arial" w:cs="Arial"/>
         <w:u w:val="none"/>
       </w:rPr>
     </w:lvl>
   </w:abstractNum>
-  <w:abstractNum w:abstractNumId="13" w15:restartNumberingAfterBreak="0">
+  <w:abstractNum w:abstractNumId="15" w15:restartNumberingAfterBreak="0">
     <w:nsid w:val="59CF2DE2"/>
     <w:multiLevelType w:val="multilevel"/>
     <w:tmpl w:val="D01070D4"/>
@@ -4131,7 +3725,7 @@
         <w:ind w:left="360" w:hanging="360"/>
       </w:pPr>
       <w:rPr>
-        <w:rFonts w:ascii="Arial" w:hAnsi="Arial" w:eastAsia="Arial" w:cs="Arial"/>
+        <w:rFonts w:ascii="Arial" w:eastAsia="Arial" w:hAnsi="Arial" w:cs="Arial"/>
         <w:u w:val="none"/>
       </w:rPr>
     </w:lvl>
@@ -4144,7 +3738,7 @@
         <w:ind w:left="1080" w:hanging="360"/>
       </w:pPr>
       <w:rPr>
-        <w:rFonts w:ascii="Arial" w:hAnsi="Arial" w:eastAsia="Arial" w:cs="Arial"/>
+        <w:rFonts w:ascii="Arial" w:eastAsia="Arial" w:hAnsi="Arial" w:cs="Arial"/>
         <w:u w:val="none"/>
       </w:rPr>
     </w:lvl>
@@ -4157,7 +3751,7 @@
         <w:ind w:left="1800" w:hanging="360"/>
       </w:pPr>
       <w:rPr>
-        <w:rFonts w:ascii="Arial" w:hAnsi="Arial" w:eastAsia="Arial" w:cs="Arial"/>
+        <w:rFonts w:ascii="Arial" w:eastAsia="Arial" w:hAnsi="Arial" w:cs="Arial"/>
         <w:u w:val="none"/>
       </w:rPr>
     </w:lvl>
@@ -4170,7 +3764,7 @@
         <w:ind w:left="2520" w:hanging="360"/>
       </w:pPr>
       <w:rPr>
-        <w:rFonts w:ascii="Arial" w:hAnsi="Arial" w:eastAsia="Arial" w:cs="Arial"/>
+        <w:rFonts w:ascii="Arial" w:eastAsia="Arial" w:hAnsi="Arial" w:cs="Arial"/>
         <w:u w:val="none"/>
       </w:rPr>
     </w:lvl>
@@ -4183,7 +3777,7 @@
         <w:ind w:left="3240" w:hanging="360"/>
       </w:pPr>
       <w:rPr>
-        <w:rFonts w:ascii="Arial" w:hAnsi="Arial" w:eastAsia="Arial" w:cs="Arial"/>
+        <w:rFonts w:ascii="Arial" w:eastAsia="Arial" w:hAnsi="Arial" w:cs="Arial"/>
         <w:u w:val="none"/>
       </w:rPr>
     </w:lvl>
@@ -4196,7 +3790,7 @@
         <w:ind w:left="3960" w:hanging="360"/>
       </w:pPr>
       <w:rPr>
-        <w:rFonts w:ascii="Arial" w:hAnsi="Arial" w:eastAsia="Arial" w:cs="Arial"/>
+        <w:rFonts w:ascii="Arial" w:eastAsia="Arial" w:hAnsi="Arial" w:cs="Arial"/>
         <w:u w:val="none"/>
       </w:rPr>
     </w:lvl>
@@ -4209,7 +3803,7 @@
         <w:ind w:left="4680" w:hanging="360"/>
       </w:pPr>
       <w:rPr>
-        <w:rFonts w:ascii="Arial" w:hAnsi="Arial" w:eastAsia="Arial" w:cs="Arial"/>
+        <w:rFonts w:ascii="Arial" w:eastAsia="Arial" w:hAnsi="Arial" w:cs="Arial"/>
         <w:u w:val="none"/>
       </w:rPr>
     </w:lvl>
@@ -4222,7 +3816,7 @@
         <w:ind w:left="5400" w:hanging="360"/>
       </w:pPr>
       <w:rPr>
-        <w:rFonts w:ascii="Arial" w:hAnsi="Arial" w:eastAsia="Arial" w:cs="Arial"/>
+        <w:rFonts w:ascii="Arial" w:eastAsia="Arial" w:hAnsi="Arial" w:cs="Arial"/>
         <w:u w:val="none"/>
       </w:rPr>
     </w:lvl>
@@ -4235,12 +3829,12 @@
         <w:ind w:left="6120" w:hanging="360"/>
       </w:pPr>
       <w:rPr>
-        <w:rFonts w:ascii="Arial" w:hAnsi="Arial" w:eastAsia="Arial" w:cs="Arial"/>
+        <w:rFonts w:ascii="Arial" w:eastAsia="Arial" w:hAnsi="Arial" w:cs="Arial"/>
         <w:u w:val="none"/>
       </w:rPr>
     </w:lvl>
   </w:abstractNum>
-  <w:abstractNum w:abstractNumId="14" w15:restartNumberingAfterBreak="0">
+  <w:abstractNum w:abstractNumId="16" w15:restartNumberingAfterBreak="0">
     <w:nsid w:val="5F48181F"/>
     <w:multiLevelType w:val="multilevel"/>
     <w:tmpl w:val="11066240"/>
@@ -4256,7 +3850,7 @@
         <w:ind w:left="720" w:hanging="360"/>
       </w:pPr>
       <w:rPr>
-        <w:rFonts w:hint="default" w:ascii="Symbol" w:hAnsi="Symbol"/>
+        <w:rFonts w:ascii="Symbol" w:hAnsi="Symbol" w:hint="default"/>
         <w:sz w:val="20"/>
       </w:rPr>
     </w:lvl>
@@ -4272,7 +3866,7 @@
         <w:ind w:left="1440" w:hanging="360"/>
       </w:pPr>
       <w:rPr>
-        <w:rFonts w:hint="default" w:ascii="Courier New" w:hAnsi="Courier New"/>
+        <w:rFonts w:ascii="Courier New" w:hAnsi="Courier New" w:hint="default"/>
         <w:sz w:val="20"/>
       </w:rPr>
     </w:lvl>
@@ -4288,7 +3882,7 @@
         <w:ind w:left="2160" w:hanging="360"/>
       </w:pPr>
       <w:rPr>
-        <w:rFonts w:hint="default" w:ascii="Wingdings" w:hAnsi="Wingdings"/>
+        <w:rFonts w:ascii="Wingdings" w:hAnsi="Wingdings" w:hint="default"/>
         <w:sz w:val="20"/>
       </w:rPr>
     </w:lvl>
@@ -4304,7 +3898,7 @@
         <w:ind w:left="2880" w:hanging="360"/>
       </w:pPr>
       <w:rPr>
-        <w:rFonts w:hint="default" w:ascii="Wingdings" w:hAnsi="Wingdings"/>
+        <w:rFonts w:ascii="Wingdings" w:hAnsi="Wingdings" w:hint="default"/>
         <w:sz w:val="20"/>
       </w:rPr>
     </w:lvl>
@@ -4320,7 +3914,7 @@
         <w:ind w:left="3600" w:hanging="360"/>
       </w:pPr>
       <w:rPr>
-        <w:rFonts w:hint="default" w:ascii="Wingdings" w:hAnsi="Wingdings"/>
+        <w:rFonts w:ascii="Wingdings" w:hAnsi="Wingdings" w:hint="default"/>
         <w:sz w:val="20"/>
       </w:rPr>
     </w:lvl>
@@ -4336,7 +3930,7 @@
         <w:ind w:left="4320" w:hanging="360"/>
       </w:pPr>
       <w:rPr>
-        <w:rFonts w:hint="default" w:ascii="Wingdings" w:hAnsi="Wingdings"/>
+        <w:rFonts w:ascii="Wingdings" w:hAnsi="Wingdings" w:hint="default"/>
         <w:sz w:val="20"/>
       </w:rPr>
     </w:lvl>
@@ -4352,7 +3946,7 @@
         <w:ind w:left="5040" w:hanging="360"/>
       </w:pPr>
       <w:rPr>
-        <w:rFonts w:hint="default" w:ascii="Wingdings" w:hAnsi="Wingdings"/>
+        <w:rFonts w:ascii="Wingdings" w:hAnsi="Wingdings" w:hint="default"/>
         <w:sz w:val="20"/>
       </w:rPr>
     </w:lvl>
@@ -4368,7 +3962,7 @@
         <w:ind w:left="5760" w:hanging="360"/>
       </w:pPr>
       <w:rPr>
-        <w:rFonts w:hint="default" w:ascii="Wingdings" w:hAnsi="Wingdings"/>
+        <w:rFonts w:ascii="Wingdings" w:hAnsi="Wingdings" w:hint="default"/>
         <w:sz w:val="20"/>
       </w:rPr>
     </w:lvl>
@@ -4384,12 +3978,12 @@
         <w:ind w:left="6480" w:hanging="360"/>
       </w:pPr>
       <w:rPr>
-        <w:rFonts w:hint="default" w:ascii="Wingdings" w:hAnsi="Wingdings"/>
+        <w:rFonts w:ascii="Wingdings" w:hAnsi="Wingdings" w:hint="default"/>
         <w:sz w:val="20"/>
       </w:rPr>
     </w:lvl>
   </w:abstractNum>
-  <w:abstractNum w:abstractNumId="15" w15:restartNumberingAfterBreak="0">
+  <w:abstractNum w:abstractNumId="17" w15:restartNumberingAfterBreak="0">
     <w:nsid w:val="71842E2E"/>
     <w:multiLevelType w:val="multilevel"/>
     <w:tmpl w:val="BDF4C376"/>
@@ -4405,7 +3999,7 @@
         <w:ind w:left="720" w:hanging="360"/>
       </w:pPr>
       <w:rPr>
-        <w:rFonts w:hint="default" w:ascii="Symbol" w:hAnsi="Symbol"/>
+        <w:rFonts w:ascii="Symbol" w:hAnsi="Symbol" w:hint="default"/>
         <w:sz w:val="20"/>
       </w:rPr>
     </w:lvl>
@@ -4421,7 +4015,7 @@
         <w:ind w:left="1440" w:hanging="360"/>
       </w:pPr>
       <w:rPr>
-        <w:rFonts w:hint="default" w:ascii="Courier New" w:hAnsi="Courier New"/>
+        <w:rFonts w:ascii="Courier New" w:hAnsi="Courier New" w:hint="default"/>
         <w:sz w:val="20"/>
       </w:rPr>
     </w:lvl>
@@ -4437,7 +4031,7 @@
         <w:ind w:left="2160" w:hanging="360"/>
       </w:pPr>
       <w:rPr>
-        <w:rFonts w:hint="default" w:ascii="Wingdings" w:hAnsi="Wingdings"/>
+        <w:rFonts w:ascii="Wingdings" w:hAnsi="Wingdings" w:hint="default"/>
         <w:sz w:val="20"/>
       </w:rPr>
     </w:lvl>
@@ -4453,7 +4047,7 @@
         <w:ind w:left="2880" w:hanging="360"/>
       </w:pPr>
       <w:rPr>
-        <w:rFonts w:hint="default" w:ascii="Wingdings" w:hAnsi="Wingdings"/>
+        <w:rFonts w:ascii="Wingdings" w:hAnsi="Wingdings" w:hint="default"/>
         <w:sz w:val="20"/>
       </w:rPr>
     </w:lvl>
@@ -4469,7 +4063,7 @@
         <w:ind w:left="3600" w:hanging="360"/>
       </w:pPr>
       <w:rPr>
-        <w:rFonts w:hint="default" w:ascii="Wingdings" w:hAnsi="Wingdings"/>
+        <w:rFonts w:ascii="Wingdings" w:hAnsi="Wingdings" w:hint="default"/>
         <w:sz w:val="20"/>
       </w:rPr>
     </w:lvl>
@@ -4485,7 +4079,7 @@
         <w:ind w:left="4320" w:hanging="360"/>
       </w:pPr>
       <w:rPr>
-        <w:rFonts w:hint="default" w:ascii="Wingdings" w:hAnsi="Wingdings"/>
+        <w:rFonts w:ascii="Wingdings" w:hAnsi="Wingdings" w:hint="default"/>
         <w:sz w:val="20"/>
       </w:rPr>
     </w:lvl>
@@ -4501,7 +4095,7 @@
         <w:ind w:left="5040" w:hanging="360"/>
       </w:pPr>
       <w:rPr>
-        <w:rFonts w:hint="default" w:ascii="Wingdings" w:hAnsi="Wingdings"/>
+        <w:rFonts w:ascii="Wingdings" w:hAnsi="Wingdings" w:hint="default"/>
         <w:sz w:val="20"/>
       </w:rPr>
     </w:lvl>
@@ -4517,7 +4111,7 @@
         <w:ind w:left="5760" w:hanging="360"/>
       </w:pPr>
       <w:rPr>
-        <w:rFonts w:hint="default" w:ascii="Wingdings" w:hAnsi="Wingdings"/>
+        <w:rFonts w:ascii="Wingdings" w:hAnsi="Wingdings" w:hint="default"/>
         <w:sz w:val="20"/>
       </w:rPr>
     </w:lvl>
@@ -4533,80 +4127,306 @@
         <w:ind w:left="6480" w:hanging="360"/>
       </w:pPr>
       <w:rPr>
-        <w:rFonts w:hint="default" w:ascii="Wingdings" w:hAnsi="Wingdings"/>
+        <w:rFonts w:ascii="Wingdings" w:hAnsi="Wingdings" w:hint="default"/>
         <w:sz w:val="20"/>
       </w:rPr>
     </w:lvl>
   </w:abstractNum>
-  <w:num w:numId="20">
+  <w:abstractNum w:abstractNumId="18" w15:restartNumberingAfterBreak="0">
+    <w:nsid w:val="78FB056A"/>
+    <w:multiLevelType w:val="hybridMultilevel"/>
+    <w:tmpl w:val="A524C45C"/>
+    <w:lvl w:ilvl="0" w:tplc="938E2D34">
+      <w:start w:val="1"/>
+      <w:numFmt w:val="bullet"/>
+      <w:lvlText w:val=""/>
+      <w:lvlJc w:val="left"/>
+      <w:pPr>
+        <w:ind w:left="720" w:hanging="360"/>
+      </w:pPr>
+      <w:rPr>
+        <w:rFonts w:ascii="Symbol" w:hAnsi="Symbol" w:hint="default"/>
+      </w:rPr>
+    </w:lvl>
+    <w:lvl w:ilvl="1" w:tplc="70C84176">
+      <w:start w:val="1"/>
+      <w:numFmt w:val="bullet"/>
+      <w:lvlText w:val="o"/>
+      <w:lvlJc w:val="left"/>
+      <w:pPr>
+        <w:ind w:left="1440" w:hanging="360"/>
+      </w:pPr>
+      <w:rPr>
+        <w:rFonts w:ascii="Courier New" w:hAnsi="Courier New" w:hint="default"/>
+      </w:rPr>
+    </w:lvl>
+    <w:lvl w:ilvl="2" w:tplc="B4EAED9C">
+      <w:start w:val="1"/>
+      <w:numFmt w:val="bullet"/>
+      <w:lvlText w:val=""/>
+      <w:lvlJc w:val="left"/>
+      <w:pPr>
+        <w:ind w:left="2160" w:hanging="360"/>
+      </w:pPr>
+      <w:rPr>
+        <w:rFonts w:ascii="Wingdings" w:hAnsi="Wingdings" w:hint="default"/>
+      </w:rPr>
+    </w:lvl>
+    <w:lvl w:ilvl="3" w:tplc="2E76BEB2">
+      <w:start w:val="1"/>
+      <w:numFmt w:val="bullet"/>
+      <w:lvlText w:val=""/>
+      <w:lvlJc w:val="left"/>
+      <w:pPr>
+        <w:ind w:left="2880" w:hanging="360"/>
+      </w:pPr>
+      <w:rPr>
+        <w:rFonts w:ascii="Symbol" w:hAnsi="Symbol" w:hint="default"/>
+      </w:rPr>
+    </w:lvl>
+    <w:lvl w:ilvl="4" w:tplc="6128B8D2">
+      <w:start w:val="1"/>
+      <w:numFmt w:val="bullet"/>
+      <w:lvlText w:val="o"/>
+      <w:lvlJc w:val="left"/>
+      <w:pPr>
+        <w:ind w:left="3600" w:hanging="360"/>
+      </w:pPr>
+      <w:rPr>
+        <w:rFonts w:ascii="Courier New" w:hAnsi="Courier New" w:hint="default"/>
+      </w:rPr>
+    </w:lvl>
+    <w:lvl w:ilvl="5" w:tplc="D6D41B9E">
+      <w:start w:val="1"/>
+      <w:numFmt w:val="bullet"/>
+      <w:lvlText w:val=""/>
+      <w:lvlJc w:val="left"/>
+      <w:pPr>
+        <w:ind w:left="4320" w:hanging="360"/>
+      </w:pPr>
+      <w:rPr>
+        <w:rFonts w:ascii="Wingdings" w:hAnsi="Wingdings" w:hint="default"/>
+      </w:rPr>
+    </w:lvl>
+    <w:lvl w:ilvl="6" w:tplc="F9664DDA">
+      <w:start w:val="1"/>
+      <w:numFmt w:val="bullet"/>
+      <w:lvlText w:val=""/>
+      <w:lvlJc w:val="left"/>
+      <w:pPr>
+        <w:ind w:left="5040" w:hanging="360"/>
+      </w:pPr>
+      <w:rPr>
+        <w:rFonts w:ascii="Symbol" w:hAnsi="Symbol" w:hint="default"/>
+      </w:rPr>
+    </w:lvl>
+    <w:lvl w:ilvl="7" w:tplc="35660FB2">
+      <w:start w:val="1"/>
+      <w:numFmt w:val="bullet"/>
+      <w:lvlText w:val="o"/>
+      <w:lvlJc w:val="left"/>
+      <w:pPr>
+        <w:ind w:left="5760" w:hanging="360"/>
+      </w:pPr>
+      <w:rPr>
+        <w:rFonts w:ascii="Courier New" w:hAnsi="Courier New" w:hint="default"/>
+      </w:rPr>
+    </w:lvl>
+    <w:lvl w:ilvl="8" w:tplc="7B862274">
+      <w:start w:val="1"/>
+      <w:numFmt w:val="bullet"/>
+      <w:lvlText w:val=""/>
+      <w:lvlJc w:val="left"/>
+      <w:pPr>
+        <w:ind w:left="6480" w:hanging="360"/>
+      </w:pPr>
+      <w:rPr>
+        <w:rFonts w:ascii="Wingdings" w:hAnsi="Wingdings" w:hint="default"/>
+      </w:rPr>
+    </w:lvl>
+  </w:abstractNum>
+  <w:abstractNum w:abstractNumId="19" w15:restartNumberingAfterBreak="0">
+    <w:nsid w:val="7A695F59"/>
+    <w:multiLevelType w:val="hybridMultilevel"/>
+    <w:tmpl w:val="6C3CB2A2"/>
+    <w:lvl w:ilvl="0" w:tplc="7874794E">
+      <w:start w:val="1"/>
+      <w:numFmt w:val="bullet"/>
+      <w:lvlText w:val=""/>
+      <w:lvlJc w:val="left"/>
+      <w:pPr>
+        <w:ind w:left="720" w:hanging="360"/>
+      </w:pPr>
+      <w:rPr>
+        <w:rFonts w:ascii="Symbol" w:hAnsi="Symbol" w:hint="default"/>
+      </w:rPr>
+    </w:lvl>
+    <w:lvl w:ilvl="1" w:tplc="32984F22">
+      <w:start w:val="1"/>
+      <w:numFmt w:val="bullet"/>
+      <w:lvlText w:val="o"/>
+      <w:lvlJc w:val="left"/>
+      <w:pPr>
+        <w:ind w:left="1440" w:hanging="360"/>
+      </w:pPr>
+      <w:rPr>
+        <w:rFonts w:ascii="Courier New" w:hAnsi="Courier New" w:hint="default"/>
+      </w:rPr>
+    </w:lvl>
+    <w:lvl w:ilvl="2" w:tplc="4F34CC48">
+      <w:start w:val="1"/>
+      <w:numFmt w:val="bullet"/>
+      <w:lvlText w:val=""/>
+      <w:lvlJc w:val="left"/>
+      <w:pPr>
+        <w:ind w:left="2160" w:hanging="360"/>
+      </w:pPr>
+      <w:rPr>
+        <w:rFonts w:ascii="Wingdings" w:hAnsi="Wingdings" w:hint="default"/>
+      </w:rPr>
+    </w:lvl>
+    <w:lvl w:ilvl="3" w:tplc="79288BB8">
+      <w:start w:val="1"/>
+      <w:numFmt w:val="bullet"/>
+      <w:lvlText w:val=""/>
+      <w:lvlJc w:val="left"/>
+      <w:pPr>
+        <w:ind w:left="2880" w:hanging="360"/>
+      </w:pPr>
+      <w:rPr>
+        <w:rFonts w:ascii="Symbol" w:hAnsi="Symbol" w:hint="default"/>
+      </w:rPr>
+    </w:lvl>
+    <w:lvl w:ilvl="4" w:tplc="75AA9782">
+      <w:start w:val="1"/>
+      <w:numFmt w:val="bullet"/>
+      <w:lvlText w:val="o"/>
+      <w:lvlJc w:val="left"/>
+      <w:pPr>
+        <w:ind w:left="3600" w:hanging="360"/>
+      </w:pPr>
+      <w:rPr>
+        <w:rFonts w:ascii="Courier New" w:hAnsi="Courier New" w:hint="default"/>
+      </w:rPr>
+    </w:lvl>
+    <w:lvl w:ilvl="5" w:tplc="01A2000C">
+      <w:start w:val="1"/>
+      <w:numFmt w:val="bullet"/>
+      <w:lvlText w:val=""/>
+      <w:lvlJc w:val="left"/>
+      <w:pPr>
+        <w:ind w:left="4320" w:hanging="360"/>
+      </w:pPr>
+      <w:rPr>
+        <w:rFonts w:ascii="Wingdings" w:hAnsi="Wingdings" w:hint="default"/>
+      </w:rPr>
+    </w:lvl>
+    <w:lvl w:ilvl="6" w:tplc="23EC9A00">
+      <w:start w:val="1"/>
+      <w:numFmt w:val="bullet"/>
+      <w:lvlText w:val=""/>
+      <w:lvlJc w:val="left"/>
+      <w:pPr>
+        <w:ind w:left="5040" w:hanging="360"/>
+      </w:pPr>
+      <w:rPr>
+        <w:rFonts w:ascii="Symbol" w:hAnsi="Symbol" w:hint="default"/>
+      </w:rPr>
+    </w:lvl>
+    <w:lvl w:ilvl="7" w:tplc="5CF480F2">
+      <w:start w:val="1"/>
+      <w:numFmt w:val="bullet"/>
+      <w:lvlText w:val="o"/>
+      <w:lvlJc w:val="left"/>
+      <w:pPr>
+        <w:ind w:left="5760" w:hanging="360"/>
+      </w:pPr>
+      <w:rPr>
+        <w:rFonts w:ascii="Courier New" w:hAnsi="Courier New" w:hint="default"/>
+      </w:rPr>
+    </w:lvl>
+    <w:lvl w:ilvl="8" w:tplc="27322CA0">
+      <w:start w:val="1"/>
+      <w:numFmt w:val="bullet"/>
+      <w:lvlText w:val=""/>
+      <w:lvlJc w:val="left"/>
+      <w:pPr>
+        <w:ind w:left="6480" w:hanging="360"/>
+      </w:pPr>
+      <w:rPr>
+        <w:rFonts w:ascii="Wingdings" w:hAnsi="Wingdings" w:hint="default"/>
+      </w:rPr>
+    </w:lvl>
+  </w:abstractNum>
+  <w:num w:numId="1" w16cid:durableId="1150898734">
+    <w:abstractNumId w:val="7"/>
+  </w:num>
+  <w:num w:numId="2" w16cid:durableId="281115924">
+    <w:abstractNumId w:val="3"/>
+  </w:num>
+  <w:num w:numId="3" w16cid:durableId="1091464541">
+    <w:abstractNumId w:val="18"/>
+  </w:num>
+  <w:num w:numId="4" w16cid:durableId="55591994">
     <w:abstractNumId w:val="19"/>
   </w:num>
-  <w:num w:numId="19">
-    <w:abstractNumId w:val="18"/>
+  <w:num w:numId="5" w16cid:durableId="2089301397">
+    <w:abstractNumId w:val="2"/>
   </w:num>
-  <w:num w:numId="18">
+  <w:num w:numId="6" w16cid:durableId="1259680236">
+    <w:abstractNumId w:val="11"/>
+  </w:num>
+  <w:num w:numId="7" w16cid:durableId="1604262630">
+    <w:abstractNumId w:val="16"/>
+  </w:num>
+  <w:num w:numId="8" w16cid:durableId="1315331606">
+    <w:abstractNumId w:val="13"/>
+  </w:num>
+  <w:num w:numId="9" w16cid:durableId="1309283577">
+    <w:abstractNumId w:val="8"/>
+  </w:num>
+  <w:num w:numId="10" w16cid:durableId="1181899084">
+    <w:abstractNumId w:val="12"/>
+  </w:num>
+  <w:num w:numId="11" w16cid:durableId="1207987989">
     <w:abstractNumId w:val="17"/>
   </w:num>
-  <w:num w:numId="17">
-    <w:abstractNumId w:val="16"/>
+  <w:num w:numId="12" w16cid:durableId="1784304733">
+    <w:abstractNumId w:val="1"/>
   </w:num>
-  <w:num w:numId="1">
-    <w:abstractNumId w:val="2"/>
+  <w:num w:numId="13" w16cid:durableId="23870242">
+    <w:abstractNumId w:val="4"/>
   </w:num>
-  <w:num w:numId="2">
+  <w:num w:numId="14" w16cid:durableId="1591112524">
+    <w:abstractNumId w:val="5"/>
+  </w:num>
+  <w:num w:numId="15" w16cid:durableId="977535647">
+    <w:abstractNumId w:val="0"/>
+  </w:num>
+  <w:num w:numId="16" w16cid:durableId="222570251">
+    <w:abstractNumId w:val="10"/>
+  </w:num>
+  <w:num w:numId="17" w16cid:durableId="1973976494">
     <w:abstractNumId w:val="9"/>
   </w:num>
-  <w:num w:numId="3">
-    <w:abstractNumId w:val="14"/>
+  <w:num w:numId="18" w16cid:durableId="802573923">
+    <w:abstractNumId w:val="15"/>
   </w:num>
-  <w:num w:numId="4">
-    <w:abstractNumId w:val="11"/>
-  </w:num>
-  <w:num w:numId="5">
+  <w:num w:numId="19" w16cid:durableId="1175682058">
     <w:abstractNumId w:val="6"/>
   </w:num>
-  <w:num w:numId="6">
-    <w:abstractNumId w:val="10"/>
-  </w:num>
-  <w:num w:numId="7">
-    <w:abstractNumId w:val="15"/>
-  </w:num>
-  <w:num w:numId="8">
-    <w:abstractNumId w:val="1"/>
-  </w:num>
-  <w:num w:numId="9">
-    <w:abstractNumId w:val="3"/>
-  </w:num>
-  <w:num w:numId="10">
-    <w:abstractNumId w:val="4"/>
-  </w:num>
-  <w:num w:numId="11">
-    <w:abstractNumId w:val="0"/>
-  </w:num>
-  <w:num w:numId="12">
-    <w:abstractNumId w:val="8"/>
-  </w:num>
-  <w:num w:numId="13">
-    <w:abstractNumId w:val="7"/>
-  </w:num>
-  <w:num w:numId="14">
-    <w:abstractNumId w:val="13"/>
-  </w:num>
-  <w:num w:numId="15">
-    <w:abstractNumId w:val="5"/>
-  </w:num>
-  <w:num w:numId="16">
-    <w:abstractNumId w:val="12"/>
+  <w:num w:numId="20" w16cid:durableId="202255271">
+    <w:abstractNumId w:val="14"/>
   </w:num>
 </w:numbering>
 </file>
 
 <file path=word/styles.xml><?xml version="1.0" encoding="utf-8"?>
-<w:styles xmlns:wp14="http://schemas.microsoft.com/office/word/2010/wordprocessingDrawing" xmlns:mc="http://schemas.openxmlformats.org/markup-compatibility/2006" xmlns:r="http://schemas.openxmlformats.org/officeDocument/2006/relationships" xmlns:w="http://schemas.openxmlformats.org/wordprocessingml/2006/main" xmlns:w14="http://schemas.microsoft.com/office/word/2010/wordml" xmlns:w15="http://schemas.microsoft.com/office/word/2012/wordml" xmlns:w16se="http://schemas.microsoft.com/office/word/2015/wordml/symex" mc:Ignorable="w14 w15 w16se wp14">
+<w:styles xmlns:mc="http://schemas.openxmlformats.org/markup-compatibility/2006" xmlns:r="http://schemas.openxmlformats.org/officeDocument/2006/relationships" xmlns:w="http://schemas.openxmlformats.org/wordprocessingml/2006/main" xmlns:w14="http://schemas.microsoft.com/office/word/2010/wordml" xmlns:w15="http://schemas.microsoft.com/office/word/2012/wordml" xmlns:w16cex="http://schemas.microsoft.com/office/word/2018/wordml/cex" xmlns:w16cid="http://schemas.microsoft.com/office/word/2016/wordml/cid" xmlns:w16="http://schemas.microsoft.com/office/word/2018/wordml" xmlns:w16sdtdh="http://schemas.microsoft.com/office/word/2020/wordml/sdtdatahash" xmlns:w16se="http://schemas.microsoft.com/office/word/2015/wordml/symex" mc:Ignorable="w14 w15 w16se w16cid w16 w16cex w16sdtdh">
   <w:docDefaults>
     <w:rPrDefault>
       <w:rPr>
-        <w:rFonts w:ascii="Arial" w:hAnsi="Arial" w:cs="Times New Roman" w:eastAsiaTheme="minorHAnsi"/>
+        <w:rFonts w:ascii="Arial" w:eastAsiaTheme="minorHAnsi" w:hAnsi="Arial" w:cs="Times New Roman"/>
         <w:sz w:val="22"/>
         <w:szCs w:val="24"/>
         <w:lang w:val="en-US" w:eastAsia="en-US" w:bidi="ar-SA"/>
@@ -4618,17 +4438,17 @@
       </w:pPr>
     </w:pPrDefault>
   </w:docDefaults>
-  <w:latentStyles w:defLockedState="0" w:defUIPriority="99" w:defSemiHidden="0" w:defUnhideWhenUsed="0" w:defQFormat="0" w:count="371">
+  <w:latentStyles w:defLockedState="0" w:defUIPriority="99" w:defSemiHidden="0" w:defUnhideWhenUsed="0" w:defQFormat="0" w:count="376">
     <w:lsdException w:name="Normal" w:uiPriority="0" w:qFormat="1"/>
     <w:lsdException w:name="heading 1" w:uiPriority="9" w:qFormat="1"/>
-    <w:lsdException w:name="heading 2" w:uiPriority="9" w:semiHidden="1" w:unhideWhenUsed="1" w:qFormat="1"/>
-    <w:lsdException w:name="heading 3" w:uiPriority="9" w:semiHidden="1" w:unhideWhenUsed="1" w:qFormat="1"/>
-    <w:lsdException w:name="heading 4" w:uiPriority="9" w:semiHidden="1" w:unhideWhenUsed="1" w:qFormat="1"/>
-    <w:lsdException w:name="heading 5" w:uiPriority="9" w:semiHidden="1" w:unhideWhenUsed="1" w:qFormat="1"/>
-    <w:lsdException w:name="heading 6" w:uiPriority="9" w:semiHidden="1" w:unhideWhenUsed="1" w:qFormat="1"/>
-    <w:lsdException w:name="heading 7" w:uiPriority="9" w:semiHidden="1" w:unhideWhenUsed="1" w:qFormat="1"/>
-    <w:lsdException w:name="heading 8" w:uiPriority="9" w:semiHidden="1" w:unhideWhenUsed="1" w:qFormat="1"/>
-    <w:lsdException w:name="heading 9" w:uiPriority="9" w:semiHidden="1" w:unhideWhenUsed="1" w:qFormat="1"/>
+    <w:lsdException w:name="heading 2" w:semiHidden="1" w:uiPriority="9" w:unhideWhenUsed="1" w:qFormat="1"/>
+    <w:lsdException w:name="heading 3" w:semiHidden="1" w:uiPriority="9" w:unhideWhenUsed="1" w:qFormat="1"/>
+    <w:lsdException w:name="heading 4" w:semiHidden="1" w:uiPriority="9" w:unhideWhenUsed="1" w:qFormat="1"/>
+    <w:lsdException w:name="heading 5" w:semiHidden="1" w:uiPriority="9" w:unhideWhenUsed="1" w:qFormat="1"/>
+    <w:lsdException w:name="heading 6" w:semiHidden="1" w:uiPriority="9" w:unhideWhenUsed="1" w:qFormat="1"/>
+    <w:lsdException w:name="heading 7" w:semiHidden="1" w:uiPriority="9" w:unhideWhenUsed="1" w:qFormat="1"/>
+    <w:lsdException w:name="heading 8" w:semiHidden="1" w:uiPriority="9" w:unhideWhenUsed="1" w:qFormat="1"/>
+    <w:lsdException w:name="heading 9" w:semiHidden="1" w:uiPriority="9" w:unhideWhenUsed="1" w:qFormat="1"/>
     <w:lsdException w:name="index 1" w:semiHidden="1" w:unhideWhenUsed="1"/>
     <w:lsdException w:name="index 2" w:semiHidden="1" w:unhideWhenUsed="1"/>
     <w:lsdException w:name="index 3" w:semiHidden="1" w:unhideWhenUsed="1"/>
@@ -4638,22 +4458,22 @@
     <w:lsdException w:name="index 7" w:semiHidden="1" w:unhideWhenUsed="1"/>
     <w:lsdException w:name="index 8" w:semiHidden="1" w:unhideWhenUsed="1"/>
     <w:lsdException w:name="index 9" w:semiHidden="1" w:unhideWhenUsed="1"/>
-    <w:lsdException w:name="toc 1" w:uiPriority="39" w:semiHidden="1" w:unhideWhenUsed="1"/>
-    <w:lsdException w:name="toc 2" w:uiPriority="39" w:semiHidden="1" w:unhideWhenUsed="1"/>
-    <w:lsdException w:name="toc 3" w:uiPriority="39" w:semiHidden="1" w:unhideWhenUsed="1"/>
-    <w:lsdException w:name="toc 4" w:uiPriority="39" w:semiHidden="1" w:unhideWhenUsed="1"/>
-    <w:lsdException w:name="toc 5" w:uiPriority="39" w:semiHidden="1" w:unhideWhenUsed="1"/>
-    <w:lsdException w:name="toc 6" w:uiPriority="39" w:semiHidden="1" w:unhideWhenUsed="1"/>
-    <w:lsdException w:name="toc 7" w:uiPriority="39" w:semiHidden="1" w:unhideWhenUsed="1"/>
-    <w:lsdException w:name="toc 8" w:uiPriority="39" w:semiHidden="1" w:unhideWhenUsed="1"/>
-    <w:lsdException w:name="toc 9" w:uiPriority="39" w:semiHidden="1" w:unhideWhenUsed="1"/>
+    <w:lsdException w:name="toc 1" w:semiHidden="1" w:uiPriority="39" w:unhideWhenUsed="1"/>
+    <w:lsdException w:name="toc 2" w:semiHidden="1" w:uiPriority="39" w:unhideWhenUsed="1"/>
+    <w:lsdException w:name="toc 3" w:semiHidden="1" w:uiPriority="39" w:unhideWhenUsed="1"/>
+    <w:lsdException w:name="toc 4" w:semiHidden="1" w:uiPriority="39" w:unhideWhenUsed="1"/>
+    <w:lsdException w:name="toc 5" w:semiHidden="1" w:uiPriority="39" w:unhideWhenUsed="1"/>
+    <w:lsdException w:name="toc 6" w:semiHidden="1" w:uiPriority="39" w:unhideWhenUsed="1"/>
+    <w:lsdException w:name="toc 7" w:semiHidden="1" w:uiPriority="39" w:unhideWhenUsed="1"/>
+    <w:lsdException w:name="toc 8" w:semiHidden="1" w:uiPriority="39" w:unhideWhenUsed="1"/>
+    <w:lsdException w:name="toc 9" w:semiHidden="1" w:uiPriority="39" w:unhideWhenUsed="1"/>
     <w:lsdException w:name="Normal Indent" w:semiHidden="1" w:unhideWhenUsed="1"/>
     <w:lsdException w:name="footnote text" w:semiHidden="1" w:unhideWhenUsed="1"/>
     <w:lsdException w:name="annotation text" w:semiHidden="1" w:unhideWhenUsed="1"/>
-    <w:lsdException w:name="header" w:uiPriority="0" w:semiHidden="1" w:unhideWhenUsed="1"/>
+    <w:lsdException w:name="header" w:semiHidden="1" w:uiPriority="0" w:unhideWhenUsed="1"/>
     <w:lsdException w:name="footer" w:semiHidden="1" w:unhideWhenUsed="1"/>
     <w:lsdException w:name="index heading" w:semiHidden="1" w:unhideWhenUsed="1"/>
-    <w:lsdException w:name="caption" w:uiPriority="35" w:semiHidden="1" w:unhideWhenUsed="1" w:qFormat="1"/>
+    <w:lsdException w:name="caption" w:semiHidden="1" w:uiPriority="35" w:unhideWhenUsed="1" w:qFormat="1"/>
     <w:lsdException w:name="table of figures" w:semiHidden="1" w:unhideWhenUsed="1"/>
     <w:lsdException w:name="envelope address" w:semiHidden="1" w:unhideWhenUsed="1"/>
     <w:lsdException w:name="envelope return" w:semiHidden="1" w:unhideWhenUsed="1"/>
@@ -4684,7 +4504,7 @@
     <w:lsdException w:name="Title" w:uiPriority="10" w:qFormat="1"/>
     <w:lsdException w:name="Closing" w:semiHidden="1" w:unhideWhenUsed="1"/>
     <w:lsdException w:name="Signature" w:semiHidden="1" w:unhideWhenUsed="1"/>
-    <w:lsdException w:name="Default Paragraph Font" w:uiPriority="1" w:semiHidden="1" w:unhideWhenUsed="1"/>
+    <w:lsdException w:name="Default Paragraph Font" w:semiHidden="1" w:uiPriority="1" w:unhideWhenUsed="1"/>
     <w:lsdException w:name="Body Text" w:semiHidden="1" w:unhideWhenUsed="1"/>
     <w:lsdException w:name="Body Text Indent" w:semiHidden="1" w:unhideWhenUsed="1"/>
     <w:lsdException w:name="List Continue" w:semiHidden="1" w:unhideWhenUsed="1"/>
@@ -4724,7 +4544,6 @@
     <w:lsdException w:name="HTML Sample" w:semiHidden="1" w:unhideWhenUsed="1"/>
     <w:lsdException w:name="HTML Typewriter" w:semiHidden="1" w:unhideWhenUsed="1"/>
     <w:lsdException w:name="HTML Variable" w:semiHidden="1" w:unhideWhenUsed="1"/>
-    <w:lsdException w:name="Normal Table" w:semiHidden="1" w:unhideWhenUsed="1"/>
     <w:lsdException w:name="annotation subject" w:semiHidden="1" w:unhideWhenUsed="1"/>
     <w:lsdException w:name="No List" w:semiHidden="1" w:unhideWhenUsed="1"/>
     <w:lsdException w:name="Outline List 1" w:semiHidden="1" w:unhideWhenUsed="1"/>
@@ -4767,11 +4586,8 @@
     <w:lsdException w:name="Table Contemporary" w:semiHidden="1" w:unhideWhenUsed="1"/>
     <w:lsdException w:name="Table Elegant" w:semiHidden="1" w:unhideWhenUsed="1"/>
     <w:lsdException w:name="Table Professional" w:semiHidden="1" w:unhideWhenUsed="1"/>
-    <w:lsdException w:name="Table Subtle 1" w:semiHidden="1" w:unhideWhenUsed="1"/>
     <w:lsdException w:name="Table Subtle 2" w:semiHidden="1" w:unhideWhenUsed="1"/>
     <w:lsdException w:name="Table Web 1" w:semiHidden="1" w:unhideWhenUsed="1"/>
-    <w:lsdException w:name="Table Web 2" w:semiHidden="1" w:unhideWhenUsed="1"/>
-    <w:lsdException w:name="Table Web 3" w:semiHidden="1" w:unhideWhenUsed="1"/>
     <w:lsdException w:name="Balloon Text" w:semiHidden="1" w:unhideWhenUsed="1"/>
     <w:lsdException w:name="Table Grid" w:uiPriority="39"/>
     <w:lsdException w:name="Table Theme" w:semiHidden="1" w:unhideWhenUsed="1"/>
@@ -4884,8 +4700,8 @@
     <w:lsdException w:name="Subtle Reference" w:uiPriority="31" w:qFormat="1"/>
     <w:lsdException w:name="Intense Reference" w:uiPriority="32" w:qFormat="1"/>
     <w:lsdException w:name="Book Title" w:uiPriority="33" w:qFormat="1"/>
-    <w:lsdException w:name="Bibliography" w:uiPriority="37" w:semiHidden="1" w:unhideWhenUsed="1"/>
-    <w:lsdException w:name="TOC Heading" w:uiPriority="39" w:semiHidden="1" w:unhideWhenUsed="1" w:qFormat="1"/>
+    <w:lsdException w:name="Bibliography" w:semiHidden="1" w:uiPriority="37" w:unhideWhenUsed="1"/>
+    <w:lsdException w:name="TOC Heading" w:semiHidden="1" w:uiPriority="39" w:unhideWhenUsed="1" w:qFormat="1"/>
     <w:lsdException w:name="Plain Table 1" w:uiPriority="41"/>
     <w:lsdException w:name="Plain Table 2" w:uiPriority="42"/>
     <w:lsdException w:name="Plain Table 3" w:uiPriority="43"/>
@@ -4990,8 +4806,13 @@
     <w:lsdException w:name="List Table 5 Dark Accent 6" w:uiPriority="50"/>
     <w:lsdException w:name="List Table 6 Colorful Accent 6" w:uiPriority="51"/>
     <w:lsdException w:name="List Table 7 Colorful Accent 6" w:uiPriority="52"/>
+    <w:lsdException w:name="Mention" w:semiHidden="1" w:unhideWhenUsed="1"/>
+    <w:lsdException w:name="Smart Hyperlink" w:semiHidden="1" w:unhideWhenUsed="1"/>
+    <w:lsdException w:name="Hashtag" w:semiHidden="1" w:unhideWhenUsed="1"/>
+    <w:lsdException w:name="Unresolved Mention" w:semiHidden="1" w:unhideWhenUsed="1"/>
+    <w:lsdException w:name="Smart Link" w:semiHidden="1" w:unhideWhenUsed="1"/>
   </w:latentStyles>
-  <w:style w:type="paragraph" w:styleId="Normal" w:default="1">
+  <w:style w:type="paragraph" w:default="1" w:styleId="Normal">
     <w:name w:val="Normal"/>
     <w:qFormat/>
     <w:rsid w:val="001B6D9C"/>
@@ -5004,13 +4825,13 @@
       <w:szCs w:val="20"/>
     </w:rPr>
   </w:style>
-  <w:style w:type="character" w:styleId="DefaultParagraphFont" w:default="1">
+  <w:style w:type="character" w:default="1" w:styleId="DefaultParagraphFont">
     <w:name w:val="Default Paragraph Font"/>
     <w:uiPriority w:val="1"/>
     <w:semiHidden/>
     <w:unhideWhenUsed/>
   </w:style>
-  <w:style w:type="table" w:styleId="TableNormal" w:default="1">
+  <w:style w:type="table" w:default="1" w:styleId="TableNormal">
     <w:name w:val="Normal Table"/>
     <w:uiPriority w:val="99"/>
     <w:semiHidden/>
@@ -5025,7 +4846,7 @@
       </w:tblCellMar>
     </w:tblPr>
   </w:style>
-  <w:style w:type="numbering" w:styleId="NoList" w:default="1">
+  <w:style w:type="numbering" w:default="1" w:styleId="NoList">
     <w:name w:val="No List"/>
     <w:uiPriority w:val="99"/>
     <w:semiHidden/>
@@ -5043,7 +4864,7 @@
       </w:tabs>
     </w:pPr>
   </w:style>
-  <w:style w:type="character" w:styleId="HeaderChar" w:customStyle="1">
+  <w:style w:type="character" w:customStyle="1" w:styleId="HeaderChar">
     <w:name w:val="Header Char"/>
     <w:basedOn w:val="DefaultParagraphFont"/>
     <w:link w:val="Header"/>
@@ -5067,7 +4888,7 @@
       </w:tabs>
     </w:pPr>
   </w:style>
-  <w:style w:type="character" w:styleId="FooterChar" w:customStyle="1">
+  <w:style w:type="character" w:customStyle="1" w:styleId="FooterChar">
     <w:name w:val="Footer Char"/>
     <w:basedOn w:val="DefaultParagraphFont"/>
     <w:link w:val="Footer"/>
@@ -5079,14 +4900,14 @@
       <w:szCs w:val="20"/>
     </w:rPr>
   </w:style>
-  <w:style xmlns:w14="http://schemas.microsoft.com/office/word/2010/wordml" xmlns:mc="http://schemas.openxmlformats.org/markup-compatibility/2006" xmlns:w="http://schemas.openxmlformats.org/wordprocessingml/2006/main" w:type="paragraph" w:styleId="ListParagraph" mc:Ignorable="w14">
-    <w:name xmlns:w="http://schemas.openxmlformats.org/wordprocessingml/2006/main" w:val="List Paragraph"/>
-    <w:basedOn xmlns:w="http://schemas.openxmlformats.org/wordprocessingml/2006/main" w:val="Normal"/>
-    <w:uiPriority xmlns:w="http://schemas.openxmlformats.org/wordprocessingml/2006/main" w:val="34"/>
-    <w:qFormat xmlns:w="http://schemas.openxmlformats.org/wordprocessingml/2006/main"/>
-    <w:pPr xmlns:w="http://schemas.openxmlformats.org/wordprocessingml/2006/main">
-      <w:ind xmlns:w="http://schemas.openxmlformats.org/wordprocessingml/2006/main" w:left="720"/>
-      <w:contextualSpacing xmlns:w="http://schemas.openxmlformats.org/wordprocessingml/2006/main"/>
+  <w:style w:type="paragraph" w:styleId="ListParagraph">
+    <w:name w:val="List Paragraph"/>
+    <w:basedOn w:val="Normal"/>
+    <w:uiPriority w:val="34"/>
+    <w:qFormat/>
+    <w:pPr>
+      <w:ind w:left="720"/>
+      <w:contextualSpacing/>
     </w:pPr>
   </w:style>
 </w:styles>
@@ -5602,15 +5423,6 @@
 </file>
 
 <file path=customXml/item2.xml><?xml version="1.0" encoding="utf-8"?>
-<?mso-contentType ?>
-<FormTemplates xmlns="http://schemas.microsoft.com/sharepoint/v3/contenttype/forms">
-  <Display>DocumentLibraryForm</Display>
-  <Edit>DocumentLibraryForm</Edit>
-  <New>DocumentLibraryForm</New>
-</FormTemplates>
-</file>
-
-<file path=customXml/item3.xml><?xml version="1.0" encoding="utf-8"?>
 <p:properties xmlns:p="http://schemas.microsoft.com/office/2006/metadata/properties" xmlns:xsi="http://www.w3.org/2001/XMLSchema-instance" xmlns:pc="http://schemas.microsoft.com/office/infopath/2007/PartnerControls">
   <documentManagement>
     <TaxCatchAll xmlns="ab06a5aa-8e31-4bdb-9b13-38c58a92ec8a" xsi:nil="true"/>
@@ -5621,14 +5433,50 @@
 </p:properties>
 </file>
 
+<file path=customXml/item3.xml><?xml version="1.0" encoding="utf-8"?>
+<?mso-contentType ?>
+<FormTemplates xmlns="http://schemas.microsoft.com/sharepoint/v3/contenttype/forms">
+  <Display>DocumentLibraryForm</Display>
+  <Edit>DocumentLibraryForm</Edit>
+  <New>DocumentLibraryForm</New>
+</FormTemplates>
+</file>
+
 <file path=customXml/itemProps1.xml><?xml version="1.0" encoding="utf-8"?>
-<ds:datastoreItem xmlns:ds="http://schemas.openxmlformats.org/officeDocument/2006/customXml" ds:itemID="{BEC36F88-AEDC-4723-B1A2-5B027B8707AE}"/>
+<ds:datastoreItem xmlns:ds="http://schemas.openxmlformats.org/officeDocument/2006/customXml" ds:itemID="{BEC36F88-AEDC-4723-B1A2-5B027B8707AE}">
+  <ds:schemaRefs>
+    <ds:schemaRef ds:uri="http://schemas.microsoft.com/office/2006/metadata/contentType"/>
+    <ds:schemaRef ds:uri="http://schemas.microsoft.com/office/2006/metadata/properties/metaAttributes"/>
+    <ds:schemaRef ds:uri="http://www.w3.org/2001/XMLSchema"/>
+    <ds:schemaRef ds:uri="http://schemas.microsoft.com/office/2006/metadata/properties"/>
+    <ds:schemaRef ds:uri="d2348753-baa8-4659-83d9-0a5292313e5f"/>
+    <ds:schemaRef ds:uri="9b759fdc-dea3-46d6-9ecd-9d9cdf1db4c6"/>
+    <ds:schemaRef ds:uri="ab06a5aa-8e31-4bdb-9b13-38c58a92ec8a"/>
+    <ds:schemaRef ds:uri="http://schemas.microsoft.com/office/2006/documentManagement/types"/>
+    <ds:schemaRef ds:uri="http://schemas.microsoft.com/office/infopath/2007/PartnerControls"/>
+    <ds:schemaRef ds:uri="http://schemas.openxmlformats.org/package/2006/metadata/core-properties"/>
+    <ds:schemaRef ds:uri="http://purl.org/dc/elements/1.1/"/>
+    <ds:schemaRef ds:uri="http://purl.org/dc/terms/"/>
+    <ds:schemaRef ds:uri="http://schemas.microsoft.com/internal/obd"/>
+  </ds:schemaRefs>
+</ds:datastoreItem>
 </file>
 
 <file path=customXml/itemProps2.xml><?xml version="1.0" encoding="utf-8"?>
-<ds:datastoreItem xmlns:ds="http://schemas.openxmlformats.org/officeDocument/2006/customXml" ds:itemID="{D5AD99DF-969B-4470-9E16-632E0F2857E0}"/>
+<ds:datastoreItem xmlns:ds="http://schemas.openxmlformats.org/officeDocument/2006/customXml" ds:itemID="{C6664669-BBAD-4062-B2EF-5A8F81EEF476}">
+  <ds:schemaRefs>
+    <ds:schemaRef ds:uri="http://schemas.microsoft.com/office/2006/metadata/properties"/>
+    <ds:schemaRef ds:uri="http://schemas.microsoft.com/office/infopath/2007/PartnerControls"/>
+    <ds:schemaRef ds:uri="ab06a5aa-8e31-4bdb-9b13-38c58a92ec8a"/>
+    <ds:schemaRef ds:uri="d2348753-baa8-4659-83d9-0a5292313e5f"/>
+  </ds:schemaRefs>
+</ds:datastoreItem>
 </file>
 
 <file path=customXml/itemProps3.xml><?xml version="1.0" encoding="utf-8"?>
-<ds:datastoreItem xmlns:ds="http://schemas.openxmlformats.org/officeDocument/2006/customXml" ds:itemID="{C6664669-BBAD-4062-B2EF-5A8F81EEF476}"/>
+<ds:datastoreItem xmlns:ds="http://schemas.openxmlformats.org/officeDocument/2006/customXml" ds:itemID="{D5AD99DF-969B-4470-9E16-632E0F2857E0}">
+  <ds:schemaRefs>
+    <ds:schemaRef ds:uri="http://schemas.microsoft.com/sharepoint/v3/contenttype/forms"/>
+  </ds:schemaRefs>
+</ds:datastoreItem>
 </file>
</xml_diff>